<commit_message>
Moved text to match slides
</commit_message>
<xml_diff>
--- a/GDI html.docx
+++ b/GDI html.docx
@@ -1935,7 +1935,29 @@
           <w:szCs w:val="20"/>
           <w:shd w:val="clear" w:color="auto" w:fill="FFFFFF"/>
         </w:rPr>
-        <w:t xml:space="preserve">During this class we will be developing a static web page – just including HTML and CSS. Dynamic web development includes a programming language like JavaScript, Ruby, .Net. </w:t>
+        <w:t xml:space="preserve">During this class we will be developing a static web page – just including HTML and CSS. Dynamic web development includes a programming language like JavaScript, Ruby, </w:t>
+      </w:r>
+      <w:proofErr w:type="gramStart"/>
+      <w:r>
+        <w:rPr>
+          <w:bCs/>
+          <w:color w:val="000000"/>
+          <w:sz w:val="20"/>
+          <w:szCs w:val="20"/>
+          <w:shd w:val="clear" w:color="auto" w:fill="FFFFFF"/>
+        </w:rPr>
+        <w:t>.</w:t>
+      </w:r>
+      <w:proofErr w:type="gramEnd"/>
+      <w:r>
+        <w:rPr>
+          <w:bCs/>
+          <w:color w:val="000000"/>
+          <w:sz w:val="20"/>
+          <w:szCs w:val="20"/>
+          <w:shd w:val="clear" w:color="auto" w:fill="FFFFFF"/>
+        </w:rPr>
+        <w:t xml:space="preserve">Net. </w:t>
       </w:r>
     </w:p>
     <w:p>
@@ -2262,7 +2284,29 @@
           <w:szCs w:val="20"/>
           <w:shd w:val="clear" w:color="auto" w:fill="FFFFFF"/>
         </w:rPr>
-        <w:t xml:space="preserve">Almost any computer can be configured as a web server, including your laptop. Your laptop could not handle all the traffic of a publically accessed web server, but it could be configured as a web server called “localhost” so you can view your website as if you were an outside viewer. </w:t>
+        <w:t>Almost any computer can be configured as a web server, including your laptop. Your laptop could not handle all the traffic of a publically accessed web server, but it could be configured as a web server called “</w:t>
+      </w:r>
+      <w:proofErr w:type="spellStart"/>
+      <w:r>
+        <w:rPr>
+          <w:bCs/>
+          <w:color w:val="000000"/>
+          <w:sz w:val="20"/>
+          <w:szCs w:val="20"/>
+          <w:shd w:val="clear" w:color="auto" w:fill="FFFFFF"/>
+        </w:rPr>
+        <w:t>localhost</w:t>
+      </w:r>
+      <w:proofErr w:type="spellEnd"/>
+      <w:r>
+        <w:rPr>
+          <w:bCs/>
+          <w:color w:val="000000"/>
+          <w:sz w:val="20"/>
+          <w:szCs w:val="20"/>
+          <w:shd w:val="clear" w:color="auto" w:fill="FFFFFF"/>
+        </w:rPr>
+        <w:t xml:space="preserve">” so you can view your website as if you were an outside viewer. </w:t>
       </w:r>
     </w:p>
     <w:p>
@@ -2919,7 +2963,25 @@
           <w:sz w:val="20"/>
           <w:szCs w:val="20"/>
         </w:rPr>
-        <w:t>I know the word semantics is a mouthful - it just means "giving something meaning”. You can use “meaning" or “structure" instead. </w:t>
+        <w:t xml:space="preserve">I know the word semantics is a mouthful - it just </w:t>
+      </w:r>
+      <w:proofErr w:type="gramStart"/>
+      <w:r>
+        <w:rPr>
+          <w:rFonts w:cs="Arial"/>
+          <w:sz w:val="20"/>
+          <w:szCs w:val="20"/>
+        </w:rPr>
+        <w:t>means</w:t>
+      </w:r>
+      <w:proofErr w:type="gramEnd"/>
+      <w:r>
+        <w:rPr>
+          <w:rFonts w:cs="Arial"/>
+          <w:sz w:val="20"/>
+          <w:szCs w:val="20"/>
+        </w:rPr>
+        <w:t xml:space="preserve"> "giving something meaning”. You can use “meaning" or “structure" instead. </w:t>
       </w:r>
     </w:p>
     <w:p>
@@ -3088,8 +3150,6 @@
         </w:rPr>
         <w:t>Many people don’t know when to use &lt;p&gt; and when to use &lt;div&gt; because they don’t see a difference on the page. But there are some different attributes for &lt;div&gt; and &lt;p&gt;. And you may what to add different styling for a paragraph than just a generic block.</w:t>
       </w:r>
-      <w:bookmarkStart w:id="0" w:name="_GoBack"/>
-      <w:bookmarkEnd w:id="0"/>
     </w:p>
     <w:p>
       <w:pPr>
@@ -4567,6 +4627,7 @@
         </w:rPr>
         <w:t xml:space="preserve">(the Swiss organization originally called </w:t>
       </w:r>
+      <w:proofErr w:type="spellStart"/>
       <w:r>
         <w:rPr>
           <w:rFonts w:ascii="Helvetica" w:eastAsia="Times New Roman" w:hAnsi="Helvetica"/>
@@ -4577,8 +4638,87 @@
           <w:szCs w:val="21"/>
           <w:shd w:val="clear" w:color="auto" w:fill="FFFFFF"/>
         </w:rPr>
-        <w:t>Conseil Européen pour la Recherche Nucléaire</w:t>
-      </w:r>
+        <w:t>Conseil</w:t>
+      </w:r>
+      <w:proofErr w:type="spellEnd"/>
+      <w:r>
+        <w:rPr>
+          <w:rFonts w:ascii="Helvetica" w:eastAsia="Times New Roman" w:hAnsi="Helvetica"/>
+          <w:i/>
+          <w:iCs/>
+          <w:color w:val="252525"/>
+          <w:sz w:val="21"/>
+          <w:szCs w:val="21"/>
+          <w:shd w:val="clear" w:color="auto" w:fill="FFFFFF"/>
+        </w:rPr>
+        <w:t xml:space="preserve"> </w:t>
+      </w:r>
+      <w:proofErr w:type="spellStart"/>
+      <w:r>
+        <w:rPr>
+          <w:rFonts w:ascii="Helvetica" w:eastAsia="Times New Roman" w:hAnsi="Helvetica"/>
+          <w:i/>
+          <w:iCs/>
+          <w:color w:val="252525"/>
+          <w:sz w:val="21"/>
+          <w:szCs w:val="21"/>
+          <w:shd w:val="clear" w:color="auto" w:fill="FFFFFF"/>
+        </w:rPr>
+        <w:t>Européen</w:t>
+      </w:r>
+      <w:proofErr w:type="spellEnd"/>
+      <w:r>
+        <w:rPr>
+          <w:rFonts w:ascii="Helvetica" w:eastAsia="Times New Roman" w:hAnsi="Helvetica"/>
+          <w:i/>
+          <w:iCs/>
+          <w:color w:val="252525"/>
+          <w:sz w:val="21"/>
+          <w:szCs w:val="21"/>
+          <w:shd w:val="clear" w:color="auto" w:fill="FFFFFF"/>
+        </w:rPr>
+        <w:t xml:space="preserve"> pour la </w:t>
+      </w:r>
+      <w:proofErr w:type="spellStart"/>
+      <w:r>
+        <w:rPr>
+          <w:rFonts w:ascii="Helvetica" w:eastAsia="Times New Roman" w:hAnsi="Helvetica"/>
+          <w:i/>
+          <w:iCs/>
+          <w:color w:val="252525"/>
+          <w:sz w:val="21"/>
+          <w:szCs w:val="21"/>
+          <w:shd w:val="clear" w:color="auto" w:fill="FFFFFF"/>
+        </w:rPr>
+        <w:t>Recherche</w:t>
+      </w:r>
+      <w:proofErr w:type="spellEnd"/>
+      <w:r>
+        <w:rPr>
+          <w:rFonts w:ascii="Helvetica" w:eastAsia="Times New Roman" w:hAnsi="Helvetica"/>
+          <w:i/>
+          <w:iCs/>
+          <w:color w:val="252525"/>
+          <w:sz w:val="21"/>
+          <w:szCs w:val="21"/>
+          <w:shd w:val="clear" w:color="auto" w:fill="FFFFFF"/>
+        </w:rPr>
+        <w:t xml:space="preserve"> </w:t>
+      </w:r>
+      <w:proofErr w:type="spellStart"/>
+      <w:r>
+        <w:rPr>
+          <w:rFonts w:ascii="Helvetica" w:eastAsia="Times New Roman" w:hAnsi="Helvetica"/>
+          <w:i/>
+          <w:iCs/>
+          <w:color w:val="252525"/>
+          <w:sz w:val="21"/>
+          <w:szCs w:val="21"/>
+          <w:shd w:val="clear" w:color="auto" w:fill="FFFFFF"/>
+        </w:rPr>
+        <w:t>Nucléaire</w:t>
+      </w:r>
+      <w:proofErr w:type="spellEnd"/>
       <w:r>
         <w:rPr>
           <w:rFonts w:ascii="Helvetica" w:eastAsia="Times New Roman" w:hAnsi="Helvetica"/>
@@ -5486,6 +5626,7 @@
         </w:rPr>
         <w:t xml:space="preserve">tml. </w:t>
       </w:r>
+      <w:proofErr w:type="gramStart"/>
       <w:r>
         <w:rPr>
           <w:color w:val="000000"/>
@@ -5511,7 +5652,17 @@
           <w:szCs w:val="20"/>
           <w:shd w:val="clear" w:color="auto" w:fill="FFFFFF"/>
         </w:rPr>
-        <w:t>earch engines over underscores.</w:t>
+        <w:t>earch engines</w:t>
+      </w:r>
+      <w:proofErr w:type="gramEnd"/>
+      <w:r>
+        <w:rPr>
+          <w:color w:val="000000"/>
+          <w:sz w:val="20"/>
+          <w:szCs w:val="20"/>
+          <w:shd w:val="clear" w:color="auto" w:fill="FFFFFF"/>
+        </w:rPr>
+        <w:t xml:space="preserve"> over underscores.</w:t>
       </w:r>
       <w:r>
         <w:rPr>
@@ -5568,7 +5719,27 @@
           <w:szCs w:val="20"/>
           <w:shd w:val="clear" w:color="auto" w:fill="FFFFFF"/>
         </w:rPr>
-        <w:t>The principal way a browser knows that it should read a text document as a Web page is by looking at its extension. Although .htm also works,</w:t>
+        <w:t>The principal way a browser knows that it should read a text document as a Web page is by looking at its extension. Although .</w:t>
+      </w:r>
+      <w:proofErr w:type="spellStart"/>
+      <w:r>
+        <w:rPr>
+          <w:color w:val="000000"/>
+          <w:sz w:val="20"/>
+          <w:szCs w:val="20"/>
+          <w:shd w:val="clear" w:color="auto" w:fill="FFFFFF"/>
+        </w:rPr>
+        <w:t>htm</w:t>
+      </w:r>
+      <w:proofErr w:type="spellEnd"/>
+      <w:r>
+        <w:rPr>
+          <w:color w:val="000000"/>
+          <w:sz w:val="20"/>
+          <w:szCs w:val="20"/>
+          <w:shd w:val="clear" w:color="auto" w:fill="FFFFFF"/>
+        </w:rPr>
+        <w:t xml:space="preserve"> also works,</w:t>
       </w:r>
       <w:r>
         <w:rPr>
@@ -5613,7 +5784,17 @@
           <w:szCs w:val="20"/>
           <w:shd w:val="clear" w:color="auto" w:fill="FFFFFF"/>
         </w:rPr>
-        <w:t>“.</w:t>
+        <w:t>“</w:t>
+      </w:r>
+      <w:proofErr w:type="gramStart"/>
+      <w:r>
+        <w:rPr>
+          <w:color w:val="000000"/>
+          <w:sz w:val="20"/>
+          <w:szCs w:val="20"/>
+          <w:shd w:val="clear" w:color="auto" w:fill="FFFFFF"/>
+        </w:rPr>
+        <w:t>.</w:t>
       </w:r>
       <w:r>
         <w:rPr>
@@ -5624,6 +5805,7 @@
         </w:rPr>
         <w:t>txt</w:t>
       </w:r>
+      <w:proofErr w:type="gramEnd"/>
       <w:r>
         <w:rPr>
           <w:color w:val="000000"/>
@@ -6593,6 +6775,7 @@
         </w:rPr>
         <w:t>&lt;</w:t>
       </w:r>
+      <w:proofErr w:type="gramStart"/>
       <w:r>
         <w:rPr>
           <w:color w:val="008000"/>
@@ -6600,7 +6783,17 @@
           <w:szCs w:val="20"/>
           <w:shd w:val="clear" w:color="auto" w:fill="FFFFFF"/>
         </w:rPr>
-        <w:t>!DOCTYPE html</w:t>
+        <w:t>!DOCTYPE</w:t>
+      </w:r>
+      <w:proofErr w:type="gramEnd"/>
+      <w:r>
+        <w:rPr>
+          <w:color w:val="008000"/>
+          <w:sz w:val="20"/>
+          <w:szCs w:val="20"/>
+          <w:shd w:val="clear" w:color="auto" w:fill="FFFFFF"/>
+        </w:rPr>
+        <w:t xml:space="preserve"> html</w:t>
       </w:r>
       <w:r>
         <w:rPr>
@@ -6634,15 +6827,37 @@
           <w:szCs w:val="20"/>
           <w:shd w:val="clear" w:color="auto" w:fill="FFFFFF"/>
         </w:rPr>
-        <w:t>&lt;html lang=</w:t>
-      </w:r>
-      <w:r>
-        <w:rPr>
+        <w:t>&lt;</w:t>
+      </w:r>
+      <w:proofErr w:type="gramStart"/>
+      <w:r>
+        <w:rPr>
+          <w:b/>
           <w:color w:val="0000FF"/>
           <w:sz w:val="20"/>
           <w:szCs w:val="20"/>
           <w:shd w:val="clear" w:color="auto" w:fill="FFFFFF"/>
         </w:rPr>
+        <w:t>html</w:t>
+      </w:r>
+      <w:proofErr w:type="gramEnd"/>
+      <w:r>
+        <w:rPr>
+          <w:b/>
+          <w:color w:val="0000FF"/>
+          <w:sz w:val="20"/>
+          <w:szCs w:val="20"/>
+          <w:shd w:val="clear" w:color="auto" w:fill="FFFFFF"/>
+        </w:rPr>
+        <w:t xml:space="preserve"> lang=</w:t>
+      </w:r>
+      <w:r>
+        <w:rPr>
+          <w:color w:val="0000FF"/>
+          <w:sz w:val="20"/>
+          <w:szCs w:val="20"/>
+          <w:shd w:val="clear" w:color="auto" w:fill="FFFFFF"/>
+        </w:rPr>
         <w:t>"</w:t>
       </w:r>
       <w:r>
@@ -6685,7 +6900,29 @@
           <w:szCs w:val="20"/>
           <w:shd w:val="clear" w:color="auto" w:fill="FFFFFF"/>
         </w:rPr>
-        <w:t>&lt;head&gt;</w:t>
+        <w:t>&lt;</w:t>
+      </w:r>
+      <w:proofErr w:type="gramStart"/>
+      <w:r>
+        <w:rPr>
+          <w:b/>
+          <w:color w:val="0000FF"/>
+          <w:sz w:val="20"/>
+          <w:szCs w:val="20"/>
+          <w:shd w:val="clear" w:color="auto" w:fill="FFFFFF"/>
+        </w:rPr>
+        <w:t>head</w:t>
+      </w:r>
+      <w:proofErr w:type="gramEnd"/>
+      <w:r>
+        <w:rPr>
+          <w:b/>
+          <w:color w:val="0000FF"/>
+          <w:sz w:val="20"/>
+          <w:szCs w:val="20"/>
+          <w:shd w:val="clear" w:color="auto" w:fill="FFFFFF"/>
+        </w:rPr>
+        <w:t>&gt;</w:t>
       </w:r>
     </w:p>
     <w:p>
@@ -6710,15 +6947,37 @@
           <w:shd w:val="clear" w:color="auto" w:fill="FFFFFF"/>
         </w:rPr>
         <w:tab/>
-        <w:t>&lt;meta charset=</w:t>
-      </w:r>
-      <w:r>
-        <w:rPr>
+        <w:t>&lt;</w:t>
+      </w:r>
+      <w:proofErr w:type="gramStart"/>
+      <w:r>
+        <w:rPr>
+          <w:b/>
           <w:color w:val="0000FF"/>
           <w:sz w:val="20"/>
           <w:szCs w:val="20"/>
           <w:shd w:val="clear" w:color="auto" w:fill="FFFFFF"/>
         </w:rPr>
+        <w:t>meta</w:t>
+      </w:r>
+      <w:proofErr w:type="gramEnd"/>
+      <w:r>
+        <w:rPr>
+          <w:b/>
+          <w:color w:val="0000FF"/>
+          <w:sz w:val="20"/>
+          <w:szCs w:val="20"/>
+          <w:shd w:val="clear" w:color="auto" w:fill="FFFFFF"/>
+        </w:rPr>
+        <w:t xml:space="preserve"> charset=</w:t>
+      </w:r>
+      <w:r>
+        <w:rPr>
+          <w:color w:val="0000FF"/>
+          <w:sz w:val="20"/>
+          <w:szCs w:val="20"/>
+          <w:shd w:val="clear" w:color="auto" w:fill="FFFFFF"/>
+        </w:rPr>
         <w:t>"</w:t>
       </w:r>
       <w:r>
@@ -6772,7 +7031,29 @@
           <w:shd w:val="clear" w:color="auto" w:fill="FFFFFF"/>
         </w:rPr>
         <w:tab/>
-        <w:t>&lt;title&gt;</w:t>
+        <w:t>&lt;</w:t>
+      </w:r>
+      <w:proofErr w:type="gramStart"/>
+      <w:r>
+        <w:rPr>
+          <w:b/>
+          <w:color w:val="0000FF"/>
+          <w:sz w:val="20"/>
+          <w:szCs w:val="20"/>
+          <w:shd w:val="clear" w:color="auto" w:fill="FFFFFF"/>
+        </w:rPr>
+        <w:t>title</w:t>
+      </w:r>
+      <w:proofErr w:type="gramEnd"/>
+      <w:r>
+        <w:rPr>
+          <w:b/>
+          <w:color w:val="0000FF"/>
+          <w:sz w:val="20"/>
+          <w:szCs w:val="20"/>
+          <w:shd w:val="clear" w:color="auto" w:fill="FFFFFF"/>
+        </w:rPr>
+        <w:t>&gt;</w:t>
       </w:r>
       <w:r>
         <w:rPr>
@@ -6838,7 +7119,29 @@
           <w:szCs w:val="20"/>
           <w:shd w:val="clear" w:color="auto" w:fill="FFFFFF"/>
         </w:rPr>
-        <w:t>&lt;body&gt;</w:t>
+        <w:t>&lt;</w:t>
+      </w:r>
+      <w:proofErr w:type="gramStart"/>
+      <w:r>
+        <w:rPr>
+          <w:b/>
+          <w:color w:val="0000FF"/>
+          <w:sz w:val="20"/>
+          <w:szCs w:val="20"/>
+          <w:shd w:val="clear" w:color="auto" w:fill="FFFFFF"/>
+        </w:rPr>
+        <w:t>body</w:t>
+      </w:r>
+      <w:proofErr w:type="gramEnd"/>
+      <w:r>
+        <w:rPr>
+          <w:b/>
+          <w:color w:val="0000FF"/>
+          <w:sz w:val="20"/>
+          <w:szCs w:val="20"/>
+          <w:shd w:val="clear" w:color="auto" w:fill="FFFFFF"/>
+        </w:rPr>
+        <w:t>&gt;</w:t>
       </w:r>
     </w:p>
     <w:p>
@@ -6870,7 +7173,29 @@
           <w:szCs w:val="20"/>
           <w:shd w:val="clear" w:color="auto" w:fill="FFFFFF"/>
         </w:rPr>
-        <w:t>&lt;h1&gt;</w:t>
+        <w:t>&lt;</w:t>
+      </w:r>
+      <w:proofErr w:type="gramStart"/>
+      <w:r>
+        <w:rPr>
+          <w:b/>
+          <w:color w:val="0000FF"/>
+          <w:sz w:val="20"/>
+          <w:szCs w:val="20"/>
+          <w:shd w:val="clear" w:color="auto" w:fill="FFFFFF"/>
+        </w:rPr>
+        <w:t>h1</w:t>
+      </w:r>
+      <w:proofErr w:type="gramEnd"/>
+      <w:r>
+        <w:rPr>
+          <w:b/>
+          <w:color w:val="0000FF"/>
+          <w:sz w:val="20"/>
+          <w:szCs w:val="20"/>
+          <w:shd w:val="clear" w:color="auto" w:fill="FFFFFF"/>
+        </w:rPr>
+        <w:t>&gt;</w:t>
       </w:r>
       <w:r>
         <w:rPr>
@@ -6920,8 +7245,20 @@
           <w:szCs w:val="20"/>
           <w:shd w:val="clear" w:color="auto" w:fill="FFFFFF"/>
         </w:rPr>
-        <w:t>&lt;img</w:t>
-      </w:r>
+        <w:t>&lt;</w:t>
+      </w:r>
+      <w:proofErr w:type="gramStart"/>
+      <w:r>
+        <w:rPr>
+          <w:b/>
+          <w:color w:val="0000FF"/>
+          <w:sz w:val="20"/>
+          <w:szCs w:val="20"/>
+          <w:shd w:val="clear" w:color="auto" w:fill="FFFFFF"/>
+        </w:rPr>
+        <w:t>img</w:t>
+      </w:r>
+      <w:proofErr w:type="gramEnd"/>
       <w:r>
         <w:rPr>
           <w:color w:val="0000FF"/>
@@ -7045,7 +7382,29 @@
           <w:szCs w:val="20"/>
           <w:shd w:val="clear" w:color="auto" w:fill="FFFFFF"/>
         </w:rPr>
-        <w:t>&lt;p&gt;</w:t>
+        <w:t>&lt;</w:t>
+      </w:r>
+      <w:proofErr w:type="gramStart"/>
+      <w:r>
+        <w:rPr>
+          <w:b/>
+          <w:color w:val="0000FF"/>
+          <w:sz w:val="20"/>
+          <w:szCs w:val="20"/>
+          <w:shd w:val="clear" w:color="auto" w:fill="FFFFFF"/>
+        </w:rPr>
+        <w:t>p</w:t>
+      </w:r>
+      <w:proofErr w:type="gramEnd"/>
+      <w:r>
+        <w:rPr>
+          <w:b/>
+          <w:color w:val="0000FF"/>
+          <w:sz w:val="20"/>
+          <w:szCs w:val="20"/>
+          <w:shd w:val="clear" w:color="auto" w:fill="FFFFFF"/>
+        </w:rPr>
+        <w:t>&gt;</w:t>
       </w:r>
       <w:r>
         <w:rPr>
@@ -7203,6 +7562,7 @@
         </w:rPr>
         <w:t xml:space="preserve"> around the country and here in the TriCities</w:t>
       </w:r>
+      <w:proofErr w:type="gramStart"/>
       <w:r>
         <w:rPr>
           <w:b/>
@@ -7211,7 +7571,18 @@
           <w:szCs w:val="20"/>
           <w:shd w:val="clear" w:color="auto" w:fill="FFFFFF"/>
         </w:rPr>
-        <w:t>.&lt;/p&gt;</w:t>
+        <w:t>.&lt;</w:t>
+      </w:r>
+      <w:proofErr w:type="gramEnd"/>
+      <w:r>
+        <w:rPr>
+          <w:b/>
+          <w:color w:val="0000FF"/>
+          <w:sz w:val="20"/>
+          <w:szCs w:val="20"/>
+          <w:shd w:val="clear" w:color="auto" w:fill="FFFFFF"/>
+        </w:rPr>
+        <w:t>/p&gt;</w:t>
       </w:r>
     </w:p>
     <w:p>
@@ -7256,7 +7627,29 @@
           <w:szCs w:val="20"/>
           <w:shd w:val="clear" w:color="auto" w:fill="FFFFFF"/>
         </w:rPr>
-        <w:t>&lt;p&gt;&lt;small&gt;</w:t>
+        <w:t>&lt;</w:t>
+      </w:r>
+      <w:proofErr w:type="gramStart"/>
+      <w:r>
+        <w:rPr>
+          <w:b/>
+          <w:color w:val="0000FF"/>
+          <w:sz w:val="20"/>
+          <w:szCs w:val="20"/>
+          <w:shd w:val="clear" w:color="auto" w:fill="FFFFFF"/>
+        </w:rPr>
+        <w:t>p</w:t>
+      </w:r>
+      <w:proofErr w:type="gramEnd"/>
+      <w:r>
+        <w:rPr>
+          <w:b/>
+          <w:color w:val="0000FF"/>
+          <w:sz w:val="20"/>
+          <w:szCs w:val="20"/>
+          <w:shd w:val="clear" w:color="auto" w:fill="FFFFFF"/>
+        </w:rPr>
+        <w:t>&gt;&lt;small&gt;</w:t>
       </w:r>
       <w:r>
         <w:rPr>
@@ -7409,7 +7802,31 @@
           <w:szCs w:val="20"/>
           <w:shd w:val="clear" w:color="auto" w:fill="FFFFFF"/>
         </w:rPr>
-        <w:t xml:space="preserve">&lt;!DOCTYPE html&gt;, </w:t>
+        <w:t>&lt;</w:t>
+      </w:r>
+      <w:proofErr w:type="gramStart"/>
+      <w:r>
+        <w:rPr>
+          <w:b/>
+          <w:bCs/>
+          <w:color w:val="000000"/>
+          <w:sz w:val="20"/>
+          <w:szCs w:val="20"/>
+          <w:shd w:val="clear" w:color="auto" w:fill="FFFFFF"/>
+        </w:rPr>
+        <w:t>!DOCTYPE</w:t>
+      </w:r>
+      <w:proofErr w:type="gramEnd"/>
+      <w:r>
+        <w:rPr>
+          <w:b/>
+          <w:bCs/>
+          <w:color w:val="000000"/>
+          <w:sz w:val="20"/>
+          <w:szCs w:val="20"/>
+          <w:shd w:val="clear" w:color="auto" w:fill="FFFFFF"/>
+        </w:rPr>
+        <w:t xml:space="preserve"> html&gt;, </w:t>
       </w:r>
       <w:r>
         <w:rPr>
@@ -7590,14 +8007,25 @@
         </w:rPr>
         <w:t xml:space="preserve">The </w:t>
       </w:r>
-      <w:r>
-        <w:rPr>
-          <w:color w:val="000000"/>
-          <w:sz w:val="20"/>
-          <w:szCs w:val="20"/>
-          <w:shd w:val="clear" w:color="auto" w:fill="FFFFFF"/>
-        </w:rPr>
-        <w:t>lang attribute is optional. In this case, we see the language for this page is English.</w:t>
+      <w:proofErr w:type="gramStart"/>
+      <w:r>
+        <w:rPr>
+          <w:color w:val="000000"/>
+          <w:sz w:val="20"/>
+          <w:szCs w:val="20"/>
+          <w:shd w:val="clear" w:color="auto" w:fill="FFFFFF"/>
+        </w:rPr>
+        <w:t>lang</w:t>
+      </w:r>
+      <w:proofErr w:type="gramEnd"/>
+      <w:r>
+        <w:rPr>
+          <w:color w:val="000000"/>
+          <w:sz w:val="20"/>
+          <w:szCs w:val="20"/>
+          <w:shd w:val="clear" w:color="auto" w:fill="FFFFFF"/>
+        </w:rPr>
+        <w:t xml:space="preserve"> attribute is optional. In this case, we see the language for this page is English.</w:t>
       </w:r>
       <w:r>
         <w:rPr>
@@ -7616,7 +8044,27 @@
           <w:szCs w:val="20"/>
           <w:shd w:val="clear" w:color="auto" w:fill="FFFFFF"/>
         </w:rPr>
-        <w:t>Since the lang attribute is valid on all HTML elements</w:t>
+        <w:t xml:space="preserve">Since the </w:t>
+      </w:r>
+      <w:proofErr w:type="gramStart"/>
+      <w:r>
+        <w:rPr>
+          <w:color w:val="000000"/>
+          <w:sz w:val="20"/>
+          <w:szCs w:val="20"/>
+          <w:shd w:val="clear" w:color="auto" w:fill="FFFFFF"/>
+        </w:rPr>
+        <w:t>lang</w:t>
+      </w:r>
+      <w:proofErr w:type="gramEnd"/>
+      <w:r>
+        <w:rPr>
+          <w:color w:val="000000"/>
+          <w:sz w:val="20"/>
+          <w:szCs w:val="20"/>
+          <w:shd w:val="clear" w:color="auto" w:fill="FFFFFF"/>
+        </w:rPr>
+        <w:t xml:space="preserve"> attribute is valid on all HTML elements</w:t>
       </w:r>
       <w:r>
         <w:rPr>
@@ -7806,7 +8254,27 @@
           <w:szCs w:val="20"/>
           <w:shd w:val="clear" w:color="auto" w:fill="FFFFFF"/>
         </w:rPr>
-        <w:t xml:space="preserve">The head element contains the title of the page and meta information bout the page. Meta information is not visible to the user. </w:t>
+        <w:t xml:space="preserve">The head element contains the title of the page and </w:t>
+      </w:r>
+      <w:proofErr w:type="gramStart"/>
+      <w:r>
+        <w:rPr>
+          <w:color w:val="000000"/>
+          <w:sz w:val="20"/>
+          <w:szCs w:val="20"/>
+          <w:shd w:val="clear" w:color="auto" w:fill="FFFFFF"/>
+        </w:rPr>
+        <w:t>meta</w:t>
+      </w:r>
+      <w:proofErr w:type="gramEnd"/>
+      <w:r>
+        <w:rPr>
+          <w:color w:val="000000"/>
+          <w:sz w:val="20"/>
+          <w:szCs w:val="20"/>
+          <w:shd w:val="clear" w:color="auto" w:fill="FFFFFF"/>
+        </w:rPr>
+        <w:t xml:space="preserve"> information bout the page. Meta information is not visible to the user. </w:t>
       </w:r>
       <w:r>
         <w:rPr>
@@ -8604,7 +9072,27 @@
           <w:szCs w:val="20"/>
           <w:shd w:val="clear" w:color="auto" w:fill="FFFFFF"/>
         </w:rPr>
-        <w:t>. This was introduced for for compatibility with XHTML and has persisted even though no one uses XHTML any more</w:t>
+        <w:t xml:space="preserve">. This was introduced for </w:t>
+      </w:r>
+      <w:proofErr w:type="spellStart"/>
+      <w:r>
+        <w:rPr>
+          <w:color w:val="000000"/>
+          <w:sz w:val="20"/>
+          <w:szCs w:val="20"/>
+          <w:shd w:val="clear" w:color="auto" w:fill="FFFFFF"/>
+        </w:rPr>
+        <w:t>for</w:t>
+      </w:r>
+      <w:proofErr w:type="spellEnd"/>
+      <w:r>
+        <w:rPr>
+          <w:color w:val="000000"/>
+          <w:sz w:val="20"/>
+          <w:szCs w:val="20"/>
+          <w:shd w:val="clear" w:color="auto" w:fill="FFFFFF"/>
+        </w:rPr>
+        <w:t xml:space="preserve"> compatibility with XHTML and has persisted even though no one uses XHTML any more</w:t>
       </w:r>
       <w:r>
         <w:rPr>
@@ -9407,14 +9895,25 @@
           <w:shd w:val="clear" w:color="auto" w:fill="FFFFFF"/>
         </w:rPr>
       </w:pPr>
-      <w:r>
-        <w:rPr>
-          <w:color w:val="000000"/>
-          <w:sz w:val="20"/>
-          <w:szCs w:val="20"/>
-          <w:shd w:val="clear" w:color="auto" w:fill="FFFFFF"/>
-        </w:rPr>
-        <w:t>a name (</w:t>
+      <w:proofErr w:type="gramStart"/>
+      <w:r>
+        <w:rPr>
+          <w:color w:val="000000"/>
+          <w:sz w:val="20"/>
+          <w:szCs w:val="20"/>
+          <w:shd w:val="clear" w:color="auto" w:fill="FFFFFF"/>
+        </w:rPr>
+        <w:t>a</w:t>
+      </w:r>
+      <w:proofErr w:type="gramEnd"/>
+      <w:r>
+        <w:rPr>
+          <w:color w:val="000000"/>
+          <w:sz w:val="20"/>
+          <w:szCs w:val="20"/>
+          <w:shd w:val="clear" w:color="auto" w:fill="FFFFFF"/>
+        </w:rPr>
+        <w:t xml:space="preserve"> name (</w:t>
       </w:r>
       <w:r>
         <w:rPr>
@@ -9461,14 +9960,25 @@
           <w:shd w:val="clear" w:color="auto" w:fill="FFFFFF"/>
         </w:rPr>
       </w:pPr>
-      <w:r>
-        <w:rPr>
-          <w:color w:val="000000"/>
-          <w:sz w:val="20"/>
-          <w:szCs w:val="20"/>
-          <w:shd w:val="clear" w:color="auto" w:fill="FFFFFF"/>
-        </w:rPr>
-        <w:t>an equal sign (sometimes a colon)</w:t>
+      <w:proofErr w:type="gramStart"/>
+      <w:r>
+        <w:rPr>
+          <w:color w:val="000000"/>
+          <w:sz w:val="20"/>
+          <w:szCs w:val="20"/>
+          <w:shd w:val="clear" w:color="auto" w:fill="FFFFFF"/>
+        </w:rPr>
+        <w:t>an</w:t>
+      </w:r>
+      <w:proofErr w:type="gramEnd"/>
+      <w:r>
+        <w:rPr>
+          <w:color w:val="000000"/>
+          <w:sz w:val="20"/>
+          <w:szCs w:val="20"/>
+          <w:shd w:val="clear" w:color="auto" w:fill="FFFFFF"/>
+        </w:rPr>
+        <w:t xml:space="preserve"> equal sign (sometimes a colon)</w:t>
       </w:r>
     </w:p>
     <w:p>
@@ -9488,14 +9998,25 @@
           <w:shd w:val="clear" w:color="auto" w:fill="FFFFFF"/>
         </w:rPr>
       </w:pPr>
-      <w:r>
-        <w:rPr>
-          <w:color w:val="000000"/>
-          <w:sz w:val="20"/>
-          <w:szCs w:val="20"/>
-          <w:shd w:val="clear" w:color="auto" w:fill="FFFFFF"/>
-        </w:rPr>
-        <w:t xml:space="preserve">a value (usually quoted). </w:t>
+      <w:proofErr w:type="gramStart"/>
+      <w:r>
+        <w:rPr>
+          <w:color w:val="000000"/>
+          <w:sz w:val="20"/>
+          <w:szCs w:val="20"/>
+          <w:shd w:val="clear" w:color="auto" w:fill="FFFFFF"/>
+        </w:rPr>
+        <w:t>a</w:t>
+      </w:r>
+      <w:proofErr w:type="gramEnd"/>
+      <w:r>
+        <w:rPr>
+          <w:color w:val="000000"/>
+          <w:sz w:val="20"/>
+          <w:szCs w:val="20"/>
+          <w:shd w:val="clear" w:color="auto" w:fill="FFFFFF"/>
+        </w:rPr>
+        <w:t xml:space="preserve"> value (usually quoted). </w:t>
       </w:r>
     </w:p>
     <w:p>
@@ -9782,7 +10303,17 @@
           <w:szCs w:val="20"/>
           <w:shd w:val="clear" w:color="auto" w:fill="FFFFFF"/>
         </w:rPr>
-        <w:t>It's important to note that when elements contain other elements, each element must be properly nested, that is, fully contained within its parent. Whenever you use an end tag, it should correspond to the last unclosed start tag. In other words, first open e</w:t>
+        <w:t xml:space="preserve">It's important to note that when elements contain other elements, each element must be properly nested, that is, fully contained within its parent. Whenever you use an end tag, it should correspond to the last unclosed start tag. In other words, first open </w:t>
+      </w:r>
+      <w:proofErr w:type="gramStart"/>
+      <w:r>
+        <w:rPr>
+          <w:color w:val="000000"/>
+          <w:sz w:val="20"/>
+          <w:szCs w:val="20"/>
+          <w:shd w:val="clear" w:color="auto" w:fill="FFFFFF"/>
+        </w:rPr>
+        <w:t>e</w:t>
       </w:r>
       <w:r>
         <w:rPr>
@@ -9800,7 +10331,17 @@
           <w:szCs w:val="20"/>
           <w:shd w:val="clear" w:color="auto" w:fill="FFFFFF"/>
         </w:rPr>
-        <w:t>then open element 2, t</w:t>
+        <w:t>then open</w:t>
+      </w:r>
+      <w:proofErr w:type="gramEnd"/>
+      <w:r>
+        <w:rPr>
+          <w:color w:val="000000"/>
+          <w:sz w:val="20"/>
+          <w:szCs w:val="20"/>
+          <w:shd w:val="clear" w:color="auto" w:fill="FFFFFF"/>
+        </w:rPr>
+        <w:t xml:space="preserve"> element 2, t</w:t>
       </w:r>
       <w:r>
         <w:rPr>
@@ -10634,6 +11175,7 @@
         </w:rPr>
         <w:t xml:space="preserve">an </w:t>
       </w:r>
+      <w:proofErr w:type="gramStart"/>
       <w:r>
         <w:rPr>
           <w:b/>
@@ -10651,7 +11193,17 @@
           <w:szCs w:val="17"/>
           <w:shd w:val="clear" w:color="auto" w:fill="FFFFFF"/>
         </w:rPr>
-        <w:t xml:space="preserve">, an </w:t>
+        <w:t>,</w:t>
+      </w:r>
+      <w:proofErr w:type="gramEnd"/>
+      <w:r>
+        <w:rPr>
+          <w:color w:val="000000"/>
+          <w:sz w:val="20"/>
+          <w:szCs w:val="17"/>
+          <w:shd w:val="clear" w:color="auto" w:fill="FFFFFF"/>
+        </w:rPr>
+        <w:t xml:space="preserve"> an </w:t>
       </w:r>
       <w:r>
         <w:rPr>
@@ -10698,7 +11250,27 @@
           <w:szCs w:val="17"/>
           <w:shd w:val="clear" w:color="auto" w:fill="FFFFFF"/>
         </w:rPr>
-        <w:t xml:space="preserve">. and so on, just like when you type a document with various headings in a word processor. </w:t>
+        <w:t xml:space="preserve">. </w:t>
+      </w:r>
+      <w:proofErr w:type="gramStart"/>
+      <w:r>
+        <w:rPr>
+          <w:color w:val="000000"/>
+          <w:sz w:val="20"/>
+          <w:szCs w:val="17"/>
+          <w:shd w:val="clear" w:color="auto" w:fill="FFFFFF"/>
+        </w:rPr>
+        <w:t>and</w:t>
+      </w:r>
+      <w:proofErr w:type="gramEnd"/>
+      <w:r>
+        <w:rPr>
+          <w:color w:val="000000"/>
+          <w:sz w:val="20"/>
+          <w:szCs w:val="17"/>
+          <w:shd w:val="clear" w:color="auto" w:fill="FFFFFF"/>
+        </w:rPr>
+        <w:t xml:space="preserve"> so on, just like when you type a document with various headings in a word processor. </w:t>
       </w:r>
     </w:p>
     <w:p>
@@ -10740,7 +11312,27 @@
           <w:szCs w:val="17"/>
           <w:shd w:val="clear" w:color="auto" w:fill="FFFFFF"/>
         </w:rPr>
-        <w:t xml:space="preserve"> (or more, depending on your content), so </w:t>
+        <w:t xml:space="preserve"> (or more, depending on your content)</w:t>
+      </w:r>
+      <w:proofErr w:type="gramStart"/>
+      <w:r>
+        <w:rPr>
+          <w:color w:val="000000"/>
+          <w:sz w:val="20"/>
+          <w:szCs w:val="17"/>
+          <w:shd w:val="clear" w:color="auto" w:fill="FFFFFF"/>
+        </w:rPr>
+        <w:t>,</w:t>
+      </w:r>
+      <w:proofErr w:type="gramEnd"/>
+      <w:r>
+        <w:rPr>
+          <w:color w:val="000000"/>
+          <w:sz w:val="20"/>
+          <w:szCs w:val="17"/>
+          <w:shd w:val="clear" w:color="auto" w:fill="FFFFFF"/>
+        </w:rPr>
+        <w:t xml:space="preserve"> so </w:t>
       </w:r>
       <w:r>
         <w:rPr>
@@ -11410,7 +12002,27 @@
           <w:szCs w:val="20"/>
           <w:shd w:val="clear" w:color="auto" w:fill="FFFFFF"/>
         </w:rPr>
-        <w:t>Some old HTML will have &lt;i&gt; tags and &lt;b&gt; tags that render the same as &lt;em&gt; and &lt;strong&gt; respectively. These tags are deprecated and shouldn’t be used.</w:t>
+        <w:t>Some old HTML will have &lt;</w:t>
+      </w:r>
+      <w:proofErr w:type="spellStart"/>
+      <w:r>
+        <w:rPr>
+          <w:color w:val="000000"/>
+          <w:sz w:val="20"/>
+          <w:szCs w:val="20"/>
+          <w:shd w:val="clear" w:color="auto" w:fill="FFFFFF"/>
+        </w:rPr>
+        <w:t>i</w:t>
+      </w:r>
+      <w:proofErr w:type="spellEnd"/>
+      <w:r>
+        <w:rPr>
+          <w:color w:val="000000"/>
+          <w:sz w:val="20"/>
+          <w:szCs w:val="20"/>
+          <w:shd w:val="clear" w:color="auto" w:fill="FFFFFF"/>
+        </w:rPr>
+        <w:t>&gt; tags and &lt;b&gt; tags that render the same as &lt;em&gt; and &lt;strong&gt; respectively. These tags are deprecated and shouldn’t be used.</w:t>
       </w:r>
     </w:p>
     <w:p>
@@ -11767,6 +12379,945 @@
           <w:numId w:val="22"/>
         </w:numPr>
         <w:shd w:val="clear" w:color="auto" w:fill="FFFFFF"/>
+        <w:spacing w:line="379" w:lineRule="exact"/>
+        <w:ind w:left="360" w:right="9"/>
+        <w:rPr>
+          <w:b/>
+          <w:bCs/>
+          <w:color w:val="000000"/>
+          <w:sz w:val="28"/>
+          <w:szCs w:val="28"/>
+          <w:shd w:val="clear" w:color="auto" w:fill="FFFFFF"/>
+        </w:rPr>
+      </w:pPr>
+      <w:r>
+        <w:rPr>
+          <w:b/>
+          <w:bCs/>
+          <w:color w:val="000000"/>
+          <w:sz w:val="28"/>
+          <w:szCs w:val="28"/>
+          <w:shd w:val="clear" w:color="auto" w:fill="FFFFFF"/>
+        </w:rPr>
+        <w:t xml:space="preserve">URLS </w:t>
+      </w:r>
+    </w:p>
+    <w:p>
+      <w:pPr>
+        <w:pStyle w:val="Style"/>
+        <w:shd w:val="clear" w:color="auto" w:fill="FFFFFF"/>
+        <w:spacing w:before="100" w:beforeAutospacing="1" w:after="100" w:afterAutospacing="1"/>
+        <w:ind w:left="14" w:right="104"/>
+        <w:rPr>
+          <w:color w:val="000000"/>
+          <w:sz w:val="20"/>
+          <w:szCs w:val="20"/>
+          <w:shd w:val="clear" w:color="auto" w:fill="FFFFFF"/>
+        </w:rPr>
+      </w:pPr>
+      <w:r>
+        <w:rPr>
+          <w:color w:val="000000"/>
+          <w:sz w:val="20"/>
+          <w:szCs w:val="20"/>
+          <w:shd w:val="clear" w:color="auto" w:fill="FFFFFF"/>
+        </w:rPr>
+        <w:lastRenderedPageBreak/>
+        <w:t xml:space="preserve">Uniform Resource Locator, or URL, is a fancy name for address. It contains information about where a file is and what a browser should do with it. Each file on the Internet has a unique URL. </w:t>
+      </w:r>
+    </w:p>
+    <w:p>
+      <w:pPr>
+        <w:pStyle w:val="Style"/>
+        <w:shd w:val="clear" w:color="auto" w:fill="FFFFFF"/>
+        <w:spacing w:before="100" w:beforeAutospacing="1" w:after="100" w:afterAutospacing="1"/>
+        <w:ind w:left="9" w:right="162"/>
+        <w:rPr>
+          <w:color w:val="000000"/>
+          <w:sz w:val="20"/>
+          <w:szCs w:val="20"/>
+          <w:shd w:val="clear" w:color="auto" w:fill="FFFFFF"/>
+        </w:rPr>
+      </w:pPr>
+      <w:r>
+        <w:rPr>
+          <w:color w:val="000000"/>
+          <w:sz w:val="20"/>
+          <w:szCs w:val="20"/>
+          <w:shd w:val="clear" w:color="auto" w:fill="FFFFFF"/>
+        </w:rPr>
+        <w:t xml:space="preserve">The first part of the </w:t>
+      </w:r>
+      <w:r>
+        <w:rPr>
+          <w:color w:val="000000"/>
+          <w:sz w:val="20"/>
+          <w:szCs w:val="20"/>
+          <w:shd w:val="clear" w:color="auto" w:fill="FFFFFF"/>
+        </w:rPr>
+        <w:t>address</w:t>
+      </w:r>
+      <w:r>
+        <w:rPr>
+          <w:color w:val="000000"/>
+          <w:sz w:val="20"/>
+          <w:szCs w:val="20"/>
+          <w:shd w:val="clear" w:color="auto" w:fill="FFFFFF"/>
+        </w:rPr>
+        <w:t xml:space="preserve"> is called the </w:t>
+      </w:r>
+      <w:r>
+        <w:rPr>
+          <w:i/>
+          <w:iCs/>
+          <w:color w:val="000000"/>
+          <w:sz w:val="20"/>
+          <w:szCs w:val="20"/>
+          <w:shd w:val="clear" w:color="auto" w:fill="FFFFFF"/>
+        </w:rPr>
+        <w:t xml:space="preserve">scheme. </w:t>
+      </w:r>
+      <w:r>
+        <w:rPr>
+          <w:color w:val="000000"/>
+          <w:sz w:val="20"/>
+          <w:szCs w:val="20"/>
+          <w:shd w:val="clear" w:color="auto" w:fill="FFFFFF"/>
+        </w:rPr>
+        <w:t xml:space="preserve">It tells the browser how to deal with the file that it is about to open. The most common scheme you will see is HTTP, or Hypertext Transfer Protocol. It is used to access Web pages. </w:t>
+      </w:r>
+    </w:p>
+    <w:p>
+      <w:pPr>
+        <w:pStyle w:val="Style"/>
+        <w:shd w:val="clear" w:color="auto" w:fill="FFFFFF"/>
+        <w:spacing w:before="100" w:beforeAutospacing="1" w:after="100" w:afterAutospacing="1"/>
+        <w:ind w:left="14" w:right="-1"/>
+        <w:rPr>
+          <w:color w:val="000000"/>
+          <w:sz w:val="20"/>
+          <w:szCs w:val="20"/>
+          <w:shd w:val="clear" w:color="auto" w:fill="FFFFFF"/>
+        </w:rPr>
+      </w:pPr>
+      <w:r>
+        <w:rPr>
+          <w:color w:val="000000"/>
+          <w:sz w:val="20"/>
+          <w:szCs w:val="20"/>
+          <w:shd w:val="clear" w:color="auto" w:fill="FFFFFF"/>
+        </w:rPr>
+        <w:t xml:space="preserve">The second part of the </w:t>
+      </w:r>
+      <w:r>
+        <w:rPr>
+          <w:color w:val="000000"/>
+          <w:sz w:val="20"/>
+          <w:szCs w:val="20"/>
+          <w:shd w:val="clear" w:color="auto" w:fill="FFFFFF"/>
+        </w:rPr>
+        <w:t>address</w:t>
+      </w:r>
+      <w:r>
+        <w:rPr>
+          <w:color w:val="000000"/>
+          <w:sz w:val="20"/>
+          <w:szCs w:val="20"/>
+          <w:shd w:val="clear" w:color="auto" w:fill="FFFFFF"/>
+        </w:rPr>
+        <w:t xml:space="preserve"> is the </w:t>
+      </w:r>
+      <w:r>
+        <w:rPr>
+          <w:i/>
+          <w:color w:val="000000"/>
+          <w:sz w:val="20"/>
+          <w:szCs w:val="20"/>
+          <w:shd w:val="clear" w:color="auto" w:fill="FFFFFF"/>
+        </w:rPr>
+        <w:t>name</w:t>
+      </w:r>
+      <w:r>
+        <w:rPr>
+          <w:color w:val="000000"/>
+          <w:sz w:val="20"/>
+          <w:szCs w:val="20"/>
+          <w:shd w:val="clear" w:color="auto" w:fill="FFFFFF"/>
+        </w:rPr>
+        <w:t xml:space="preserve"> of the server</w:t>
+      </w:r>
+      <w:r>
+        <w:rPr>
+          <w:color w:val="000000"/>
+          <w:sz w:val="20"/>
+          <w:szCs w:val="20"/>
+          <w:shd w:val="clear" w:color="auto" w:fill="FFFFFF"/>
+        </w:rPr>
+        <w:t xml:space="preserve"> where the file is located, fol</w:t>
+      </w:r>
+      <w:r>
+        <w:rPr>
+          <w:color w:val="000000"/>
+          <w:sz w:val="20"/>
+          <w:szCs w:val="20"/>
+          <w:shd w:val="clear" w:color="auto" w:fill="FFFFFF"/>
+        </w:rPr>
+        <w:t xml:space="preserve">lowed by the </w:t>
+      </w:r>
+      <w:r>
+        <w:rPr>
+          <w:i/>
+          <w:color w:val="000000"/>
+          <w:sz w:val="20"/>
+          <w:szCs w:val="20"/>
+          <w:shd w:val="clear" w:color="auto" w:fill="FFFFFF"/>
+        </w:rPr>
+        <w:t>path</w:t>
+      </w:r>
+      <w:r>
+        <w:rPr>
+          <w:color w:val="000000"/>
+          <w:sz w:val="20"/>
+          <w:szCs w:val="20"/>
+          <w:shd w:val="clear" w:color="auto" w:fill="FFFFFF"/>
+        </w:rPr>
+        <w:t xml:space="preserve"> that le</w:t>
+      </w:r>
+      <w:r>
+        <w:rPr>
+          <w:color w:val="000000"/>
+          <w:sz w:val="20"/>
+          <w:szCs w:val="20"/>
+          <w:shd w:val="clear" w:color="auto" w:fill="FFFFFF"/>
+        </w:rPr>
+        <w:t xml:space="preserve">ads to the file, and the </w:t>
+      </w:r>
+      <w:r>
+        <w:rPr>
+          <w:i/>
+          <w:color w:val="000000"/>
+          <w:sz w:val="20"/>
+          <w:szCs w:val="20"/>
+          <w:shd w:val="clear" w:color="auto" w:fill="FFFFFF"/>
+        </w:rPr>
+        <w:t>filename</w:t>
+      </w:r>
+      <w:r>
+        <w:rPr>
+          <w:color w:val="000000"/>
+          <w:sz w:val="20"/>
+          <w:szCs w:val="20"/>
+          <w:shd w:val="clear" w:color="auto" w:fill="FFFFFF"/>
+        </w:rPr>
+        <w:t xml:space="preserve"> itself</w:t>
+      </w:r>
+      <w:r>
+        <w:rPr>
+          <w:color w:val="000000"/>
+          <w:sz w:val="20"/>
+          <w:szCs w:val="20"/>
+          <w:shd w:val="clear" w:color="auto" w:fill="FFFFFF"/>
+        </w:rPr>
+        <w:t>. Sometimes, a URL omits a file</w:t>
+      </w:r>
+      <w:r>
+        <w:rPr>
+          <w:color w:val="000000"/>
+          <w:sz w:val="20"/>
+          <w:szCs w:val="20"/>
+          <w:shd w:val="clear" w:color="auto" w:fill="FFFFFF"/>
+        </w:rPr>
+        <w:t>name and ends with a path, which may or may not include a trailing for</w:t>
+      </w:r>
+      <w:r>
+        <w:rPr>
+          <w:color w:val="000000"/>
+          <w:sz w:val="20"/>
+          <w:szCs w:val="20"/>
+          <w:shd w:val="clear" w:color="auto" w:fill="FFFFFF"/>
+        </w:rPr>
+        <w:t>ward slash</w:t>
+      </w:r>
+      <w:r>
+        <w:rPr>
+          <w:color w:val="000000"/>
+          <w:sz w:val="20"/>
+          <w:szCs w:val="20"/>
+          <w:shd w:val="clear" w:color="auto" w:fill="FFFFFF"/>
+        </w:rPr>
+        <w:t xml:space="preserve">. In this case, the </w:t>
+      </w:r>
+      <w:r>
+        <w:rPr>
+          <w:color w:val="000000"/>
+          <w:sz w:val="20"/>
+          <w:szCs w:val="20"/>
+          <w:shd w:val="clear" w:color="auto" w:fill="FFFFFF"/>
+        </w:rPr>
+        <w:t>address</w:t>
+      </w:r>
+      <w:r>
+        <w:rPr>
+          <w:color w:val="000000"/>
+          <w:sz w:val="20"/>
+          <w:szCs w:val="20"/>
+          <w:shd w:val="clear" w:color="auto" w:fill="FFFFFF"/>
+        </w:rPr>
+        <w:t xml:space="preserve"> refers to the default file in the last directory in the</w:t>
+      </w:r>
+      <w:r>
+        <w:rPr>
+          <w:color w:val="000000"/>
+          <w:sz w:val="20"/>
+          <w:szCs w:val="20"/>
+          <w:shd w:val="clear" w:color="auto" w:fill="FFFFFF"/>
+        </w:rPr>
+        <w:t xml:space="preserve"> path, typically called index.h</w:t>
+      </w:r>
+      <w:r>
+        <w:rPr>
+          <w:color w:val="000000"/>
+          <w:sz w:val="20"/>
+          <w:szCs w:val="20"/>
+          <w:shd w:val="clear" w:color="auto" w:fill="FFFFFF"/>
+        </w:rPr>
+        <w:t xml:space="preserve">tml. </w:t>
+      </w:r>
+    </w:p>
+    <w:p>
+      <w:pPr>
+        <w:pStyle w:val="Style"/>
+        <w:shd w:val="clear" w:color="auto" w:fill="FFFFFF"/>
+        <w:spacing w:before="48" w:line="177" w:lineRule="exact"/>
+        <w:ind w:right="-1"/>
+        <w:rPr>
+          <w:b/>
+          <w:bCs/>
+          <w:color w:val="000000"/>
+          <w:sz w:val="20"/>
+          <w:szCs w:val="20"/>
+          <w:shd w:val="clear" w:color="auto" w:fill="FFFFFF"/>
+        </w:rPr>
+      </w:pPr>
+      <w:r>
+        <w:rPr>
+          <w:b/>
+          <w:bCs/>
+          <w:color w:val="000000"/>
+          <w:sz w:val="20"/>
+          <w:szCs w:val="20"/>
+          <w:shd w:val="clear" w:color="auto" w:fill="FFFFFF"/>
+        </w:rPr>
+        <w:t xml:space="preserve">Relative URLs </w:t>
+      </w:r>
+    </w:p>
+    <w:p>
+      <w:pPr>
+        <w:pStyle w:val="Style"/>
+        <w:shd w:val="clear" w:color="auto" w:fill="FFFFFF"/>
+        <w:spacing w:before="100" w:beforeAutospacing="1" w:after="100" w:afterAutospacing="1"/>
+        <w:rPr>
+          <w:color w:val="000000"/>
+          <w:sz w:val="20"/>
+          <w:szCs w:val="20"/>
+          <w:shd w:val="clear" w:color="auto" w:fill="FFFFFF"/>
+        </w:rPr>
+      </w:pPr>
+      <w:r>
+        <w:rPr>
+          <w:color w:val="000000"/>
+          <w:sz w:val="20"/>
+          <w:szCs w:val="20"/>
+          <w:shd w:val="clear" w:color="auto" w:fill="FFFFFF"/>
+        </w:rPr>
+        <w:t xml:space="preserve">A </w:t>
+      </w:r>
+      <w:r>
+        <w:rPr>
+          <w:color w:val="000000"/>
+          <w:sz w:val="20"/>
+          <w:szCs w:val="20"/>
+          <w:shd w:val="clear" w:color="auto" w:fill="FFFFFF"/>
+        </w:rPr>
+        <w:t xml:space="preserve">relative </w:t>
+      </w:r>
+      <w:r>
+        <w:rPr>
+          <w:color w:val="000000"/>
+          <w:sz w:val="20"/>
+          <w:szCs w:val="20"/>
+          <w:shd w:val="clear" w:color="auto" w:fill="FFFFFF"/>
+        </w:rPr>
+        <w:t>address</w:t>
+      </w:r>
+      <w:r>
+        <w:rPr>
+          <w:color w:val="000000"/>
+          <w:sz w:val="20"/>
+          <w:szCs w:val="20"/>
+          <w:shd w:val="clear" w:color="auto" w:fill="FFFFFF"/>
+        </w:rPr>
+        <w:t xml:space="preserve"> describes the location</w:t>
+      </w:r>
+      <w:r>
+        <w:rPr>
+          <w:color w:val="000000"/>
+          <w:sz w:val="20"/>
+          <w:szCs w:val="20"/>
+          <w:shd w:val="clear" w:color="auto" w:fill="FFFFFF"/>
+        </w:rPr>
+        <w:t xml:space="preserve"> of the desired file in relationship</w:t>
+      </w:r>
+      <w:r>
+        <w:rPr>
+          <w:color w:val="000000"/>
+          <w:sz w:val="20"/>
+          <w:szCs w:val="20"/>
+          <w:shd w:val="clear" w:color="auto" w:fill="FFFFFF"/>
+        </w:rPr>
+        <w:t xml:space="preserve"> to the location of the file that contains the </w:t>
+      </w:r>
+      <w:r>
+        <w:rPr>
+          <w:color w:val="000000"/>
+          <w:sz w:val="20"/>
+          <w:szCs w:val="20"/>
+          <w:shd w:val="clear" w:color="auto" w:fill="FFFFFF"/>
+        </w:rPr>
+        <w:t>link</w:t>
+      </w:r>
+      <w:r>
+        <w:rPr>
+          <w:color w:val="000000"/>
+          <w:sz w:val="20"/>
+          <w:szCs w:val="20"/>
+          <w:shd w:val="clear" w:color="auto" w:fill="FFFFFF"/>
+        </w:rPr>
+        <w:t xml:space="preserve">. So, </w:t>
+      </w:r>
+      <w:r>
+        <w:rPr>
+          <w:color w:val="000000"/>
+          <w:sz w:val="20"/>
+          <w:szCs w:val="20"/>
+          <w:shd w:val="clear" w:color="auto" w:fill="FFFFFF"/>
+        </w:rPr>
+        <w:t>the link might be to a page in the same folder as the page with the link or the link may be to a page in a folder under the one with the link.</w:t>
+      </w:r>
+    </w:p>
+    <w:p>
+      <w:pPr>
+        <w:pStyle w:val="Style"/>
+        <w:shd w:val="clear" w:color="auto" w:fill="FFFFFF"/>
+        <w:spacing w:before="100" w:beforeAutospacing="1" w:after="100" w:afterAutospacing="1"/>
+        <w:rPr>
+          <w:color w:val="000000"/>
+          <w:sz w:val="20"/>
+          <w:szCs w:val="20"/>
+          <w:shd w:val="clear" w:color="auto" w:fill="FFFFFF"/>
+        </w:rPr>
+      </w:pPr>
+      <w:r>
+        <w:rPr>
+          <w:color w:val="000000"/>
+          <w:sz w:val="20"/>
+          <w:szCs w:val="20"/>
+          <w:shd w:val="clear" w:color="auto" w:fill="FFFFFF"/>
+        </w:rPr>
+        <w:t xml:space="preserve">The relative URL for a file that is in the same directory as the current page (that is, the one containing the URL </w:t>
+      </w:r>
+      <w:r>
+        <w:rPr>
+          <w:color w:val="000000"/>
+          <w:sz w:val="20"/>
+          <w:szCs w:val="20"/>
+          <w:shd w:val="clear" w:color="auto" w:fill="FFFFFF"/>
+        </w:rPr>
+        <w:t xml:space="preserve">in question) is simply the </w:t>
+      </w:r>
+      <w:r>
+        <w:rPr>
+          <w:i/>
+          <w:color w:val="000000"/>
+          <w:sz w:val="20"/>
+          <w:szCs w:val="20"/>
+          <w:shd w:val="clear" w:color="auto" w:fill="FFFFFF"/>
+        </w:rPr>
+        <w:t>filename</w:t>
+      </w:r>
+      <w:r>
+        <w:rPr>
+          <w:color w:val="000000"/>
+          <w:sz w:val="20"/>
+          <w:szCs w:val="20"/>
+          <w:shd w:val="clear" w:color="auto" w:fill="FFFFFF"/>
+        </w:rPr>
+        <w:t xml:space="preserve"> </w:t>
+      </w:r>
+      <w:r>
+        <w:rPr>
+          <w:color w:val="000000"/>
+          <w:sz w:val="20"/>
+          <w:szCs w:val="20"/>
+          <w:shd w:val="clear" w:color="auto" w:fill="FFFFFF"/>
+        </w:rPr>
+        <w:t xml:space="preserve">(including its </w:t>
+      </w:r>
+      <w:r>
+        <w:rPr>
+          <w:color w:val="000000"/>
+          <w:sz w:val="20"/>
+          <w:szCs w:val="20"/>
+          <w:shd w:val="clear" w:color="auto" w:fill="FFFFFF"/>
+        </w:rPr>
+        <w:t>extension</w:t>
+      </w:r>
+      <w:r>
+        <w:rPr>
+          <w:color w:val="000000"/>
+          <w:sz w:val="20"/>
+          <w:szCs w:val="20"/>
+          <w:shd w:val="clear" w:color="auto" w:fill="FFFFFF"/>
+        </w:rPr>
+        <w:t>)</w:t>
+      </w:r>
+      <w:r>
+        <w:rPr>
+          <w:color w:val="000000"/>
+          <w:sz w:val="20"/>
+          <w:szCs w:val="20"/>
+          <w:shd w:val="clear" w:color="auto" w:fill="FFFFFF"/>
+        </w:rPr>
+        <w:t xml:space="preserve">. </w:t>
+      </w:r>
+    </w:p>
+    <w:p>
+      <w:pPr>
+        <w:pStyle w:val="Style"/>
+        <w:shd w:val="clear" w:color="auto" w:fill="FFFFFF"/>
+        <w:spacing w:before="100" w:beforeAutospacing="1" w:after="100" w:afterAutospacing="1"/>
+        <w:rPr>
+          <w:color w:val="000000"/>
+          <w:sz w:val="20"/>
+          <w:szCs w:val="20"/>
+          <w:shd w:val="clear" w:color="auto" w:fill="FFFFFF"/>
+        </w:rPr>
+      </w:pPr>
+      <w:r>
+        <w:rPr>
+          <w:color w:val="000000"/>
+          <w:sz w:val="20"/>
+          <w:szCs w:val="20"/>
+          <w:shd w:val="clear" w:color="auto" w:fill="FFFFFF"/>
+        </w:rPr>
+        <w:t>You create the URL for a file in a subdirectory of the current directory by typing the name of the subdirectory followed by a forward slash and then the name and extension of the desired file.</w:t>
+      </w:r>
+    </w:p>
+    <w:p>
+      <w:pPr>
+        <w:pStyle w:val="Style"/>
+        <w:shd w:val="clear" w:color="auto" w:fill="FFFFFF"/>
+        <w:spacing w:before="100" w:beforeAutospacing="1" w:after="100" w:afterAutospacing="1"/>
+        <w:rPr>
+          <w:color w:val="000000"/>
+          <w:sz w:val="20"/>
+          <w:szCs w:val="20"/>
+          <w:shd w:val="clear" w:color="auto" w:fill="FFFFFF"/>
+        </w:rPr>
+      </w:pPr>
+      <w:r>
+        <w:rPr>
+          <w:color w:val="000000"/>
+          <w:sz w:val="20"/>
+          <w:szCs w:val="20"/>
+          <w:shd w:val="clear" w:color="auto" w:fill="FFFFFF"/>
+        </w:rPr>
+        <w:t>To reference a file in a directory at a higher level of the file hierarchy, use two periods and a forward slash</w:t>
+      </w:r>
+      <w:r>
+        <w:rPr>
+          <w:color w:val="000000"/>
+          <w:sz w:val="20"/>
+          <w:szCs w:val="20"/>
+          <w:shd w:val="clear" w:color="auto" w:fill="FFFFFF"/>
+        </w:rPr>
+        <w:t>.</w:t>
+      </w:r>
+      <w:r>
+        <w:rPr>
+          <w:color w:val="000000"/>
+          <w:sz w:val="20"/>
+          <w:szCs w:val="20"/>
+          <w:shd w:val="clear" w:color="auto" w:fill="FFFFFF"/>
+        </w:rPr>
+        <w:t xml:space="preserve"> You can combine and repeat the two periods and forward slash to reference any file on the same serv</w:t>
+      </w:r>
+      <w:r>
+        <w:rPr>
+          <w:color w:val="000000"/>
+          <w:sz w:val="20"/>
+          <w:szCs w:val="20"/>
+          <w:shd w:val="clear" w:color="auto" w:fill="FFFFFF"/>
+        </w:rPr>
+        <w:t>er or drive as the current file.</w:t>
+      </w:r>
+    </w:p>
+    <w:p>
+      <w:pPr>
+        <w:pStyle w:val="Style"/>
+        <w:shd w:val="clear" w:color="auto" w:fill="FFFFFF"/>
+        <w:spacing w:before="100" w:beforeAutospacing="1" w:after="100" w:afterAutospacing="1"/>
+        <w:rPr>
+          <w:sz w:val="20"/>
+          <w:szCs w:val="20"/>
+        </w:rPr>
+      </w:pPr>
+      <w:r>
+        <w:rPr>
+          <w:color w:val="000000"/>
+          <w:sz w:val="20"/>
+          <w:szCs w:val="20"/>
+          <w:shd w:val="clear" w:color="auto" w:fill="FFFFFF"/>
+        </w:rPr>
+        <w:t>On a webserver, all links within the website are relative to the root directory of the website. So far, we have been working with one webpage. When you add more webpages to your website, you can link from one to another with relative links.</w:t>
+      </w:r>
+      <w:r>
+        <w:rPr>
+          <w:color w:val="000000"/>
+          <w:sz w:val="20"/>
+          <w:szCs w:val="20"/>
+          <w:shd w:val="clear" w:color="auto" w:fill="FFFFFF"/>
+        </w:rPr>
+        <w:t xml:space="preserve"> </w:t>
+      </w:r>
+    </w:p>
+    <w:p>
+      <w:pPr>
+        <w:pStyle w:val="Style"/>
+        <w:shd w:val="clear" w:color="auto" w:fill="FFFFFF"/>
+        <w:spacing w:before="100" w:beforeAutospacing="1" w:after="100" w:afterAutospacing="1"/>
+        <w:rPr>
+          <w:color w:val="000000"/>
+          <w:sz w:val="20"/>
+          <w:szCs w:val="20"/>
+          <w:shd w:val="clear" w:color="auto" w:fill="FFFFFF"/>
+        </w:rPr>
+      </w:pPr>
+      <w:r>
+        <w:rPr>
+          <w:color w:val="000000"/>
+          <w:sz w:val="20"/>
+          <w:szCs w:val="20"/>
+          <w:shd w:val="clear" w:color="auto" w:fill="FFFFFF"/>
+        </w:rPr>
+        <w:t xml:space="preserve">If you aren't developing your site locally on a server, then generally you'll want to use relative. They'll make it easy to move your pages from a local system to a server. As long as the relative position of each file remains constant, you won't have to change any of the paths, so the links will work correctly. </w:t>
+      </w:r>
+    </w:p>
+    <w:p>
+      <w:pPr>
+        <w:pStyle w:val="Style"/>
+        <w:numPr>
+          <w:ilvl w:val="0"/>
+          <w:numId w:val="2"/>
+        </w:numPr>
+        <w:spacing w:line="1" w:lineRule="exact"/>
+        <w:rPr>
+          <w:sz w:val="20"/>
+          <w:szCs w:val="20"/>
+        </w:rPr>
+      </w:pPr>
+    </w:p>
+    <w:p>
+      <w:pPr>
+        <w:pStyle w:val="Style"/>
+        <w:shd w:val="clear" w:color="auto" w:fill="FFFFFF"/>
+        <w:spacing w:line="249" w:lineRule="exact"/>
+        <w:rPr>
+          <w:b/>
+          <w:bCs/>
+          <w:color w:val="000000"/>
+          <w:sz w:val="20"/>
+          <w:szCs w:val="20"/>
+          <w:shd w:val="clear" w:color="auto" w:fill="FFFFFF"/>
+        </w:rPr>
+      </w:pPr>
+      <w:r>
+        <w:rPr>
+          <w:b/>
+          <w:bCs/>
+          <w:color w:val="000000"/>
+          <w:sz w:val="20"/>
+          <w:szCs w:val="20"/>
+          <w:shd w:val="clear" w:color="auto" w:fill="FFFFFF"/>
+        </w:rPr>
+        <w:t xml:space="preserve">Absolute </w:t>
+      </w:r>
+      <w:r>
+        <w:rPr>
+          <w:b/>
+          <w:bCs/>
+          <w:color w:val="000000"/>
+          <w:sz w:val="20"/>
+          <w:szCs w:val="20"/>
+          <w:shd w:val="clear" w:color="auto" w:fill="FFFFFF"/>
+        </w:rPr>
+        <w:t>URLs</w:t>
+      </w:r>
+      <w:r>
+        <w:rPr>
+          <w:b/>
+          <w:bCs/>
+          <w:color w:val="000000"/>
+          <w:sz w:val="20"/>
+          <w:szCs w:val="20"/>
+          <w:shd w:val="clear" w:color="auto" w:fill="FFFFFF"/>
+        </w:rPr>
+        <w:t xml:space="preserve"> </w:t>
+      </w:r>
+    </w:p>
+    <w:p>
+      <w:pPr>
+        <w:pStyle w:val="Style"/>
+        <w:shd w:val="clear" w:color="auto" w:fill="FFFFFF"/>
+        <w:spacing w:before="100" w:beforeAutospacing="1" w:after="100" w:afterAutospacing="1"/>
+        <w:rPr>
+          <w:color w:val="000000"/>
+          <w:sz w:val="20"/>
+          <w:szCs w:val="20"/>
+          <w:shd w:val="clear" w:color="auto" w:fill="FFFFFF"/>
+        </w:rPr>
+      </w:pPr>
+      <w:r>
+        <w:rPr>
+          <w:color w:val="000000"/>
+          <w:sz w:val="20"/>
+          <w:szCs w:val="20"/>
+          <w:shd w:val="clear" w:color="auto" w:fill="FFFFFF"/>
+        </w:rPr>
+        <w:t xml:space="preserve">An </w:t>
+      </w:r>
+      <w:r>
+        <w:rPr>
+          <w:iCs/>
+          <w:color w:val="000000"/>
+          <w:sz w:val="20"/>
+          <w:szCs w:val="20"/>
+          <w:shd w:val="clear" w:color="auto" w:fill="FFFFFF"/>
+        </w:rPr>
+        <w:t xml:space="preserve">absolute URL </w:t>
+      </w:r>
+      <w:r>
+        <w:rPr>
+          <w:color w:val="000000"/>
+          <w:sz w:val="20"/>
+          <w:szCs w:val="20"/>
+          <w:shd w:val="clear" w:color="auto" w:fill="FFFFFF"/>
+        </w:rPr>
+        <w:t xml:space="preserve">shows the entire path to the file, including the </w:t>
+      </w:r>
+      <w:r>
+        <w:rPr>
+          <w:i/>
+          <w:color w:val="000000"/>
+          <w:sz w:val="20"/>
+          <w:szCs w:val="20"/>
+          <w:shd w:val="clear" w:color="auto" w:fill="FFFFFF"/>
+        </w:rPr>
+        <w:t>scheme</w:t>
+      </w:r>
+      <w:r>
+        <w:rPr>
+          <w:color w:val="000000"/>
+          <w:sz w:val="20"/>
+          <w:szCs w:val="20"/>
+          <w:shd w:val="clear" w:color="auto" w:fill="FFFFFF"/>
+        </w:rPr>
+        <w:t xml:space="preserve">, the </w:t>
+      </w:r>
+      <w:r>
+        <w:rPr>
+          <w:i/>
+          <w:color w:val="000000"/>
+          <w:sz w:val="20"/>
+          <w:szCs w:val="20"/>
+          <w:shd w:val="clear" w:color="auto" w:fill="FFFFFF"/>
+        </w:rPr>
+        <w:t>server name</w:t>
+      </w:r>
+      <w:r>
+        <w:rPr>
+          <w:color w:val="000000"/>
+          <w:sz w:val="20"/>
+          <w:szCs w:val="20"/>
+          <w:shd w:val="clear" w:color="auto" w:fill="FFFFFF"/>
+        </w:rPr>
+        <w:t xml:space="preserve">, the complete </w:t>
+      </w:r>
+      <w:r>
+        <w:rPr>
+          <w:i/>
+          <w:color w:val="000000"/>
+          <w:sz w:val="20"/>
+          <w:szCs w:val="20"/>
+          <w:shd w:val="clear" w:color="auto" w:fill="FFFFFF"/>
+        </w:rPr>
+        <w:t>path</w:t>
+      </w:r>
+      <w:r>
+        <w:rPr>
+          <w:color w:val="000000"/>
+          <w:sz w:val="20"/>
+          <w:szCs w:val="20"/>
+          <w:shd w:val="clear" w:color="auto" w:fill="FFFFFF"/>
+        </w:rPr>
+        <w:t xml:space="preserve">, and the </w:t>
+      </w:r>
+      <w:r>
+        <w:rPr>
+          <w:i/>
+          <w:color w:val="000000"/>
+          <w:sz w:val="20"/>
+          <w:szCs w:val="20"/>
+          <w:shd w:val="clear" w:color="auto" w:fill="FFFFFF"/>
+        </w:rPr>
+        <w:t>filename</w:t>
+      </w:r>
+      <w:r>
+        <w:rPr>
+          <w:sz w:val="20"/>
+          <w:szCs w:val="20"/>
+        </w:rPr>
+        <w:t xml:space="preserve"> i</w:t>
+      </w:r>
+      <w:r>
+        <w:rPr>
+          <w:color w:val="000000"/>
+          <w:sz w:val="20"/>
+          <w:szCs w:val="20"/>
+          <w:shd w:val="clear" w:color="auto" w:fill="FFFFFF"/>
+        </w:rPr>
+        <w:t>tself. An absolute URL is analogous to a complete street address</w:t>
+      </w:r>
+      <w:proofErr w:type="gramStart"/>
+      <w:r>
+        <w:rPr>
+          <w:color w:val="000000"/>
+          <w:sz w:val="20"/>
+          <w:szCs w:val="20"/>
+          <w:shd w:val="clear" w:color="auto" w:fill="FFFFFF"/>
+        </w:rPr>
+        <w:t>,.</w:t>
+      </w:r>
+      <w:proofErr w:type="gramEnd"/>
+      <w:r>
+        <w:rPr>
+          <w:color w:val="000000"/>
+          <w:sz w:val="20"/>
+          <w:szCs w:val="20"/>
+          <w:shd w:val="clear" w:color="auto" w:fill="FFFFFF"/>
+        </w:rPr>
+        <w:t xml:space="preserve"> No matter where a letter is sent from, the post office will be able to find the recipient. </w:t>
+      </w:r>
+    </w:p>
+    <w:p>
+      <w:pPr>
+        <w:pStyle w:val="Style"/>
+        <w:shd w:val="clear" w:color="auto" w:fill="FFFFFF"/>
+        <w:spacing w:before="100" w:beforeAutospacing="1" w:after="100" w:afterAutospacing="1"/>
+        <w:rPr>
+          <w:color w:val="000000"/>
+          <w:sz w:val="20"/>
+          <w:szCs w:val="20"/>
+          <w:shd w:val="clear" w:color="auto" w:fill="FFFFFF"/>
+        </w:rPr>
+      </w:pPr>
+      <w:r>
+        <w:rPr>
+          <w:color w:val="000000"/>
+          <w:sz w:val="20"/>
+          <w:szCs w:val="20"/>
+          <w:shd w:val="clear" w:color="auto" w:fill="FFFFFF"/>
+        </w:rPr>
+        <w:t xml:space="preserve">In terms of </w:t>
+      </w:r>
+      <w:r>
+        <w:rPr>
+          <w:color w:val="000000"/>
+          <w:sz w:val="20"/>
+          <w:szCs w:val="20"/>
+          <w:shd w:val="clear" w:color="auto" w:fill="FFFFFF"/>
+        </w:rPr>
+        <w:t>URLs</w:t>
+      </w:r>
+      <w:r>
+        <w:rPr>
+          <w:color w:val="000000"/>
+          <w:sz w:val="20"/>
+          <w:szCs w:val="20"/>
+          <w:shd w:val="clear" w:color="auto" w:fill="FFFFFF"/>
+        </w:rPr>
+        <w:t xml:space="preserve">, </w:t>
+      </w:r>
+      <w:r>
+        <w:rPr>
+          <w:color w:val="000000"/>
+          <w:sz w:val="20"/>
+          <w:szCs w:val="20"/>
+          <w:shd w:val="clear" w:color="auto" w:fill="FFFFFF"/>
+        </w:rPr>
+        <w:t xml:space="preserve">when use an absolute URL in a link. </w:t>
+      </w:r>
+      <w:proofErr w:type="gramStart"/>
+      <w:r>
+        <w:rPr>
+          <w:color w:val="000000"/>
+          <w:sz w:val="20"/>
+          <w:szCs w:val="20"/>
+          <w:shd w:val="clear" w:color="auto" w:fill="FFFFFF"/>
+        </w:rPr>
+        <w:t>it</w:t>
+      </w:r>
+      <w:proofErr w:type="gramEnd"/>
+      <w:r>
+        <w:rPr>
+          <w:color w:val="000000"/>
+          <w:sz w:val="20"/>
+          <w:szCs w:val="20"/>
+          <w:shd w:val="clear" w:color="auto" w:fill="FFFFFF"/>
+        </w:rPr>
+        <w:t xml:space="preserve"> will be the same no matter where the calling file – the file containing the link – is</w:t>
+      </w:r>
+    </w:p>
+    <w:p>
+      <w:pPr>
+        <w:pStyle w:val="Style"/>
+        <w:shd w:val="clear" w:color="auto" w:fill="FFFFFF"/>
+        <w:spacing w:before="100" w:beforeAutospacing="1" w:after="100" w:afterAutospacing="1"/>
+        <w:rPr>
+          <w:color w:val="000000"/>
+          <w:sz w:val="20"/>
+          <w:szCs w:val="20"/>
+          <w:shd w:val="clear" w:color="auto" w:fill="FFFFFF"/>
+        </w:rPr>
+      </w:pPr>
+      <w:r>
+        <w:rPr>
+          <w:color w:val="000000"/>
+          <w:sz w:val="20"/>
+          <w:szCs w:val="20"/>
+          <w:shd w:val="clear" w:color="auto" w:fill="FFFFFF"/>
+        </w:rPr>
+        <w:t xml:space="preserve">When you're referencing a file from someone else's server, you'll always use an absolute URL. </w:t>
+      </w:r>
+    </w:p>
+    <w:p>
+      <w:pPr>
+        <w:pStyle w:val="Style"/>
+        <w:numPr>
+          <w:ilvl w:val="0"/>
+          <w:numId w:val="22"/>
+        </w:numPr>
+        <w:shd w:val="clear" w:color="auto" w:fill="FFFFFF"/>
         <w:spacing w:before="100" w:beforeAutospacing="1" w:after="100" w:afterAutospacing="1"/>
         <w:ind w:left="360" w:right="5"/>
         <w:rPr>
@@ -11803,7 +13354,6 @@
           <w:color w:val="000000"/>
           <w:shd w:val="clear" w:color="auto" w:fill="FFFFFF"/>
         </w:rPr>
-        <w:lastRenderedPageBreak/>
         <w:t>The line break tag is another empty tag</w:t>
       </w:r>
       <w:r>
@@ -11989,23 +13539,40 @@
           <w:rFonts w:ascii="Arial" w:hAnsi="Arial" w:cs="Arial"/>
           <w:color w:val="4D4E53"/>
         </w:rPr>
-        <w:t xml:space="preserve">eak (carriage-return). In text. </w:t>
-      </w:r>
-    </w:p>
-    <w:p>
-      <w:pPr>
-        <w:pStyle w:val="NormalWeb"/>
-        <w:shd w:val="clear" w:color="auto" w:fill="FFFFFF"/>
+        <w:t xml:space="preserve">eak (carriage-return). </w:t>
+      </w:r>
+      <w:proofErr w:type="gramStart"/>
+      <w:r>
         <w:rPr>
           <w:rFonts w:ascii="Arial" w:hAnsi="Arial" w:cs="Arial"/>
           <w:color w:val="4D4E53"/>
         </w:rPr>
-      </w:pPr>
+        <w:t>In text.</w:t>
+      </w:r>
+      <w:proofErr w:type="gramEnd"/>
       <w:r>
         <w:rPr>
           <w:rFonts w:ascii="Arial" w:hAnsi="Arial" w:cs="Arial"/>
           <w:color w:val="4D4E53"/>
         </w:rPr>
+        <w:t xml:space="preserve"> </w:t>
+      </w:r>
+    </w:p>
+    <w:p>
+      <w:pPr>
+        <w:pStyle w:val="NormalWeb"/>
+        <w:shd w:val="clear" w:color="auto" w:fill="FFFFFF"/>
+        <w:rPr>
+          <w:rFonts w:ascii="Arial" w:hAnsi="Arial" w:cs="Arial"/>
+          <w:color w:val="4D4E53"/>
+        </w:rPr>
+      </w:pPr>
+      <w:r>
+        <w:rPr>
+          <w:rFonts w:ascii="Arial" w:hAnsi="Arial" w:cs="Arial"/>
+          <w:color w:val="4D4E53"/>
+        </w:rPr>
+        <w:lastRenderedPageBreak/>
         <w:t>It</w:t>
       </w:r>
       <w:r>
@@ -12320,16 +13887,44 @@
       </w:r>
       <w:r>
         <w:rPr>
-          <w:b/>
-          <w:color w:val="000000"/>
-          <w:sz w:val="20"/>
-          <w:szCs w:val="20"/>
-          <w:shd w:val="clear" w:color="auto" w:fill="FFFFFF"/>
-        </w:rPr>
-        <w:t>a</w:t>
-      </w:r>
-      <w:r>
-        <w:rPr>
+          <w:color w:val="000000"/>
+          <w:sz w:val="20"/>
+          <w:szCs w:val="20"/>
+          <w:shd w:val="clear" w:color="auto" w:fill="FFFFFF"/>
+        </w:rPr>
+        <w:t xml:space="preserve">(anchor) </w:t>
+      </w:r>
+      <w:r>
+        <w:rPr>
+          <w:color w:val="000000"/>
+          <w:sz w:val="20"/>
+          <w:szCs w:val="20"/>
+          <w:shd w:val="clear" w:color="auto" w:fill="FFFFFF"/>
+        </w:rPr>
+        <w:t>element</w:t>
+      </w:r>
+      <w:r>
+        <w:rPr>
+          <w:color w:val="000000"/>
+          <w:sz w:val="20"/>
+          <w:szCs w:val="20"/>
+          <w:shd w:val="clear" w:color="auto" w:fill="FFFFFF"/>
+        </w:rPr>
+        <w:t xml:space="preserve">. The anchor element has a number of uses depending on the attributes in the tag. In this case the attribute is </w:t>
+      </w:r>
+      <w:r>
+        <w:rPr>
+          <w:b/>
+          <w:color w:val="000000"/>
+          <w:sz w:val="20"/>
+          <w:szCs w:val="20"/>
+          <w:shd w:val="clear" w:color="auto" w:fill="FFFFFF"/>
+        </w:rPr>
+        <w:t>href</w:t>
+      </w:r>
+      <w:r>
+        <w:rPr>
+          <w:b/>
           <w:color w:val="000000"/>
           <w:sz w:val="20"/>
           <w:szCs w:val="20"/>
@@ -12337,61 +13932,35 @@
         </w:rPr>
         <w:t xml:space="preserve"> </w:t>
       </w:r>
-      <w:r>
-        <w:rPr>
-          <w:color w:val="000000"/>
-          <w:sz w:val="20"/>
-          <w:szCs w:val="20"/>
-          <w:shd w:val="clear" w:color="auto" w:fill="FFFFFF"/>
-        </w:rPr>
-        <w:t xml:space="preserve">(anchor) </w:t>
-      </w:r>
-      <w:r>
-        <w:rPr>
-          <w:color w:val="000000"/>
-          <w:sz w:val="20"/>
-          <w:szCs w:val="20"/>
-          <w:shd w:val="clear" w:color="auto" w:fill="FFFFFF"/>
-        </w:rPr>
-        <w:t>element</w:t>
-      </w:r>
-      <w:r>
-        <w:rPr>
-          <w:color w:val="000000"/>
-          <w:sz w:val="20"/>
-          <w:szCs w:val="20"/>
-          <w:shd w:val="clear" w:color="auto" w:fill="FFFFFF"/>
-        </w:rPr>
-        <w:t xml:space="preserve">. The anchor element has a number of uses depending on the attributes in the tag. In this case the attribute is </w:t>
-      </w:r>
-      <w:r>
-        <w:rPr>
-          <w:b/>
-          <w:color w:val="000000"/>
-          <w:sz w:val="20"/>
-          <w:szCs w:val="20"/>
-          <w:shd w:val="clear" w:color="auto" w:fill="FFFFFF"/>
-        </w:rPr>
-        <w:t>href</w:t>
-      </w:r>
-      <w:r>
-        <w:rPr>
-          <w:b/>
-          <w:color w:val="000000"/>
-          <w:sz w:val="20"/>
-          <w:szCs w:val="20"/>
-          <w:shd w:val="clear" w:color="auto" w:fill="FFFFFF"/>
-        </w:rPr>
-        <w:t xml:space="preserve"> (</w:t>
-      </w:r>
-      <w:r>
-        <w:rPr>
-          <w:color w:val="000000"/>
-          <w:sz w:val="20"/>
-          <w:szCs w:val="20"/>
-          <w:shd w:val="clear" w:color="auto" w:fill="FFFFFF"/>
-        </w:rPr>
-        <w:t xml:space="preserve"> “hypertext reference”)</w:t>
+      <w:proofErr w:type="gramStart"/>
+      <w:r>
+        <w:rPr>
+          <w:b/>
+          <w:color w:val="000000"/>
+          <w:sz w:val="20"/>
+          <w:szCs w:val="20"/>
+          <w:shd w:val="clear" w:color="auto" w:fill="FFFFFF"/>
+        </w:rPr>
+        <w:t>(</w:t>
+      </w:r>
+      <w:r>
+        <w:rPr>
+          <w:color w:val="000000"/>
+          <w:sz w:val="20"/>
+          <w:szCs w:val="20"/>
+          <w:shd w:val="clear" w:color="auto" w:fill="FFFFFF"/>
+        </w:rPr>
+        <w:t xml:space="preserve"> “</w:t>
+      </w:r>
+      <w:proofErr w:type="gramEnd"/>
+      <w:r>
+        <w:rPr>
+          <w:color w:val="000000"/>
+          <w:sz w:val="20"/>
+          <w:szCs w:val="20"/>
+          <w:shd w:val="clear" w:color="auto" w:fill="FFFFFF"/>
+        </w:rPr>
+        <w:t>hypertext reference”)</w:t>
       </w:r>
       <w:r>
         <w:rPr>
@@ -12898,7 +14467,27 @@
           <w:szCs w:val="17"/>
           <w:shd w:val="clear" w:color="auto" w:fill="FFFFFF"/>
         </w:rPr>
-        <w:t xml:space="preserve"> than one way. Th</w:t>
+        <w:t xml:space="preserve"> than </w:t>
+      </w:r>
+      <w:proofErr w:type="gramStart"/>
+      <w:r>
+        <w:rPr>
+          <w:color w:val="000000"/>
+          <w:sz w:val="20"/>
+          <w:szCs w:val="17"/>
+          <w:shd w:val="clear" w:color="auto" w:fill="FFFFFF"/>
+        </w:rPr>
+        <w:t>one way</w:t>
+      </w:r>
+      <w:proofErr w:type="gramEnd"/>
+      <w:r>
+        <w:rPr>
+          <w:color w:val="000000"/>
+          <w:sz w:val="20"/>
+          <w:szCs w:val="17"/>
+          <w:shd w:val="clear" w:color="auto" w:fill="FFFFFF"/>
+        </w:rPr>
+        <w:t>. Th</w:t>
       </w:r>
       <w:r>
         <w:rPr>
@@ -13090,6 +14679,20 @@
         </w:rPr>
         <w:t>well on your way.</w:t>
       </w:r>
+    </w:p>
+    <w:p>
+      <w:pPr>
+        <w:pStyle w:val="Style"/>
+        <w:shd w:val="clear" w:color="auto" w:fill="FFFFFF"/>
+        <w:spacing w:before="100" w:beforeAutospacing="1" w:after="100" w:afterAutospacing="1"/>
+        <w:ind w:left="24"/>
+        <w:rPr>
+          <w:color w:val="000000"/>
+          <w:sz w:val="20"/>
+          <w:szCs w:val="17"/>
+          <w:shd w:val="clear" w:color="auto" w:fill="FFFFFF"/>
+        </w:rPr>
+      </w:pPr>
     </w:p>
     <w:p>
       <w:pPr>
@@ -13099,11 +14702,10 @@
           <w:numId w:val="22"/>
         </w:numPr>
         <w:shd w:val="clear" w:color="auto" w:fill="FFFFFF"/>
-        <w:spacing w:line="379" w:lineRule="exact"/>
-        <w:ind w:left="360" w:right="9"/>
-        <w:rPr>
-          <w:b/>
-          <w:bCs/>
+        <w:spacing w:before="100" w:beforeAutospacing="1" w:after="100" w:afterAutospacing="1"/>
+        <w:ind w:left="360" w:hanging="374"/>
+        <w:rPr>
+          <w:b/>
           <w:color w:val="000000"/>
           <w:sz w:val="28"/>
           <w:szCs w:val="28"/>
@@ -13113,965 +14715,195 @@
       <w:r>
         <w:rPr>
           <w:b/>
-          <w:bCs/>
           <w:color w:val="000000"/>
           <w:sz w:val="28"/>
           <w:szCs w:val="28"/>
           <w:shd w:val="clear" w:color="auto" w:fill="FFFFFF"/>
         </w:rPr>
-        <w:t xml:space="preserve">URLS </w:t>
-      </w:r>
-    </w:p>
-    <w:p>
-      <w:pPr>
-        <w:pStyle w:val="Style"/>
-        <w:shd w:val="clear" w:color="auto" w:fill="FFFFFF"/>
-        <w:spacing w:before="100" w:beforeAutospacing="1" w:after="100" w:afterAutospacing="1"/>
-        <w:ind w:left="14" w:right="104"/>
-        <w:rPr>
-          <w:color w:val="000000"/>
-          <w:sz w:val="20"/>
-          <w:szCs w:val="20"/>
-          <w:shd w:val="clear" w:color="auto" w:fill="FFFFFF"/>
-        </w:rPr>
-      </w:pPr>
-      <w:r>
-        <w:rPr>
-          <w:color w:val="000000"/>
-          <w:sz w:val="20"/>
-          <w:szCs w:val="20"/>
-          <w:shd w:val="clear" w:color="auto" w:fill="FFFFFF"/>
-        </w:rPr>
-        <w:t xml:space="preserve">Uniform Resource Locator, or URL, is a fancy name for address. It contains information about where a file is and what a browser should do with it. Each file on the Internet has a unique URL. </w:t>
-      </w:r>
-    </w:p>
-    <w:p>
-      <w:pPr>
-        <w:pStyle w:val="Style"/>
-        <w:shd w:val="clear" w:color="auto" w:fill="FFFFFF"/>
-        <w:spacing w:before="100" w:beforeAutospacing="1" w:after="100" w:afterAutospacing="1"/>
-        <w:ind w:left="9" w:right="162"/>
-        <w:rPr>
-          <w:color w:val="000000"/>
-          <w:sz w:val="20"/>
-          <w:szCs w:val="20"/>
-          <w:shd w:val="clear" w:color="auto" w:fill="FFFFFF"/>
-        </w:rPr>
-      </w:pPr>
-      <w:r>
-        <w:rPr>
-          <w:color w:val="000000"/>
-          <w:sz w:val="20"/>
-          <w:szCs w:val="20"/>
-          <w:shd w:val="clear" w:color="auto" w:fill="FFFFFF"/>
-        </w:rPr>
-        <w:t xml:space="preserve">The first part of the </w:t>
-      </w:r>
-      <w:r>
-        <w:rPr>
-          <w:color w:val="000000"/>
-          <w:sz w:val="20"/>
-          <w:szCs w:val="20"/>
-          <w:shd w:val="clear" w:color="auto" w:fill="FFFFFF"/>
-        </w:rPr>
-        <w:t>address</w:t>
-      </w:r>
-      <w:r>
-        <w:rPr>
-          <w:color w:val="000000"/>
-          <w:sz w:val="20"/>
-          <w:szCs w:val="20"/>
-          <w:shd w:val="clear" w:color="auto" w:fill="FFFFFF"/>
-        </w:rPr>
-        <w:t xml:space="preserve"> is called the </w:t>
-      </w:r>
-      <w:r>
-        <w:rPr>
-          <w:i/>
-          <w:iCs/>
-          <w:color w:val="000000"/>
-          <w:sz w:val="20"/>
-          <w:szCs w:val="20"/>
-          <w:shd w:val="clear" w:color="auto" w:fill="FFFFFF"/>
-        </w:rPr>
-        <w:t xml:space="preserve">scheme. </w:t>
-      </w:r>
-      <w:r>
-        <w:rPr>
-          <w:color w:val="000000"/>
-          <w:sz w:val="20"/>
-          <w:szCs w:val="20"/>
-          <w:shd w:val="clear" w:color="auto" w:fill="FFFFFF"/>
-        </w:rPr>
-        <w:t xml:space="preserve">It tells the browser how to deal with the file that it is about to open. The most common scheme you will see is HTTP, or Hypertext Transfer Protocol. It is </w:t>
-      </w:r>
-      <w:r>
-        <w:rPr>
-          <w:color w:val="000000"/>
-          <w:sz w:val="20"/>
-          <w:szCs w:val="20"/>
-          <w:shd w:val="clear" w:color="auto" w:fill="FFFFFF"/>
+        <w:t>Elements: Links as anchors</w:t>
+      </w:r>
+    </w:p>
+    <w:p>
+      <w:pPr>
+        <w:pStyle w:val="NormalWeb"/>
+        <w:shd w:val="clear" w:color="auto" w:fill="FFFFFF"/>
+        <w:spacing w:before="0" w:beforeAutospacing="0" w:after="150" w:afterAutospacing="0"/>
+        <w:rPr>
+          <w:rFonts w:ascii="Arial" w:hAnsi="Arial" w:cs="Arial"/>
+          <w:color w:val="222222"/>
+        </w:rPr>
+      </w:pPr>
+      <w:r>
+        <w:rPr>
+          <w:rFonts w:ascii="Arial" w:hAnsi="Arial" w:cs="Arial"/>
+          <w:color w:val="222222"/>
+        </w:rPr>
+        <w:t>By including an</w:t>
+      </w:r>
+      <w:r>
+        <w:rPr>
+          <w:rStyle w:val="apple-converted-space"/>
+          <w:rFonts w:ascii="Arial" w:hAnsi="Arial" w:cs="Arial"/>
+          <w:color w:val="222222"/>
+        </w:rPr>
+        <w:t> </w:t>
+      </w:r>
+      <w:r>
+        <w:rPr>
+          <w:rFonts w:ascii="Arial" w:hAnsi="Arial" w:cs="Arial"/>
+          <w:color w:val="222222"/>
+        </w:rPr>
+        <w:t>anchor tag</w:t>
+      </w:r>
+      <w:r>
+        <w:rPr>
+          <w:rStyle w:val="apple-converted-space"/>
+          <w:rFonts w:ascii="Arial" w:hAnsi="Arial" w:cs="Arial"/>
+          <w:color w:val="222222"/>
+        </w:rPr>
+        <w:t> </w:t>
+      </w:r>
+      <w:r>
+        <w:rPr>
+          <w:rFonts w:ascii="Arial" w:hAnsi="Arial" w:cs="Arial"/>
+          <w:color w:val="222222"/>
+        </w:rPr>
+        <w:t>within a post or page, you can place links in the body of your post which when clicked allow the reader to jump to another location on the page.</w:t>
+      </w:r>
+    </w:p>
+    <w:p>
+      <w:pPr>
+        <w:pStyle w:val="NormalWeb"/>
+        <w:shd w:val="clear" w:color="auto" w:fill="FFFFFF"/>
+        <w:spacing w:before="0" w:beforeAutospacing="0" w:after="150" w:afterAutospacing="0"/>
+        <w:rPr>
+          <w:rFonts w:ascii="Arial" w:hAnsi="Arial" w:cs="Arial"/>
+          <w:color w:val="222222"/>
+        </w:rPr>
+      </w:pPr>
+      <w:r>
+        <w:rPr>
+          <w:rFonts w:ascii="Arial" w:hAnsi="Arial" w:cs="Arial"/>
+          <w:color w:val="222222"/>
+        </w:rPr>
+        <w:t>The anchor tag will consist of two HTML elements. First, you'll want to create the link.</w:t>
+      </w:r>
+    </w:p>
+    <w:p>
+      <w:pPr>
+        <w:pStyle w:val="NormalWeb"/>
+        <w:shd w:val="clear" w:color="auto" w:fill="FFFFFF"/>
+        <w:spacing w:before="0" w:beforeAutospacing="0" w:after="150" w:afterAutospacing="0"/>
+        <w:rPr>
+          <w:rFonts w:ascii="Arial" w:hAnsi="Arial" w:cs="Arial"/>
+          <w:color w:val="222222"/>
+        </w:rPr>
+      </w:pPr>
+      <w:r>
+        <w:rPr>
+          <w:rFonts w:ascii="Arial" w:hAnsi="Arial" w:cs="Arial"/>
+          <w:color w:val="222222"/>
+        </w:rPr>
+        <w:t>If you are linking to a spot on the same page, the format of the link will be similar to:</w:t>
+      </w:r>
+      <w:r>
+        <w:rPr>
+          <w:rFonts w:ascii="Arial" w:hAnsi="Arial" w:cs="Arial"/>
+          <w:color w:val="222222"/>
+        </w:rPr>
+        <w:br/>
+      </w:r>
+      <w:r>
+        <w:rPr>
+          <w:rStyle w:val="HTMLCode"/>
+          <w:rFonts w:ascii="Arial" w:hAnsi="Arial" w:cs="Arial"/>
+          <w:color w:val="222222"/>
+        </w:rPr>
+        <w:t>&lt;a href="#anchor"&gt;Link Text&lt;/a&gt;</w:t>
+      </w:r>
+    </w:p>
+    <w:p>
+      <w:pPr>
+        <w:pStyle w:val="NormalWeb"/>
+        <w:shd w:val="clear" w:color="auto" w:fill="FFFFFF"/>
+        <w:spacing w:before="0" w:beforeAutospacing="0" w:after="150" w:afterAutospacing="0"/>
+        <w:rPr>
+          <w:rFonts w:ascii="Arial" w:hAnsi="Arial" w:cs="Arial"/>
+          <w:color w:val="222222"/>
+        </w:rPr>
+      </w:pPr>
+      <w:r>
+        <w:rPr>
+          <w:rFonts w:ascii="Arial" w:hAnsi="Arial" w:cs="Arial"/>
+          <w:color w:val="222222"/>
         </w:rPr>
         <w:lastRenderedPageBreak/>
-        <w:t xml:space="preserve">used to access Web pages. </w:t>
-      </w:r>
-    </w:p>
-    <w:p>
-      <w:pPr>
-        <w:pStyle w:val="Style"/>
-        <w:shd w:val="clear" w:color="auto" w:fill="FFFFFF"/>
-        <w:spacing w:before="100" w:beforeAutospacing="1" w:after="100" w:afterAutospacing="1"/>
-        <w:ind w:left="14" w:right="-1"/>
-        <w:rPr>
-          <w:color w:val="000000"/>
-          <w:sz w:val="20"/>
-          <w:szCs w:val="20"/>
-          <w:shd w:val="clear" w:color="auto" w:fill="FFFFFF"/>
-        </w:rPr>
-      </w:pPr>
-      <w:r>
-        <w:rPr>
-          <w:color w:val="000000"/>
-          <w:sz w:val="20"/>
-          <w:szCs w:val="20"/>
-          <w:shd w:val="clear" w:color="auto" w:fill="FFFFFF"/>
-        </w:rPr>
-        <w:t xml:space="preserve">The second part of the </w:t>
-      </w:r>
-      <w:r>
-        <w:rPr>
-          <w:color w:val="000000"/>
-          <w:sz w:val="20"/>
-          <w:szCs w:val="20"/>
-          <w:shd w:val="clear" w:color="auto" w:fill="FFFFFF"/>
-        </w:rPr>
-        <w:t>address</w:t>
-      </w:r>
-      <w:r>
-        <w:rPr>
-          <w:color w:val="000000"/>
-          <w:sz w:val="20"/>
-          <w:szCs w:val="20"/>
-          <w:shd w:val="clear" w:color="auto" w:fill="FFFFFF"/>
-        </w:rPr>
-        <w:t xml:space="preserve"> is the </w:t>
-      </w:r>
-      <w:r>
-        <w:rPr>
-          <w:i/>
-          <w:color w:val="000000"/>
-          <w:sz w:val="20"/>
-          <w:szCs w:val="20"/>
-          <w:shd w:val="clear" w:color="auto" w:fill="FFFFFF"/>
-        </w:rPr>
-        <w:t>name</w:t>
-      </w:r>
-      <w:r>
-        <w:rPr>
-          <w:color w:val="000000"/>
-          <w:sz w:val="20"/>
-          <w:szCs w:val="20"/>
-          <w:shd w:val="clear" w:color="auto" w:fill="FFFFFF"/>
-        </w:rPr>
-        <w:t xml:space="preserve"> of the server</w:t>
-      </w:r>
-      <w:r>
-        <w:rPr>
-          <w:color w:val="000000"/>
-          <w:sz w:val="20"/>
-          <w:szCs w:val="20"/>
-          <w:shd w:val="clear" w:color="auto" w:fill="FFFFFF"/>
-        </w:rPr>
-        <w:t xml:space="preserve"> where the file is located, fol</w:t>
-      </w:r>
-      <w:r>
-        <w:rPr>
-          <w:color w:val="000000"/>
-          <w:sz w:val="20"/>
-          <w:szCs w:val="20"/>
-          <w:shd w:val="clear" w:color="auto" w:fill="FFFFFF"/>
-        </w:rPr>
-        <w:t xml:space="preserve">lowed by the </w:t>
-      </w:r>
-      <w:r>
-        <w:rPr>
-          <w:i/>
-          <w:color w:val="000000"/>
-          <w:sz w:val="20"/>
-          <w:szCs w:val="20"/>
-          <w:shd w:val="clear" w:color="auto" w:fill="FFFFFF"/>
-        </w:rPr>
-        <w:t>path</w:t>
-      </w:r>
-      <w:r>
-        <w:rPr>
-          <w:color w:val="000000"/>
-          <w:sz w:val="20"/>
-          <w:szCs w:val="20"/>
-          <w:shd w:val="clear" w:color="auto" w:fill="FFFFFF"/>
-        </w:rPr>
-        <w:t xml:space="preserve"> that le</w:t>
-      </w:r>
-      <w:r>
-        <w:rPr>
-          <w:color w:val="000000"/>
-          <w:sz w:val="20"/>
-          <w:szCs w:val="20"/>
-          <w:shd w:val="clear" w:color="auto" w:fill="FFFFFF"/>
-        </w:rPr>
-        <w:t xml:space="preserve">ads to the file, and the </w:t>
-      </w:r>
-      <w:r>
-        <w:rPr>
-          <w:i/>
-          <w:color w:val="000000"/>
-          <w:sz w:val="20"/>
-          <w:szCs w:val="20"/>
-          <w:shd w:val="clear" w:color="auto" w:fill="FFFFFF"/>
-        </w:rPr>
-        <w:t>file</w:t>
-      </w:r>
-      <w:r>
-        <w:rPr>
-          <w:i/>
-          <w:color w:val="000000"/>
-          <w:sz w:val="20"/>
-          <w:szCs w:val="20"/>
-          <w:shd w:val="clear" w:color="auto" w:fill="FFFFFF"/>
-        </w:rPr>
-        <w:t>name</w:t>
-      </w:r>
-      <w:r>
-        <w:rPr>
-          <w:color w:val="000000"/>
-          <w:sz w:val="20"/>
-          <w:szCs w:val="20"/>
-          <w:shd w:val="clear" w:color="auto" w:fill="FFFFFF"/>
-        </w:rPr>
-        <w:t xml:space="preserve"> itself</w:t>
-      </w:r>
-      <w:r>
-        <w:rPr>
-          <w:color w:val="000000"/>
-          <w:sz w:val="20"/>
-          <w:szCs w:val="20"/>
-          <w:shd w:val="clear" w:color="auto" w:fill="FFFFFF"/>
-        </w:rPr>
-        <w:t>. Sometimes, a URL omits a file</w:t>
-      </w:r>
-      <w:r>
-        <w:rPr>
-          <w:color w:val="000000"/>
-          <w:sz w:val="20"/>
-          <w:szCs w:val="20"/>
-          <w:shd w:val="clear" w:color="auto" w:fill="FFFFFF"/>
-        </w:rPr>
-        <w:t>name and ends with a path, which may or may not include a trailing for</w:t>
-      </w:r>
-      <w:r>
-        <w:rPr>
-          <w:color w:val="000000"/>
-          <w:sz w:val="20"/>
-          <w:szCs w:val="20"/>
-          <w:shd w:val="clear" w:color="auto" w:fill="FFFFFF"/>
-        </w:rPr>
-        <w:t>ward slash</w:t>
-      </w:r>
-      <w:r>
-        <w:rPr>
-          <w:color w:val="000000"/>
-          <w:sz w:val="20"/>
-          <w:szCs w:val="20"/>
-          <w:shd w:val="clear" w:color="auto" w:fill="FFFFFF"/>
-        </w:rPr>
-        <w:t xml:space="preserve">. In this case, the </w:t>
-      </w:r>
-      <w:r>
-        <w:rPr>
-          <w:color w:val="000000"/>
-          <w:sz w:val="20"/>
-          <w:szCs w:val="20"/>
-          <w:shd w:val="clear" w:color="auto" w:fill="FFFFFF"/>
-        </w:rPr>
-        <w:t>address</w:t>
-      </w:r>
-      <w:r>
-        <w:rPr>
-          <w:color w:val="000000"/>
-          <w:sz w:val="20"/>
-          <w:szCs w:val="20"/>
-          <w:shd w:val="clear" w:color="auto" w:fill="FFFFFF"/>
-        </w:rPr>
-        <w:t xml:space="preserve"> refers to the default file in the last directory in the</w:t>
-      </w:r>
-      <w:r>
-        <w:rPr>
-          <w:color w:val="000000"/>
-          <w:sz w:val="20"/>
-          <w:szCs w:val="20"/>
-          <w:shd w:val="clear" w:color="auto" w:fill="FFFFFF"/>
-        </w:rPr>
-        <w:t xml:space="preserve"> path, typically called index.h</w:t>
-      </w:r>
-      <w:r>
-        <w:rPr>
-          <w:color w:val="000000"/>
-          <w:sz w:val="20"/>
-          <w:szCs w:val="20"/>
-          <w:shd w:val="clear" w:color="auto" w:fill="FFFFFF"/>
-        </w:rPr>
-        <w:t xml:space="preserve">tml. </w:t>
-      </w:r>
-    </w:p>
-    <w:p>
-      <w:pPr>
-        <w:pStyle w:val="Style"/>
-        <w:shd w:val="clear" w:color="auto" w:fill="FFFFFF"/>
-        <w:spacing w:before="48" w:line="177" w:lineRule="exact"/>
-        <w:ind w:right="-1"/>
-        <w:rPr>
-          <w:b/>
-          <w:bCs/>
-          <w:color w:val="000000"/>
-          <w:sz w:val="20"/>
-          <w:szCs w:val="20"/>
-          <w:shd w:val="clear" w:color="auto" w:fill="FFFFFF"/>
-        </w:rPr>
-      </w:pPr>
-      <w:r>
-        <w:rPr>
-          <w:b/>
-          <w:bCs/>
-          <w:color w:val="000000"/>
-          <w:sz w:val="20"/>
-          <w:szCs w:val="20"/>
-          <w:shd w:val="clear" w:color="auto" w:fill="FFFFFF"/>
-        </w:rPr>
-        <w:t xml:space="preserve">Relative URLs </w:t>
-      </w:r>
-    </w:p>
-    <w:p>
-      <w:pPr>
-        <w:pStyle w:val="Style"/>
-        <w:shd w:val="clear" w:color="auto" w:fill="FFFFFF"/>
-        <w:spacing w:before="100" w:beforeAutospacing="1" w:after="100" w:afterAutospacing="1"/>
-        <w:rPr>
-          <w:color w:val="000000"/>
-          <w:sz w:val="20"/>
-          <w:szCs w:val="20"/>
-          <w:shd w:val="clear" w:color="auto" w:fill="FFFFFF"/>
-        </w:rPr>
-      </w:pPr>
-      <w:r>
-        <w:rPr>
-          <w:color w:val="000000"/>
-          <w:sz w:val="20"/>
-          <w:szCs w:val="20"/>
-          <w:shd w:val="clear" w:color="auto" w:fill="FFFFFF"/>
-        </w:rPr>
-        <w:t xml:space="preserve">A </w:t>
-      </w:r>
-      <w:r>
-        <w:rPr>
-          <w:color w:val="000000"/>
-          <w:sz w:val="20"/>
-          <w:szCs w:val="20"/>
-          <w:shd w:val="clear" w:color="auto" w:fill="FFFFFF"/>
-        </w:rPr>
-        <w:t xml:space="preserve">relative </w:t>
-      </w:r>
-      <w:r>
-        <w:rPr>
-          <w:color w:val="000000"/>
-          <w:sz w:val="20"/>
-          <w:szCs w:val="20"/>
-          <w:shd w:val="clear" w:color="auto" w:fill="FFFFFF"/>
-        </w:rPr>
-        <w:t>address</w:t>
-      </w:r>
-      <w:r>
-        <w:rPr>
-          <w:color w:val="000000"/>
-          <w:sz w:val="20"/>
-          <w:szCs w:val="20"/>
-          <w:shd w:val="clear" w:color="auto" w:fill="FFFFFF"/>
-        </w:rPr>
-        <w:t xml:space="preserve"> describes the location</w:t>
-      </w:r>
-      <w:r>
-        <w:rPr>
-          <w:color w:val="000000"/>
-          <w:sz w:val="20"/>
-          <w:szCs w:val="20"/>
-          <w:shd w:val="clear" w:color="auto" w:fill="FFFFFF"/>
-        </w:rPr>
-        <w:t xml:space="preserve"> of the desired file </w:t>
-      </w:r>
-      <w:r>
-        <w:rPr>
-          <w:color w:val="000000"/>
-          <w:sz w:val="20"/>
-          <w:szCs w:val="20"/>
-          <w:shd w:val="clear" w:color="auto" w:fill="FFFFFF"/>
-        </w:rPr>
-        <w:t>in relationship</w:t>
-      </w:r>
-      <w:r>
-        <w:rPr>
-          <w:color w:val="000000"/>
-          <w:sz w:val="20"/>
-          <w:szCs w:val="20"/>
-          <w:shd w:val="clear" w:color="auto" w:fill="FFFFFF"/>
-        </w:rPr>
-        <w:t xml:space="preserve"> to the location of the file that contains the </w:t>
-      </w:r>
-      <w:r>
-        <w:rPr>
-          <w:color w:val="000000"/>
-          <w:sz w:val="20"/>
-          <w:szCs w:val="20"/>
-          <w:shd w:val="clear" w:color="auto" w:fill="FFFFFF"/>
-        </w:rPr>
-        <w:t>link</w:t>
-      </w:r>
-      <w:r>
-        <w:rPr>
-          <w:color w:val="000000"/>
-          <w:sz w:val="20"/>
-          <w:szCs w:val="20"/>
-          <w:shd w:val="clear" w:color="auto" w:fill="FFFFFF"/>
-        </w:rPr>
-        <w:t xml:space="preserve">. So, </w:t>
-      </w:r>
-      <w:r>
-        <w:rPr>
-          <w:color w:val="000000"/>
-          <w:sz w:val="20"/>
-          <w:szCs w:val="20"/>
-          <w:shd w:val="clear" w:color="auto" w:fill="FFFFFF"/>
-        </w:rPr>
-        <w:t>the link might be to a page in the same folder as the p</w:t>
-      </w:r>
-      <w:r>
-        <w:rPr>
-          <w:color w:val="000000"/>
-          <w:sz w:val="20"/>
-          <w:szCs w:val="20"/>
-          <w:shd w:val="clear" w:color="auto" w:fill="FFFFFF"/>
-        </w:rPr>
-        <w:t>age with the link or the link may be to a page in a folder under the one with the link.</w:t>
-      </w:r>
-    </w:p>
-    <w:p>
-      <w:pPr>
-        <w:pStyle w:val="Style"/>
-        <w:shd w:val="clear" w:color="auto" w:fill="FFFFFF"/>
-        <w:spacing w:before="100" w:beforeAutospacing="1" w:after="100" w:afterAutospacing="1"/>
-        <w:rPr>
-          <w:color w:val="000000"/>
-          <w:sz w:val="20"/>
-          <w:szCs w:val="20"/>
-          <w:shd w:val="clear" w:color="auto" w:fill="FFFFFF"/>
-        </w:rPr>
-      </w:pPr>
-      <w:r>
-        <w:rPr>
-          <w:color w:val="000000"/>
-          <w:sz w:val="20"/>
-          <w:szCs w:val="20"/>
-          <w:shd w:val="clear" w:color="auto" w:fill="FFFFFF"/>
-        </w:rPr>
-        <w:t xml:space="preserve">The relative URL for a file that is in the same directory as the current page (that is, the one containing the URL </w:t>
-      </w:r>
-      <w:r>
-        <w:rPr>
-          <w:color w:val="000000"/>
-          <w:sz w:val="20"/>
-          <w:szCs w:val="20"/>
-          <w:shd w:val="clear" w:color="auto" w:fill="FFFFFF"/>
-        </w:rPr>
-        <w:t xml:space="preserve">in question) is simply the </w:t>
-      </w:r>
-      <w:r>
-        <w:rPr>
-          <w:i/>
-          <w:color w:val="000000"/>
-          <w:sz w:val="20"/>
-          <w:szCs w:val="20"/>
-          <w:shd w:val="clear" w:color="auto" w:fill="FFFFFF"/>
-        </w:rPr>
-        <w:t>file</w:t>
-      </w:r>
-      <w:r>
-        <w:rPr>
-          <w:i/>
-          <w:color w:val="000000"/>
-          <w:sz w:val="20"/>
-          <w:szCs w:val="20"/>
-          <w:shd w:val="clear" w:color="auto" w:fill="FFFFFF"/>
-        </w:rPr>
-        <w:t>name</w:t>
-      </w:r>
-      <w:r>
-        <w:rPr>
-          <w:color w:val="000000"/>
-          <w:sz w:val="20"/>
-          <w:szCs w:val="20"/>
-          <w:shd w:val="clear" w:color="auto" w:fill="FFFFFF"/>
-        </w:rPr>
-        <w:t xml:space="preserve"> </w:t>
-      </w:r>
-      <w:r>
-        <w:rPr>
-          <w:color w:val="000000"/>
-          <w:sz w:val="20"/>
-          <w:szCs w:val="20"/>
-          <w:shd w:val="clear" w:color="auto" w:fill="FFFFFF"/>
-        </w:rPr>
-        <w:t xml:space="preserve">(including its </w:t>
-      </w:r>
-      <w:r>
-        <w:rPr>
-          <w:color w:val="000000"/>
-          <w:sz w:val="20"/>
-          <w:szCs w:val="20"/>
-          <w:shd w:val="clear" w:color="auto" w:fill="FFFFFF"/>
-        </w:rPr>
-        <w:t>extension</w:t>
-      </w:r>
-      <w:r>
-        <w:rPr>
-          <w:color w:val="000000"/>
-          <w:sz w:val="20"/>
-          <w:szCs w:val="20"/>
-          <w:shd w:val="clear" w:color="auto" w:fill="FFFFFF"/>
-        </w:rPr>
-        <w:t>)</w:t>
-      </w:r>
-      <w:r>
-        <w:rPr>
-          <w:color w:val="000000"/>
-          <w:sz w:val="20"/>
-          <w:szCs w:val="20"/>
-          <w:shd w:val="clear" w:color="auto" w:fill="FFFFFF"/>
-        </w:rPr>
-        <w:t xml:space="preserve">. </w:t>
-      </w:r>
-    </w:p>
-    <w:p>
-      <w:pPr>
-        <w:pStyle w:val="Style"/>
-        <w:shd w:val="clear" w:color="auto" w:fill="FFFFFF"/>
-        <w:spacing w:before="100" w:beforeAutospacing="1" w:after="100" w:afterAutospacing="1"/>
-        <w:rPr>
-          <w:color w:val="000000"/>
-          <w:sz w:val="20"/>
-          <w:szCs w:val="20"/>
-          <w:shd w:val="clear" w:color="auto" w:fill="FFFFFF"/>
-        </w:rPr>
-      </w:pPr>
-      <w:r>
-        <w:rPr>
-          <w:color w:val="000000"/>
-          <w:sz w:val="20"/>
-          <w:szCs w:val="20"/>
-          <w:shd w:val="clear" w:color="auto" w:fill="FFFFFF"/>
-        </w:rPr>
-        <w:t>You create the URL for a file in a subdirectory of the current directory by typing the name of the subdirectory followed by a forward slash and then the name and extension of the desired file.</w:t>
-      </w:r>
-    </w:p>
-    <w:p>
-      <w:pPr>
-        <w:pStyle w:val="Style"/>
-        <w:shd w:val="clear" w:color="auto" w:fill="FFFFFF"/>
-        <w:spacing w:before="100" w:beforeAutospacing="1" w:after="100" w:afterAutospacing="1"/>
-        <w:rPr>
-          <w:color w:val="000000"/>
-          <w:sz w:val="20"/>
-          <w:szCs w:val="20"/>
-          <w:shd w:val="clear" w:color="auto" w:fill="FFFFFF"/>
-        </w:rPr>
-      </w:pPr>
-      <w:r>
-        <w:rPr>
-          <w:color w:val="000000"/>
-          <w:sz w:val="20"/>
-          <w:szCs w:val="20"/>
-          <w:shd w:val="clear" w:color="auto" w:fill="FFFFFF"/>
-        </w:rPr>
-        <w:t>To reference a file in a directory at a higher level of the file hierarchy, use two periods and a forward slash</w:t>
-      </w:r>
-      <w:r>
-        <w:rPr>
-          <w:color w:val="000000"/>
-          <w:sz w:val="20"/>
-          <w:szCs w:val="20"/>
-          <w:shd w:val="clear" w:color="auto" w:fill="FFFFFF"/>
-        </w:rPr>
-        <w:t>.</w:t>
-      </w:r>
-      <w:r>
-        <w:rPr>
-          <w:color w:val="000000"/>
-          <w:sz w:val="20"/>
-          <w:szCs w:val="20"/>
-          <w:shd w:val="clear" w:color="auto" w:fill="FFFFFF"/>
-        </w:rPr>
-        <w:t xml:space="preserve"> You can combine and repeat the two periods and forward slash to reference any file on the same serv</w:t>
-      </w:r>
-      <w:r>
-        <w:rPr>
-          <w:color w:val="000000"/>
-          <w:sz w:val="20"/>
-          <w:szCs w:val="20"/>
-          <w:shd w:val="clear" w:color="auto" w:fill="FFFFFF"/>
-        </w:rPr>
-        <w:t>er or drive as the current file.</w:t>
-      </w:r>
-    </w:p>
-    <w:p>
-      <w:pPr>
-        <w:pStyle w:val="Style"/>
-        <w:shd w:val="clear" w:color="auto" w:fill="FFFFFF"/>
-        <w:spacing w:before="100" w:beforeAutospacing="1" w:after="100" w:afterAutospacing="1"/>
-        <w:rPr>
-          <w:sz w:val="20"/>
-          <w:szCs w:val="20"/>
-        </w:rPr>
-      </w:pPr>
-      <w:r>
-        <w:rPr>
-          <w:color w:val="000000"/>
-          <w:sz w:val="20"/>
-          <w:szCs w:val="20"/>
-          <w:shd w:val="clear" w:color="auto" w:fill="FFFFFF"/>
-        </w:rPr>
-        <w:t>On a webserver, all links within the website are relative to the root directory of the website. So far, we have been working with one webpage. When you add more webpages to your website, you can link from one to another with relative links.</w:t>
-      </w:r>
-      <w:r>
-        <w:rPr>
-          <w:color w:val="000000"/>
-          <w:sz w:val="20"/>
-          <w:szCs w:val="20"/>
-          <w:shd w:val="clear" w:color="auto" w:fill="FFFFFF"/>
-        </w:rPr>
-        <w:t xml:space="preserve"> </w:t>
-      </w:r>
-    </w:p>
-    <w:p>
-      <w:pPr>
-        <w:pStyle w:val="Style"/>
-        <w:shd w:val="clear" w:color="auto" w:fill="FFFFFF"/>
-        <w:spacing w:before="100" w:beforeAutospacing="1" w:after="100" w:afterAutospacing="1"/>
-        <w:rPr>
-          <w:color w:val="000000"/>
-          <w:sz w:val="20"/>
-          <w:szCs w:val="20"/>
-          <w:shd w:val="clear" w:color="auto" w:fill="FFFFFF"/>
-        </w:rPr>
-      </w:pPr>
-      <w:r>
-        <w:rPr>
-          <w:color w:val="000000"/>
-          <w:sz w:val="20"/>
-          <w:szCs w:val="20"/>
-          <w:shd w:val="clear" w:color="auto" w:fill="FFFFFF"/>
-        </w:rPr>
-        <w:t xml:space="preserve">If you aren't developing your site locally on a server, then generally you'll want to use relative. They'll make it easy to move your pages from a local system to a server. As long as the relative position of each file remains constant, you won't have to change any of the paths, so the links will work correctly. </w:t>
-      </w:r>
-    </w:p>
-    <w:p>
-      <w:pPr>
-        <w:pStyle w:val="Style"/>
-        <w:numPr>
-          <w:ilvl w:val="0"/>
-          <w:numId w:val="2"/>
-        </w:numPr>
-        <w:spacing w:line="1" w:lineRule="exact"/>
-        <w:rPr>
-          <w:sz w:val="20"/>
-          <w:szCs w:val="20"/>
-        </w:rPr>
-      </w:pPr>
-    </w:p>
-    <w:p>
-      <w:pPr>
-        <w:pStyle w:val="Style"/>
-        <w:shd w:val="clear" w:color="auto" w:fill="FFFFFF"/>
-        <w:spacing w:line="249" w:lineRule="exact"/>
-        <w:rPr>
-          <w:b/>
-          <w:bCs/>
-          <w:color w:val="000000"/>
-          <w:sz w:val="20"/>
-          <w:szCs w:val="20"/>
-          <w:shd w:val="clear" w:color="auto" w:fill="FFFFFF"/>
-        </w:rPr>
-      </w:pPr>
-      <w:r>
-        <w:rPr>
-          <w:b/>
-          <w:bCs/>
-          <w:color w:val="000000"/>
-          <w:sz w:val="20"/>
-          <w:szCs w:val="20"/>
-          <w:shd w:val="clear" w:color="auto" w:fill="FFFFFF"/>
-        </w:rPr>
-        <w:t xml:space="preserve">Absolute </w:t>
-      </w:r>
-      <w:r>
-        <w:rPr>
-          <w:b/>
-          <w:bCs/>
-          <w:color w:val="000000"/>
-          <w:sz w:val="20"/>
-          <w:szCs w:val="20"/>
-          <w:shd w:val="clear" w:color="auto" w:fill="FFFFFF"/>
-        </w:rPr>
-        <w:t>URLs</w:t>
-      </w:r>
-      <w:r>
-        <w:rPr>
-          <w:b/>
-          <w:bCs/>
-          <w:color w:val="000000"/>
-          <w:sz w:val="20"/>
-          <w:szCs w:val="20"/>
-          <w:shd w:val="clear" w:color="auto" w:fill="FFFFFF"/>
-        </w:rPr>
-        <w:t xml:space="preserve"> </w:t>
-      </w:r>
-    </w:p>
-    <w:p>
-      <w:pPr>
-        <w:pStyle w:val="Style"/>
-        <w:shd w:val="clear" w:color="auto" w:fill="FFFFFF"/>
-        <w:spacing w:before="100" w:beforeAutospacing="1" w:after="100" w:afterAutospacing="1"/>
-        <w:rPr>
-          <w:color w:val="000000"/>
-          <w:sz w:val="20"/>
-          <w:szCs w:val="20"/>
-          <w:shd w:val="clear" w:color="auto" w:fill="FFFFFF"/>
-        </w:rPr>
-      </w:pPr>
-      <w:r>
-        <w:rPr>
-          <w:color w:val="000000"/>
-          <w:sz w:val="20"/>
-          <w:szCs w:val="20"/>
-          <w:shd w:val="clear" w:color="auto" w:fill="FFFFFF"/>
-        </w:rPr>
-        <w:t xml:space="preserve">An </w:t>
-      </w:r>
-      <w:r>
-        <w:rPr>
-          <w:iCs/>
-          <w:color w:val="000000"/>
-          <w:sz w:val="20"/>
-          <w:szCs w:val="20"/>
-          <w:shd w:val="clear" w:color="auto" w:fill="FFFFFF"/>
-        </w:rPr>
-        <w:t xml:space="preserve">absolute URL </w:t>
-      </w:r>
-      <w:r>
-        <w:rPr>
-          <w:color w:val="000000"/>
-          <w:sz w:val="20"/>
-          <w:szCs w:val="20"/>
-          <w:shd w:val="clear" w:color="auto" w:fill="FFFFFF"/>
-        </w:rPr>
-        <w:t xml:space="preserve">shows the entire path to the file, including the </w:t>
-      </w:r>
-      <w:r>
-        <w:rPr>
-          <w:i/>
-          <w:color w:val="000000"/>
-          <w:sz w:val="20"/>
-          <w:szCs w:val="20"/>
-          <w:shd w:val="clear" w:color="auto" w:fill="FFFFFF"/>
-        </w:rPr>
-        <w:t>scheme</w:t>
-      </w:r>
-      <w:r>
-        <w:rPr>
-          <w:color w:val="000000"/>
-          <w:sz w:val="20"/>
-          <w:szCs w:val="20"/>
-          <w:shd w:val="clear" w:color="auto" w:fill="FFFFFF"/>
-        </w:rPr>
-        <w:t xml:space="preserve">, the </w:t>
-      </w:r>
-      <w:r>
-        <w:rPr>
-          <w:i/>
-          <w:color w:val="000000"/>
-          <w:sz w:val="20"/>
-          <w:szCs w:val="20"/>
-          <w:shd w:val="clear" w:color="auto" w:fill="FFFFFF"/>
-        </w:rPr>
-        <w:t>server name</w:t>
-      </w:r>
-      <w:r>
-        <w:rPr>
-          <w:color w:val="000000"/>
-          <w:sz w:val="20"/>
-          <w:szCs w:val="20"/>
-          <w:shd w:val="clear" w:color="auto" w:fill="FFFFFF"/>
-        </w:rPr>
-        <w:t xml:space="preserve">, the complete </w:t>
-      </w:r>
-      <w:r>
-        <w:rPr>
-          <w:i/>
-          <w:color w:val="000000"/>
-          <w:sz w:val="20"/>
-          <w:szCs w:val="20"/>
-          <w:shd w:val="clear" w:color="auto" w:fill="FFFFFF"/>
-        </w:rPr>
-        <w:t>path</w:t>
-      </w:r>
-      <w:r>
-        <w:rPr>
-          <w:color w:val="000000"/>
-          <w:sz w:val="20"/>
-          <w:szCs w:val="20"/>
-          <w:shd w:val="clear" w:color="auto" w:fill="FFFFFF"/>
-        </w:rPr>
-        <w:t xml:space="preserve">, and the </w:t>
-      </w:r>
-      <w:r>
-        <w:rPr>
-          <w:i/>
-          <w:color w:val="000000"/>
-          <w:sz w:val="20"/>
-          <w:szCs w:val="20"/>
-          <w:shd w:val="clear" w:color="auto" w:fill="FFFFFF"/>
-        </w:rPr>
-        <w:t>file</w:t>
-      </w:r>
-      <w:r>
-        <w:rPr>
-          <w:i/>
-          <w:color w:val="000000"/>
-          <w:sz w:val="20"/>
-          <w:szCs w:val="20"/>
-          <w:shd w:val="clear" w:color="auto" w:fill="FFFFFF"/>
-        </w:rPr>
-        <w:t>name</w:t>
-      </w:r>
-      <w:r>
-        <w:rPr>
-          <w:sz w:val="20"/>
-          <w:szCs w:val="20"/>
-        </w:rPr>
-        <w:t xml:space="preserve"> i</w:t>
-      </w:r>
-      <w:r>
-        <w:rPr>
-          <w:color w:val="000000"/>
-          <w:sz w:val="20"/>
-          <w:szCs w:val="20"/>
-          <w:shd w:val="clear" w:color="auto" w:fill="FFFFFF"/>
-        </w:rPr>
-        <w:t xml:space="preserve">tself. An absolute URL is analogous to a complete street address,. No matter where a letter is sent from, the post office will be able to find the recipient. </w:t>
-      </w:r>
-    </w:p>
-    <w:p>
-      <w:pPr>
-        <w:pStyle w:val="Style"/>
-        <w:shd w:val="clear" w:color="auto" w:fill="FFFFFF"/>
-        <w:spacing w:before="100" w:beforeAutospacing="1" w:after="100" w:afterAutospacing="1"/>
-        <w:rPr>
-          <w:color w:val="000000"/>
-          <w:sz w:val="20"/>
-          <w:szCs w:val="20"/>
-          <w:shd w:val="clear" w:color="auto" w:fill="FFFFFF"/>
-        </w:rPr>
-      </w:pPr>
-      <w:r>
-        <w:rPr>
-          <w:color w:val="000000"/>
-          <w:sz w:val="20"/>
-          <w:szCs w:val="20"/>
-          <w:shd w:val="clear" w:color="auto" w:fill="FFFFFF"/>
-        </w:rPr>
-        <w:t xml:space="preserve">In terms of </w:t>
-      </w:r>
-      <w:r>
-        <w:rPr>
-          <w:color w:val="000000"/>
-          <w:sz w:val="20"/>
-          <w:szCs w:val="20"/>
-          <w:shd w:val="clear" w:color="auto" w:fill="FFFFFF"/>
-        </w:rPr>
-        <w:t>URLs</w:t>
-      </w:r>
-      <w:r>
-        <w:rPr>
-          <w:color w:val="000000"/>
-          <w:sz w:val="20"/>
-          <w:szCs w:val="20"/>
-          <w:shd w:val="clear" w:color="auto" w:fill="FFFFFF"/>
-        </w:rPr>
-        <w:t xml:space="preserve">, </w:t>
-      </w:r>
-      <w:r>
-        <w:rPr>
-          <w:color w:val="000000"/>
-          <w:sz w:val="20"/>
-          <w:szCs w:val="20"/>
-          <w:shd w:val="clear" w:color="auto" w:fill="FFFFFF"/>
-        </w:rPr>
-        <w:t>whe</w:t>
-      </w:r>
-      <w:r>
-        <w:rPr>
-          <w:color w:val="000000"/>
-          <w:sz w:val="20"/>
-          <w:szCs w:val="20"/>
-          <w:shd w:val="clear" w:color="auto" w:fill="FFFFFF"/>
-        </w:rPr>
-        <w:t>n use an absolute URL in a link.</w:t>
-      </w:r>
-      <w:r>
-        <w:rPr>
-          <w:color w:val="000000"/>
-          <w:sz w:val="20"/>
-          <w:szCs w:val="20"/>
-          <w:shd w:val="clear" w:color="auto" w:fill="FFFFFF"/>
-        </w:rPr>
-        <w:t xml:space="preserve"> </w:t>
-      </w:r>
-      <w:r>
-        <w:rPr>
-          <w:color w:val="000000"/>
-          <w:sz w:val="20"/>
-          <w:szCs w:val="20"/>
-          <w:shd w:val="clear" w:color="auto" w:fill="FFFFFF"/>
-        </w:rPr>
-        <w:t>it will be the same no matter where the calling file – the file containing the link – is</w:t>
-      </w:r>
-    </w:p>
-    <w:p>
-      <w:pPr>
-        <w:pStyle w:val="Style"/>
-        <w:shd w:val="clear" w:color="auto" w:fill="FFFFFF"/>
-        <w:spacing w:before="100" w:beforeAutospacing="1" w:after="100" w:afterAutospacing="1"/>
-        <w:rPr>
-          <w:color w:val="000000"/>
-          <w:sz w:val="20"/>
-          <w:szCs w:val="20"/>
-          <w:shd w:val="clear" w:color="auto" w:fill="FFFFFF"/>
-        </w:rPr>
-      </w:pPr>
-      <w:r>
-        <w:rPr>
-          <w:color w:val="000000"/>
-          <w:sz w:val="20"/>
-          <w:szCs w:val="20"/>
-          <w:shd w:val="clear" w:color="auto" w:fill="FFFFFF"/>
-        </w:rPr>
-        <w:t xml:space="preserve">When you're referencing a file from someone else's server, you'll always use an absolute URL. </w:t>
+        <w:t>The above anchor link only works when you are jumping to a specified spot on the</w:t>
+      </w:r>
+      <w:r>
+        <w:rPr>
+          <w:rStyle w:val="apple-converted-space"/>
+          <w:rFonts w:ascii="Arial" w:hAnsi="Arial" w:cs="Arial"/>
+          <w:color w:val="222222"/>
+        </w:rPr>
+        <w:t> </w:t>
+      </w:r>
+      <w:r>
+        <w:rPr>
+          <w:rStyle w:val="Strong"/>
+          <w:rFonts w:ascii="Arial" w:hAnsi="Arial" w:cs="Arial"/>
+          <w:color w:val="222222"/>
+        </w:rPr>
+        <w:t>same webpage</w:t>
+      </w:r>
+    </w:p>
+    <w:p>
+      <w:pPr>
+        <w:spacing w:after="0" w:line="240" w:lineRule="auto"/>
+        <w:rPr>
+          <w:rFonts w:ascii="Arial" w:eastAsia="Times New Roman" w:hAnsi="Arial" w:cs="Arial"/>
+          <w:sz w:val="20"/>
+          <w:szCs w:val="20"/>
+        </w:rPr>
+      </w:pPr>
+      <w:r>
+        <w:rPr>
+          <w:rFonts w:ascii="Arial" w:eastAsia="Times New Roman" w:hAnsi="Arial" w:cs="Arial"/>
+          <w:color w:val="222222"/>
+          <w:sz w:val="20"/>
+          <w:szCs w:val="20"/>
+          <w:shd w:val="clear" w:color="auto" w:fill="FFFFFF"/>
+        </w:rPr>
+        <w:t>The second part of an anchor tag is the actual anchor. The anchor should be placed at the beginning of the line where you want to start reading after you jump similar to:</w:t>
+      </w:r>
+      <w:r>
+        <w:rPr>
+          <w:rFonts w:ascii="Arial" w:eastAsia="Times New Roman" w:hAnsi="Arial" w:cs="Arial"/>
+          <w:color w:val="222222"/>
+          <w:sz w:val="20"/>
+          <w:szCs w:val="20"/>
+        </w:rPr>
+        <w:br/>
+      </w:r>
+      <w:r>
+        <w:rPr>
+          <w:rFonts w:ascii="Arial" w:hAnsi="Arial" w:cs="Arial"/>
+          <w:color w:val="222222"/>
+          <w:sz w:val="20"/>
+          <w:szCs w:val="20"/>
+          <w:shd w:val="clear" w:color="auto" w:fill="FFFFFF"/>
+        </w:rPr>
+        <w:t>&lt;a name="anchor"&gt;&lt;/a&gt;</w:t>
+      </w:r>
+      <w:r>
+        <w:rPr>
+          <w:rFonts w:ascii="Arial" w:eastAsia="Times New Roman" w:hAnsi="Arial" w:cs="Arial"/>
+          <w:color w:val="222222"/>
+          <w:sz w:val="20"/>
+          <w:szCs w:val="20"/>
+          <w:shd w:val="clear" w:color="auto" w:fill="FFFFFF"/>
+        </w:rPr>
+        <w:t> </w:t>
       </w:r>
     </w:p>
     <w:p>
@@ -14100,7 +14932,17 @@
           <w:szCs w:val="28"/>
           <w:shd w:val="clear" w:color="auto" w:fill="FFFFFF"/>
         </w:rPr>
-        <w:t>Let’s Develop It!</w:t>
+        <w:t>Let’s Develop</w:t>
+      </w:r>
+      <w:r>
+        <w:rPr>
+          <w:b/>
+          <w:color w:val="000000"/>
+          <w:sz w:val="28"/>
+          <w:szCs w:val="28"/>
+          <w:shd w:val="clear" w:color="auto" w:fill="FFFFFF"/>
+        </w:rPr>
+        <w:t xml:space="preserve"> It!</w:t>
       </w:r>
     </w:p>
     <w:p>
@@ -14255,8 +15097,9 @@
           <w:sz w:val="20"/>
           <w:szCs w:val="20"/>
         </w:rPr>
-        <w:t xml:space="preserve">the order is meaningful. if the </w:t>
-      </w:r>
+        <w:t xml:space="preserve">the order is meaningful. </w:t>
+      </w:r>
+      <w:proofErr w:type="gramStart"/>
       <w:r>
         <w:rPr>
           <w:rFonts w:ascii="Arial" w:eastAsia="Times New Roman" w:hAnsi="Arial" w:cs="Arial"/>
@@ -14264,8 +15107,9 @@
           <w:sz w:val="20"/>
           <w:szCs w:val="20"/>
         </w:rPr>
-        <w:t xml:space="preserve">order of items is meaningful, </w:t>
-      </w:r>
+        <w:t>if</w:t>
+      </w:r>
+      <w:proofErr w:type="gramEnd"/>
       <w:r>
         <w:rPr>
           <w:rFonts w:ascii="Arial" w:eastAsia="Times New Roman" w:hAnsi="Arial" w:cs="Arial"/>
@@ -14273,28 +15117,7 @@
           <w:sz w:val="20"/>
           <w:szCs w:val="20"/>
         </w:rPr>
-        <w:t>the </w:t>
-      </w:r>
-      <w:r>
-        <w:rPr>
-          <w:rFonts w:ascii="Arial" w:hAnsi="Arial" w:cs="Arial"/>
-          <w:b/>
-          <w:iCs/>
-          <w:sz w:val="20"/>
-          <w:szCs w:val="20"/>
-          <w:bdr w:val="none" w:sz="0" w:space="0" w:color="auto" w:frame="1"/>
-        </w:rPr>
-        <w:t>&lt;ol&gt;</w:t>
-      </w:r>
-      <w:r>
-        <w:rPr>
-          <w:rFonts w:ascii="Arial" w:eastAsia="Times New Roman" w:hAnsi="Arial" w:cs="Arial"/>
-          <w:b/>
-          <w:iCs/>
-          <w:sz w:val="20"/>
-          <w:szCs w:val="20"/>
-        </w:rPr>
-        <w:t> </w:t>
+        <w:t xml:space="preserve"> the </w:t>
       </w:r>
       <w:r>
         <w:rPr>
@@ -14303,7 +15126,7 @@
           <w:sz w:val="20"/>
           <w:szCs w:val="20"/>
         </w:rPr>
-        <w:t xml:space="preserve">element should be used, </w:t>
+        <w:t xml:space="preserve">order of items is meaningful, </w:t>
       </w:r>
       <w:r>
         <w:rPr>
@@ -14312,7 +15135,28 @@
           <w:sz w:val="20"/>
           <w:szCs w:val="20"/>
         </w:rPr>
-        <w:t>otherwise</w:t>
+        <w:t>the </w:t>
+      </w:r>
+      <w:r>
+        <w:rPr>
+          <w:rFonts w:ascii="Arial" w:hAnsi="Arial" w:cs="Arial"/>
+          <w:b/>
+          <w:iCs/>
+          <w:sz w:val="20"/>
+          <w:szCs w:val="20"/>
+          <w:bdr w:val="none" w:sz="0" w:space="0" w:color="auto" w:frame="1"/>
+        </w:rPr>
+        <w:t>&lt;ol&gt;</w:t>
+      </w:r>
+      <w:r>
+        <w:rPr>
+          <w:rFonts w:ascii="Arial" w:eastAsia="Times New Roman" w:hAnsi="Arial" w:cs="Arial"/>
+          <w:b/>
+          <w:iCs/>
+          <w:sz w:val="20"/>
+          <w:szCs w:val="20"/>
+        </w:rPr>
+        <w:t> </w:t>
       </w:r>
       <w:r>
         <w:rPr>
@@ -14321,7 +15165,7 @@
           <w:sz w:val="20"/>
           <w:szCs w:val="20"/>
         </w:rPr>
-        <w:t xml:space="preserve"> </w:t>
+        <w:t xml:space="preserve">element should be used, </w:t>
       </w:r>
       <w:r>
         <w:rPr>
@@ -14330,6 +15174,24 @@
           <w:sz w:val="20"/>
           <w:szCs w:val="20"/>
         </w:rPr>
+        <w:t>otherwise</w:t>
+      </w:r>
+      <w:r>
+        <w:rPr>
+          <w:rFonts w:ascii="Arial" w:eastAsia="Times New Roman" w:hAnsi="Arial" w:cs="Arial"/>
+          <w:iCs/>
+          <w:sz w:val="20"/>
+          <w:szCs w:val="20"/>
+        </w:rPr>
+        <w:t xml:space="preserve"> </w:t>
+      </w:r>
+      <w:r>
+        <w:rPr>
+          <w:rFonts w:ascii="Arial" w:eastAsia="Times New Roman" w:hAnsi="Arial" w:cs="Arial"/>
+          <w:iCs/>
+          <w:sz w:val="20"/>
+          <w:szCs w:val="20"/>
+        </w:rPr>
         <w:t xml:space="preserve">use </w:t>
       </w:r>
       <w:r>
@@ -14374,7 +15236,6 @@
           <w:szCs w:val="20"/>
           <w:shd w:val="clear" w:color="auto" w:fill="FFFFFF"/>
         </w:rPr>
-        <w:lastRenderedPageBreak/>
         <w:t>Typically, ordered-list items are displayed with a preceding numbering, which can be of any form, like numerals, letters or Romans n</w:t>
       </w:r>
       <w:r>
@@ -14598,159 +15459,43 @@
           <w:szCs w:val="28"/>
           <w:shd w:val="clear" w:color="auto" w:fill="FFFFFF"/>
         </w:rPr>
-        <w:t>Comments</w:t>
-      </w:r>
-    </w:p>
-    <w:p>
-      <w:pPr>
-        <w:shd w:val="clear" w:color="auto" w:fill="FFFFFF"/>
-        <w:spacing w:before="100" w:beforeAutospacing="1" w:after="100" w:afterAutospacing="1" w:line="240" w:lineRule="auto"/>
-        <w:rPr>
-          <w:rFonts w:ascii="Arial" w:eastAsia="Times New Roman" w:hAnsi="Arial" w:cs="Arial"/>
-          <w:color w:val="222222"/>
-          <w:sz w:val="20"/>
-          <w:szCs w:val="20"/>
-        </w:rPr>
-      </w:pPr>
-      <w:r>
-        <w:rPr>
-          <w:rFonts w:ascii="Arial" w:eastAsia="Times New Roman" w:hAnsi="Arial" w:cs="Arial"/>
-          <w:color w:val="222222"/>
-          <w:sz w:val="20"/>
-          <w:szCs w:val="20"/>
-        </w:rPr>
-        <w:t>The </w:t>
-      </w:r>
-      <w:r>
-        <w:rPr>
-          <w:rFonts w:ascii="Arial" w:eastAsia="Times New Roman" w:hAnsi="Arial" w:cs="Arial"/>
-          <w:b/>
-          <w:bCs/>
-          <w:color w:val="222222"/>
-          <w:sz w:val="20"/>
-          <w:szCs w:val="20"/>
-        </w:rPr>
-        <w:t>comment</w:t>
-      </w:r>
-      <w:r>
-        <w:rPr>
-          <w:rFonts w:ascii="Arial" w:eastAsia="Times New Roman" w:hAnsi="Arial" w:cs="Arial"/>
-          <w:color w:val="222222"/>
-          <w:sz w:val="20"/>
-          <w:szCs w:val="20"/>
-        </w:rPr>
-        <w:t> tag is used to insert </w:t>
-      </w:r>
-      <w:r>
-        <w:rPr>
-          <w:rFonts w:ascii="Arial" w:eastAsia="Times New Roman" w:hAnsi="Arial" w:cs="Arial"/>
-          <w:b/>
-          <w:bCs/>
-          <w:color w:val="222222"/>
-          <w:sz w:val="20"/>
-          <w:szCs w:val="20"/>
-        </w:rPr>
-        <w:t>comments</w:t>
-      </w:r>
-      <w:r>
-        <w:rPr>
-          <w:rFonts w:ascii="Arial" w:eastAsia="Times New Roman" w:hAnsi="Arial" w:cs="Arial"/>
-          <w:color w:val="222222"/>
-          <w:sz w:val="20"/>
-          <w:szCs w:val="20"/>
-        </w:rPr>
-        <w:t> in the source code. </w:t>
-      </w:r>
-      <w:r>
-        <w:rPr>
-          <w:rFonts w:ascii="Arial" w:eastAsia="Times New Roman" w:hAnsi="Arial" w:cs="Arial"/>
-          <w:b/>
-          <w:bCs/>
-          <w:color w:val="222222"/>
-          <w:sz w:val="20"/>
-          <w:szCs w:val="20"/>
-        </w:rPr>
-        <w:t>Comments</w:t>
-      </w:r>
-      <w:r>
-        <w:rPr>
-          <w:rFonts w:ascii="Arial" w:eastAsia="Times New Roman" w:hAnsi="Arial" w:cs="Arial"/>
-          <w:color w:val="222222"/>
-          <w:sz w:val="20"/>
-          <w:szCs w:val="20"/>
-        </w:rPr>
-        <w:t> are not displayed in the browsers. You can use </w:t>
-      </w:r>
-      <w:r>
-        <w:rPr>
-          <w:rFonts w:ascii="Arial" w:eastAsia="Times New Roman" w:hAnsi="Arial" w:cs="Arial"/>
-          <w:b/>
-          <w:bCs/>
-          <w:color w:val="222222"/>
-          <w:sz w:val="20"/>
-          <w:szCs w:val="20"/>
-        </w:rPr>
-        <w:t>comments</w:t>
-      </w:r>
-      <w:r>
-        <w:rPr>
-          <w:rFonts w:ascii="Arial" w:eastAsia="Times New Roman" w:hAnsi="Arial" w:cs="Arial"/>
-          <w:color w:val="222222"/>
-          <w:sz w:val="20"/>
-          <w:szCs w:val="20"/>
-        </w:rPr>
-        <w:t> to explain your code, which can help you when you edit the source code at a later date.</w:t>
-      </w:r>
-    </w:p>
-    <w:p>
-      <w:pPr>
-        <w:shd w:val="clear" w:color="auto" w:fill="FFFFFF"/>
-        <w:spacing w:before="100" w:beforeAutospacing="1" w:after="100" w:afterAutospacing="1" w:line="240" w:lineRule="auto"/>
-        <w:rPr>
-          <w:rFonts w:ascii="Arial" w:eastAsia="Times New Roman" w:hAnsi="Arial" w:cs="Arial"/>
-          <w:color w:val="222222"/>
-          <w:sz w:val="20"/>
-          <w:szCs w:val="20"/>
-        </w:rPr>
-      </w:pPr>
-      <w:r>
-        <w:rPr>
-          <w:rFonts w:ascii="Arial" w:eastAsia="Times New Roman" w:hAnsi="Arial" w:cs="Arial"/>
-          <w:color w:val="222222"/>
-          <w:sz w:val="20"/>
-          <w:szCs w:val="20"/>
-        </w:rPr>
-        <w:t>Incorrect</w:t>
-      </w:r>
-      <w:r>
-        <w:rPr>
-          <w:rFonts w:ascii="Arial" w:eastAsia="Times New Roman" w:hAnsi="Arial" w:cs="Arial"/>
-          <w:color w:val="222222"/>
-          <w:sz w:val="20"/>
-          <w:szCs w:val="20"/>
-        </w:rPr>
-        <w:t xml:space="preserve"> comments can cause parts of your page to become invisible or render incorrectly. Not all browsers handle nested comments well.</w:t>
-      </w:r>
-    </w:p>
-    <w:p>
-      <w:pPr>
-        <w:shd w:val="clear" w:color="auto" w:fill="FFFFFF"/>
-        <w:spacing w:before="100" w:beforeAutospacing="1" w:after="100" w:afterAutospacing="1" w:line="240" w:lineRule="auto"/>
-        <w:rPr>
-          <w:rFonts w:ascii="Arial" w:eastAsia="Times New Roman" w:hAnsi="Arial" w:cs="Arial"/>
-          <w:color w:val="222222"/>
-          <w:sz w:val="20"/>
-          <w:szCs w:val="20"/>
-        </w:rPr>
-      </w:pPr>
-      <w:r>
-        <w:rPr>
-          <w:rFonts w:ascii="Arial" w:eastAsia="Times New Roman" w:hAnsi="Arial" w:cs="Arial"/>
-          <w:color w:val="222222"/>
-          <w:sz w:val="20"/>
-          <w:szCs w:val="20"/>
-        </w:rPr>
-        <w:t>The comment tag does not support any attributes.</w:t>
+        <w:t xml:space="preserve">Lists: </w:t>
+      </w:r>
+      <w:r>
+        <w:rPr>
+          <w:b/>
+          <w:bCs/>
+          <w:color w:val="000000"/>
+          <w:sz w:val="28"/>
+          <w:szCs w:val="28"/>
+          <w:shd w:val="clear" w:color="auto" w:fill="FFFFFF"/>
+        </w:rPr>
+        <w:t>Examples</w:t>
+      </w:r>
+    </w:p>
+    <w:p>
+      <w:pPr>
+        <w:pStyle w:val="Style"/>
+        <w:shd w:val="clear" w:color="auto" w:fill="FFFFFF"/>
+        <w:spacing w:before="100" w:beforeAutospacing="1" w:after="100" w:afterAutospacing="1"/>
+        <w:ind w:left="-14" w:right="1526"/>
+        <w:rPr>
+          <w:bCs/>
+          <w:color w:val="000000"/>
+          <w:sz w:val="20"/>
+          <w:szCs w:val="20"/>
+          <w:shd w:val="clear" w:color="auto" w:fill="FFFFFF"/>
+        </w:rPr>
+      </w:pPr>
+      <w:r>
+        <w:rPr>
+          <w:bCs/>
+          <w:color w:val="000000"/>
+          <w:sz w:val="20"/>
+          <w:szCs w:val="20"/>
+          <w:shd w:val="clear" w:color="auto" w:fill="FFFFFF"/>
+        </w:rPr>
+        <w:t>Here are some examples of lists that have been styled using CSS. You can make lists of text, links, or images or combinations of these elements.</w:t>
       </w:r>
     </w:p>
     <w:p>
@@ -14781,206 +15526,32 @@
           <w:szCs w:val="28"/>
           <w:shd w:val="clear" w:color="auto" w:fill="FFFFFF"/>
         </w:rPr>
-        <w:t>Tables</w:t>
-      </w:r>
-    </w:p>
-    <w:p>
-      <w:pPr>
-        <w:spacing w:before="100" w:beforeAutospacing="1" w:after="100" w:afterAutospacing="1" w:line="240" w:lineRule="auto"/>
-        <w:rPr>
-          <w:rFonts w:ascii="Arial" w:eastAsia="Times New Roman" w:hAnsi="Arial" w:cs="Arial"/>
-          <w:color w:val="4D4E53"/>
-          <w:sz w:val="20"/>
-          <w:szCs w:val="20"/>
-          <w:shd w:val="clear" w:color="auto" w:fill="FFFFFF"/>
-        </w:rPr>
-      </w:pPr>
-      <w:r>
-        <w:rPr>
-          <w:rFonts w:ascii="Arial" w:eastAsia="Times New Roman" w:hAnsi="Arial" w:cs="Arial"/>
-          <w:color w:val="4D4E53"/>
-          <w:sz w:val="20"/>
-          <w:szCs w:val="20"/>
-          <w:shd w:val="clear" w:color="auto" w:fill="FFFFFF"/>
-        </w:rPr>
-        <w:t>The </w:t>
-      </w:r>
-      <w:r>
-        <w:rPr>
-          <w:rFonts w:ascii="Arial" w:eastAsia="Times New Roman" w:hAnsi="Arial" w:cs="Arial"/>
-          <w:iCs/>
-          <w:color w:val="4D4E53"/>
-          <w:sz w:val="20"/>
-          <w:szCs w:val="20"/>
-          <w:bdr w:val="none" w:sz="0" w:space="0" w:color="auto" w:frame="1"/>
-          <w:shd w:val="clear" w:color="auto" w:fill="FFFFFF"/>
-        </w:rPr>
-        <w:t>HTML Table Element </w:t>
-      </w:r>
-      <w:r>
-        <w:rPr>
-          <w:rFonts w:ascii="Arial" w:eastAsia="Times New Roman" w:hAnsi="Arial" w:cs="Arial"/>
-          <w:color w:val="4D4E53"/>
-          <w:sz w:val="20"/>
-          <w:szCs w:val="20"/>
-          <w:shd w:val="clear" w:color="auto" w:fill="FFFFFF"/>
-        </w:rPr>
-        <w:t>(</w:t>
-      </w:r>
-      <w:r>
-        <w:rPr>
-          <w:rFonts w:ascii="Arial" w:hAnsi="Arial" w:cs="Arial"/>
-          <w:color w:val="4D4E53"/>
-          <w:sz w:val="20"/>
-          <w:szCs w:val="20"/>
-          <w:bdr w:val="none" w:sz="0" w:space="0" w:color="auto" w:frame="1"/>
-          <w:shd w:val="clear" w:color="auto" w:fill="FFFFFF"/>
-        </w:rPr>
-        <w:t>&lt;table&gt;</w:t>
-      </w:r>
-      <w:r>
-        <w:rPr>
-          <w:rFonts w:ascii="Arial" w:eastAsia="Times New Roman" w:hAnsi="Arial" w:cs="Arial"/>
-          <w:color w:val="4D4E53"/>
-          <w:sz w:val="20"/>
-          <w:szCs w:val="20"/>
-          <w:shd w:val="clear" w:color="auto" w:fill="FFFFFF"/>
-        </w:rPr>
-        <w:t>) represents data in two dimensions or more.</w:t>
-      </w:r>
-    </w:p>
-    <w:p>
-      <w:pPr>
-        <w:spacing w:before="100" w:beforeAutospacing="1" w:after="100" w:afterAutospacing="1" w:line="240" w:lineRule="auto"/>
-        <w:rPr>
-          <w:rFonts w:ascii="Arial" w:eastAsia="Times New Roman" w:hAnsi="Arial" w:cs="Arial"/>
-          <w:color w:val="4D4E53"/>
-          <w:sz w:val="20"/>
-          <w:szCs w:val="20"/>
-          <w:shd w:val="clear" w:color="auto" w:fill="FFFFFF"/>
-        </w:rPr>
-      </w:pPr>
-      <w:r>
-        <w:rPr>
-          <w:rFonts w:ascii="Arial" w:eastAsia="Times New Roman" w:hAnsi="Arial" w:cs="Arial"/>
-          <w:iCs/>
-          <w:sz w:val="20"/>
-          <w:szCs w:val="20"/>
-        </w:rPr>
-        <w:t>Prior to the creation of </w:t>
-      </w:r>
-      <w:r>
-        <w:rPr>
-          <w:rFonts w:ascii="Arial" w:eastAsia="Times New Roman" w:hAnsi="Arial" w:cs="Arial"/>
-          <w:iCs/>
-          <w:sz w:val="20"/>
-          <w:szCs w:val="20"/>
-          <w:bdr w:val="none" w:sz="0" w:space="0" w:color="auto" w:frame="1"/>
-        </w:rPr>
-        <w:t>CSS</w:t>
-      </w:r>
-      <w:r>
-        <w:rPr>
-          <w:rFonts w:ascii="Arial" w:eastAsia="Times New Roman" w:hAnsi="Arial" w:cs="Arial"/>
-          <w:iCs/>
-          <w:sz w:val="20"/>
-          <w:szCs w:val="20"/>
-        </w:rPr>
-        <w:t>, HTML </w:t>
-      </w:r>
-      <w:r>
-        <w:rPr>
-          <w:rFonts w:ascii="Arial" w:hAnsi="Arial" w:cs="Arial"/>
-          <w:iCs/>
-          <w:sz w:val="20"/>
-          <w:szCs w:val="20"/>
-          <w:bdr w:val="none" w:sz="0" w:space="0" w:color="auto" w:frame="1"/>
-        </w:rPr>
-        <w:t>&lt;table&gt;</w:t>
-      </w:r>
-      <w:r>
-        <w:rPr>
-          <w:rFonts w:ascii="Arial" w:eastAsia="Times New Roman" w:hAnsi="Arial" w:cs="Arial"/>
-          <w:iCs/>
-          <w:sz w:val="20"/>
-          <w:szCs w:val="20"/>
-        </w:rPr>
-        <w:t xml:space="preserve"> elements were often used as a method for page layout. This usage has been discouraged since HTML 4, and the </w:t>
-      </w:r>
-      <w:r>
-        <w:rPr>
-          <w:rFonts w:ascii="Arial" w:hAnsi="Arial" w:cs="Arial"/>
-          <w:iCs/>
-          <w:sz w:val="20"/>
-          <w:szCs w:val="20"/>
-          <w:bdr w:val="none" w:sz="0" w:space="0" w:color="auto" w:frame="1"/>
-        </w:rPr>
-        <w:t>&lt;table&gt;</w:t>
-      </w:r>
-      <w:r>
-        <w:rPr>
-          <w:rFonts w:ascii="Arial" w:eastAsia="Times New Roman" w:hAnsi="Arial" w:cs="Arial"/>
-          <w:iCs/>
-          <w:sz w:val="20"/>
-          <w:szCs w:val="20"/>
-        </w:rPr>
-        <w:t> element </w:t>
-      </w:r>
-      <w:r>
-        <w:rPr>
-          <w:rFonts w:ascii="Arial" w:eastAsia="Times New Roman" w:hAnsi="Arial" w:cs="Arial"/>
-          <w:bCs/>
-          <w:iCs/>
-          <w:sz w:val="20"/>
-          <w:szCs w:val="20"/>
-          <w:bdr w:val="none" w:sz="0" w:space="0" w:color="auto" w:frame="1"/>
-        </w:rPr>
-        <w:t>should not</w:t>
-      </w:r>
-      <w:r>
-        <w:rPr>
-          <w:rFonts w:ascii="Arial" w:eastAsia="Times New Roman" w:hAnsi="Arial" w:cs="Arial"/>
-          <w:iCs/>
-          <w:sz w:val="20"/>
-          <w:szCs w:val="20"/>
-        </w:rPr>
-        <w:t> be used for layout purposes.</w:t>
-      </w:r>
-    </w:p>
-    <w:p>
-      <w:pPr>
-        <w:spacing w:before="100" w:beforeAutospacing="1" w:after="100" w:afterAutospacing="1" w:line="240" w:lineRule="auto"/>
-        <w:rPr>
-          <w:rFonts w:ascii="Arial" w:eastAsia="Times New Roman" w:hAnsi="Arial" w:cs="Arial"/>
-          <w:sz w:val="20"/>
-          <w:szCs w:val="20"/>
-        </w:rPr>
-      </w:pPr>
-      <w:r>
-        <w:rPr>
-          <w:rFonts w:ascii="Arial" w:eastAsia="Times New Roman" w:hAnsi="Arial" w:cs="Arial"/>
-          <w:sz w:val="20"/>
-          <w:szCs w:val="20"/>
-        </w:rPr>
-        <w:t>Several tags are needed to display a table. At minimum are &lt;tr&gt; table row start and end tags and &lt;td&gt; table cell start and end tags.</w:t>
-      </w:r>
-    </w:p>
-    <w:p>
-      <w:pPr>
-        <w:spacing w:before="100" w:beforeAutospacing="1" w:after="100" w:afterAutospacing="1" w:line="240" w:lineRule="auto"/>
-        <w:rPr>
-          <w:rFonts w:ascii="Arial" w:eastAsia="Times New Roman" w:hAnsi="Arial" w:cs="Arial"/>
-          <w:sz w:val="20"/>
-          <w:szCs w:val="20"/>
-        </w:rPr>
-      </w:pPr>
-      <w:r>
-        <w:rPr>
-          <w:rFonts w:ascii="Arial" w:eastAsia="Times New Roman" w:hAnsi="Arial" w:cs="Arial"/>
-          <w:sz w:val="20"/>
-          <w:szCs w:val="20"/>
-        </w:rPr>
-        <w:t>Table tags must be nested in a specific order to display correctly.</w:t>
+        <w:t>Let’s Develop It!</w:t>
+      </w:r>
+    </w:p>
+    <w:p>
+      <w:pPr>
+        <w:pStyle w:val="Style"/>
+        <w:shd w:val="clear" w:color="auto" w:fill="FFFFFF"/>
+        <w:spacing w:before="100" w:beforeAutospacing="1" w:after="100" w:afterAutospacing="1"/>
+        <w:ind w:left="-14" w:right="1526"/>
+        <w:rPr>
+          <w:bCs/>
+          <w:color w:val="000000"/>
+          <w:sz w:val="20"/>
+          <w:szCs w:val="20"/>
+          <w:shd w:val="clear" w:color="auto" w:fill="FFFFFF"/>
+        </w:rPr>
+      </w:pPr>
+      <w:r>
+        <w:rPr>
+          <w:bCs/>
+          <w:color w:val="000000"/>
+          <w:sz w:val="20"/>
+          <w:szCs w:val="20"/>
+          <w:shd w:val="clear" w:color="auto" w:fill="FFFFFF"/>
+        </w:rPr>
+        <w:t>Help class with ordered and unordered lists</w:t>
       </w:r>
     </w:p>
     <w:p>
@@ -15011,6 +15582,440 @@
           <w:szCs w:val="28"/>
           <w:shd w:val="clear" w:color="auto" w:fill="FFFFFF"/>
         </w:rPr>
+        <w:t>Comments</w:t>
+      </w:r>
+    </w:p>
+    <w:p>
+      <w:pPr>
+        <w:shd w:val="clear" w:color="auto" w:fill="FFFFFF"/>
+        <w:spacing w:before="100" w:beforeAutospacing="1" w:after="100" w:afterAutospacing="1" w:line="240" w:lineRule="auto"/>
+        <w:rPr>
+          <w:rFonts w:ascii="Arial" w:eastAsia="Times New Roman" w:hAnsi="Arial" w:cs="Arial"/>
+          <w:color w:val="222222"/>
+          <w:sz w:val="20"/>
+          <w:szCs w:val="20"/>
+        </w:rPr>
+      </w:pPr>
+      <w:r>
+        <w:rPr>
+          <w:rFonts w:ascii="Arial" w:eastAsia="Times New Roman" w:hAnsi="Arial" w:cs="Arial"/>
+          <w:color w:val="222222"/>
+          <w:sz w:val="20"/>
+          <w:szCs w:val="20"/>
+        </w:rPr>
+        <w:t>The </w:t>
+      </w:r>
+      <w:r>
+        <w:rPr>
+          <w:rFonts w:ascii="Arial" w:eastAsia="Times New Roman" w:hAnsi="Arial" w:cs="Arial"/>
+          <w:b/>
+          <w:bCs/>
+          <w:color w:val="222222"/>
+          <w:sz w:val="20"/>
+          <w:szCs w:val="20"/>
+        </w:rPr>
+        <w:t>comment</w:t>
+      </w:r>
+      <w:r>
+        <w:rPr>
+          <w:rFonts w:ascii="Arial" w:eastAsia="Times New Roman" w:hAnsi="Arial" w:cs="Arial"/>
+          <w:color w:val="222222"/>
+          <w:sz w:val="20"/>
+          <w:szCs w:val="20"/>
+        </w:rPr>
+        <w:t> tag is used to insert </w:t>
+      </w:r>
+      <w:r>
+        <w:rPr>
+          <w:rFonts w:ascii="Arial" w:eastAsia="Times New Roman" w:hAnsi="Arial" w:cs="Arial"/>
+          <w:b/>
+          <w:bCs/>
+          <w:color w:val="222222"/>
+          <w:sz w:val="20"/>
+          <w:szCs w:val="20"/>
+        </w:rPr>
+        <w:t>comments</w:t>
+      </w:r>
+      <w:r>
+        <w:rPr>
+          <w:rFonts w:ascii="Arial" w:eastAsia="Times New Roman" w:hAnsi="Arial" w:cs="Arial"/>
+          <w:color w:val="222222"/>
+          <w:sz w:val="20"/>
+          <w:szCs w:val="20"/>
+        </w:rPr>
+        <w:t> in the source code. </w:t>
+      </w:r>
+      <w:r>
+        <w:rPr>
+          <w:rFonts w:ascii="Arial" w:eastAsia="Times New Roman" w:hAnsi="Arial" w:cs="Arial"/>
+          <w:b/>
+          <w:bCs/>
+          <w:color w:val="222222"/>
+          <w:sz w:val="20"/>
+          <w:szCs w:val="20"/>
+        </w:rPr>
+        <w:t>Comments</w:t>
+      </w:r>
+      <w:r>
+        <w:rPr>
+          <w:rFonts w:ascii="Arial" w:eastAsia="Times New Roman" w:hAnsi="Arial" w:cs="Arial"/>
+          <w:color w:val="222222"/>
+          <w:sz w:val="20"/>
+          <w:szCs w:val="20"/>
+        </w:rPr>
+        <w:t> are not displayed in the browsers. You can use </w:t>
+      </w:r>
+      <w:r>
+        <w:rPr>
+          <w:rFonts w:ascii="Arial" w:eastAsia="Times New Roman" w:hAnsi="Arial" w:cs="Arial"/>
+          <w:b/>
+          <w:bCs/>
+          <w:color w:val="222222"/>
+          <w:sz w:val="20"/>
+          <w:szCs w:val="20"/>
+        </w:rPr>
+        <w:t>comments</w:t>
+      </w:r>
+      <w:r>
+        <w:rPr>
+          <w:rFonts w:ascii="Arial" w:eastAsia="Times New Roman" w:hAnsi="Arial" w:cs="Arial"/>
+          <w:color w:val="222222"/>
+          <w:sz w:val="20"/>
+          <w:szCs w:val="20"/>
+        </w:rPr>
+        <w:t> to explain your code, which can help you when you edit the source code at a later date.</w:t>
+      </w:r>
+    </w:p>
+    <w:p>
+      <w:pPr>
+        <w:shd w:val="clear" w:color="auto" w:fill="FFFFFF"/>
+        <w:spacing w:before="100" w:beforeAutospacing="1" w:after="100" w:afterAutospacing="1" w:line="240" w:lineRule="auto"/>
+        <w:rPr>
+          <w:rFonts w:ascii="Arial" w:eastAsia="Times New Roman" w:hAnsi="Arial" w:cs="Arial"/>
+          <w:color w:val="222222"/>
+          <w:sz w:val="20"/>
+          <w:szCs w:val="20"/>
+        </w:rPr>
+      </w:pPr>
+      <w:r>
+        <w:rPr>
+          <w:rFonts w:ascii="Arial" w:eastAsia="Times New Roman" w:hAnsi="Arial" w:cs="Arial"/>
+          <w:color w:val="222222"/>
+          <w:sz w:val="20"/>
+          <w:szCs w:val="20"/>
+        </w:rPr>
+        <w:t>Incorrect</w:t>
+      </w:r>
+      <w:r>
+        <w:rPr>
+          <w:rFonts w:ascii="Arial" w:eastAsia="Times New Roman" w:hAnsi="Arial" w:cs="Arial"/>
+          <w:color w:val="222222"/>
+          <w:sz w:val="20"/>
+          <w:szCs w:val="20"/>
+        </w:rPr>
+        <w:t xml:space="preserve"> comments can cause parts of your page to become invisible or render incorrectly. Not all browsers handle nested comments well.</w:t>
+      </w:r>
+    </w:p>
+    <w:p>
+      <w:pPr>
+        <w:shd w:val="clear" w:color="auto" w:fill="FFFFFF"/>
+        <w:spacing w:before="100" w:beforeAutospacing="1" w:after="100" w:afterAutospacing="1" w:line="240" w:lineRule="auto"/>
+        <w:rPr>
+          <w:rFonts w:ascii="Arial" w:eastAsia="Times New Roman" w:hAnsi="Arial" w:cs="Arial"/>
+          <w:color w:val="222222"/>
+          <w:sz w:val="20"/>
+          <w:szCs w:val="20"/>
+        </w:rPr>
+      </w:pPr>
+      <w:r>
+        <w:rPr>
+          <w:rFonts w:ascii="Arial" w:eastAsia="Times New Roman" w:hAnsi="Arial" w:cs="Arial"/>
+          <w:color w:val="222222"/>
+          <w:sz w:val="20"/>
+          <w:szCs w:val="20"/>
+        </w:rPr>
+        <w:t>The comment tag does not support any attributes.</w:t>
+      </w:r>
+    </w:p>
+    <w:p>
+      <w:pPr>
+        <w:pStyle w:val="Style"/>
+        <w:numPr>
+          <w:ilvl w:val="0"/>
+          <w:numId w:val="22"/>
+        </w:numPr>
+        <w:shd w:val="clear" w:color="auto" w:fill="FFFFFF"/>
+        <w:spacing w:line="412" w:lineRule="exact"/>
+        <w:ind w:left="360" w:right="1531"/>
+        <w:rPr>
+          <w:b/>
+          <w:bCs/>
+          <w:color w:val="000000"/>
+          <w:sz w:val="28"/>
+          <w:szCs w:val="28"/>
+          <w:shd w:val="clear" w:color="auto" w:fill="FFFFFF"/>
+        </w:rPr>
+      </w:pPr>
+      <w:r>
+        <w:rPr>
+          <w:b/>
+          <w:bCs/>
+          <w:color w:val="000000"/>
+          <w:sz w:val="28"/>
+          <w:szCs w:val="28"/>
+          <w:shd w:val="clear" w:color="auto" w:fill="FFFFFF"/>
+        </w:rPr>
+        <w:t>Tables</w:t>
+      </w:r>
+    </w:p>
+    <w:p>
+      <w:pPr>
+        <w:spacing w:before="100" w:beforeAutospacing="1" w:after="100" w:afterAutospacing="1" w:line="240" w:lineRule="auto"/>
+        <w:rPr>
+          <w:rFonts w:ascii="Arial" w:eastAsia="Times New Roman" w:hAnsi="Arial" w:cs="Arial"/>
+          <w:color w:val="4D4E53"/>
+          <w:sz w:val="20"/>
+          <w:szCs w:val="20"/>
+          <w:shd w:val="clear" w:color="auto" w:fill="FFFFFF"/>
+        </w:rPr>
+      </w:pPr>
+      <w:r>
+        <w:rPr>
+          <w:rFonts w:ascii="Arial" w:eastAsia="Times New Roman" w:hAnsi="Arial" w:cs="Arial"/>
+          <w:color w:val="4D4E53"/>
+          <w:sz w:val="20"/>
+          <w:szCs w:val="20"/>
+          <w:shd w:val="clear" w:color="auto" w:fill="FFFFFF"/>
+        </w:rPr>
+        <w:lastRenderedPageBreak/>
+        <w:t>The </w:t>
+      </w:r>
+      <w:r>
+        <w:rPr>
+          <w:rFonts w:ascii="Arial" w:eastAsia="Times New Roman" w:hAnsi="Arial" w:cs="Arial"/>
+          <w:iCs/>
+          <w:color w:val="4D4E53"/>
+          <w:sz w:val="20"/>
+          <w:szCs w:val="20"/>
+          <w:bdr w:val="none" w:sz="0" w:space="0" w:color="auto" w:frame="1"/>
+          <w:shd w:val="clear" w:color="auto" w:fill="FFFFFF"/>
+        </w:rPr>
+        <w:t>HTML Table Element </w:t>
+      </w:r>
+      <w:r>
+        <w:rPr>
+          <w:rFonts w:ascii="Arial" w:eastAsia="Times New Roman" w:hAnsi="Arial" w:cs="Arial"/>
+          <w:color w:val="4D4E53"/>
+          <w:sz w:val="20"/>
+          <w:szCs w:val="20"/>
+          <w:shd w:val="clear" w:color="auto" w:fill="FFFFFF"/>
+        </w:rPr>
+        <w:t>(</w:t>
+      </w:r>
+      <w:r>
+        <w:rPr>
+          <w:rFonts w:ascii="Arial" w:hAnsi="Arial" w:cs="Arial"/>
+          <w:color w:val="4D4E53"/>
+          <w:sz w:val="20"/>
+          <w:szCs w:val="20"/>
+          <w:bdr w:val="none" w:sz="0" w:space="0" w:color="auto" w:frame="1"/>
+          <w:shd w:val="clear" w:color="auto" w:fill="FFFFFF"/>
+        </w:rPr>
+        <w:t>&lt;table&gt;</w:t>
+      </w:r>
+      <w:r>
+        <w:rPr>
+          <w:rFonts w:ascii="Arial" w:eastAsia="Times New Roman" w:hAnsi="Arial" w:cs="Arial"/>
+          <w:color w:val="4D4E53"/>
+          <w:sz w:val="20"/>
+          <w:szCs w:val="20"/>
+          <w:shd w:val="clear" w:color="auto" w:fill="FFFFFF"/>
+        </w:rPr>
+        <w:t>) represents data in two dimensions or more.</w:t>
+      </w:r>
+    </w:p>
+    <w:p>
+      <w:pPr>
+        <w:spacing w:before="100" w:beforeAutospacing="1" w:after="100" w:afterAutospacing="1" w:line="240" w:lineRule="auto"/>
+        <w:rPr>
+          <w:rFonts w:ascii="Arial" w:eastAsia="Times New Roman" w:hAnsi="Arial" w:cs="Arial"/>
+          <w:color w:val="4D4E53"/>
+          <w:sz w:val="20"/>
+          <w:szCs w:val="20"/>
+          <w:shd w:val="clear" w:color="auto" w:fill="FFFFFF"/>
+        </w:rPr>
+      </w:pPr>
+      <w:r>
+        <w:rPr>
+          <w:rFonts w:ascii="Arial" w:eastAsia="Times New Roman" w:hAnsi="Arial" w:cs="Arial"/>
+          <w:iCs/>
+          <w:sz w:val="20"/>
+          <w:szCs w:val="20"/>
+        </w:rPr>
+        <w:t>Prior to the creation of </w:t>
+      </w:r>
+      <w:r>
+        <w:rPr>
+          <w:rFonts w:ascii="Arial" w:eastAsia="Times New Roman" w:hAnsi="Arial" w:cs="Arial"/>
+          <w:iCs/>
+          <w:sz w:val="20"/>
+          <w:szCs w:val="20"/>
+          <w:bdr w:val="none" w:sz="0" w:space="0" w:color="auto" w:frame="1"/>
+        </w:rPr>
+        <w:t>CSS</w:t>
+      </w:r>
+      <w:r>
+        <w:rPr>
+          <w:rFonts w:ascii="Arial" w:eastAsia="Times New Roman" w:hAnsi="Arial" w:cs="Arial"/>
+          <w:iCs/>
+          <w:sz w:val="20"/>
+          <w:szCs w:val="20"/>
+        </w:rPr>
+        <w:t>, HTML </w:t>
+      </w:r>
+      <w:r>
+        <w:rPr>
+          <w:rFonts w:ascii="Arial" w:hAnsi="Arial" w:cs="Arial"/>
+          <w:iCs/>
+          <w:sz w:val="20"/>
+          <w:szCs w:val="20"/>
+          <w:bdr w:val="none" w:sz="0" w:space="0" w:color="auto" w:frame="1"/>
+        </w:rPr>
+        <w:t>&lt;table&gt;</w:t>
+      </w:r>
+      <w:r>
+        <w:rPr>
+          <w:rFonts w:ascii="Arial" w:eastAsia="Times New Roman" w:hAnsi="Arial" w:cs="Arial"/>
+          <w:iCs/>
+          <w:sz w:val="20"/>
+          <w:szCs w:val="20"/>
+        </w:rPr>
+        <w:t xml:space="preserve"> elements were often used as a method for page layout. This usage has been discouraged since HTML 4, and the </w:t>
+      </w:r>
+      <w:r>
+        <w:rPr>
+          <w:rFonts w:ascii="Arial" w:hAnsi="Arial" w:cs="Arial"/>
+          <w:iCs/>
+          <w:sz w:val="20"/>
+          <w:szCs w:val="20"/>
+          <w:bdr w:val="none" w:sz="0" w:space="0" w:color="auto" w:frame="1"/>
+        </w:rPr>
+        <w:t>&lt;table&gt;</w:t>
+      </w:r>
+      <w:r>
+        <w:rPr>
+          <w:rFonts w:ascii="Arial" w:eastAsia="Times New Roman" w:hAnsi="Arial" w:cs="Arial"/>
+          <w:iCs/>
+          <w:sz w:val="20"/>
+          <w:szCs w:val="20"/>
+        </w:rPr>
+        <w:t> element </w:t>
+      </w:r>
+      <w:r>
+        <w:rPr>
+          <w:rFonts w:ascii="Arial" w:eastAsia="Times New Roman" w:hAnsi="Arial" w:cs="Arial"/>
+          <w:bCs/>
+          <w:iCs/>
+          <w:sz w:val="20"/>
+          <w:szCs w:val="20"/>
+          <w:bdr w:val="none" w:sz="0" w:space="0" w:color="auto" w:frame="1"/>
+        </w:rPr>
+        <w:t>should not</w:t>
+      </w:r>
+      <w:r>
+        <w:rPr>
+          <w:rFonts w:ascii="Arial" w:eastAsia="Times New Roman" w:hAnsi="Arial" w:cs="Arial"/>
+          <w:iCs/>
+          <w:sz w:val="20"/>
+          <w:szCs w:val="20"/>
+        </w:rPr>
+        <w:t> be used for layout purposes.</w:t>
+      </w:r>
+    </w:p>
+    <w:p>
+      <w:pPr>
+        <w:spacing w:before="100" w:beforeAutospacing="1" w:after="100" w:afterAutospacing="1" w:line="240" w:lineRule="auto"/>
+        <w:rPr>
+          <w:rFonts w:ascii="Arial" w:eastAsia="Times New Roman" w:hAnsi="Arial" w:cs="Arial"/>
+          <w:sz w:val="20"/>
+          <w:szCs w:val="20"/>
+        </w:rPr>
+      </w:pPr>
+      <w:r>
+        <w:rPr>
+          <w:rFonts w:ascii="Arial" w:eastAsia="Times New Roman" w:hAnsi="Arial" w:cs="Arial"/>
+          <w:sz w:val="20"/>
+          <w:szCs w:val="20"/>
+        </w:rPr>
+        <w:t>Several tags are needed to display a table. At minimum are &lt;</w:t>
+      </w:r>
+      <w:proofErr w:type="spellStart"/>
+      <w:proofErr w:type="gramStart"/>
+      <w:r>
+        <w:rPr>
+          <w:rFonts w:ascii="Arial" w:eastAsia="Times New Roman" w:hAnsi="Arial" w:cs="Arial"/>
+          <w:sz w:val="20"/>
+          <w:szCs w:val="20"/>
+        </w:rPr>
+        <w:t>tr</w:t>
+      </w:r>
+      <w:proofErr w:type="spellEnd"/>
+      <w:proofErr w:type="gramEnd"/>
+      <w:r>
+        <w:rPr>
+          <w:rFonts w:ascii="Arial" w:eastAsia="Times New Roman" w:hAnsi="Arial" w:cs="Arial"/>
+          <w:sz w:val="20"/>
+          <w:szCs w:val="20"/>
+        </w:rPr>
+        <w:t>&gt; table row start and end tags and &lt;td&gt; table cell start and end tags.</w:t>
+      </w:r>
+    </w:p>
+    <w:p>
+      <w:pPr>
+        <w:spacing w:before="100" w:beforeAutospacing="1" w:after="100" w:afterAutospacing="1" w:line="240" w:lineRule="auto"/>
+        <w:rPr>
+          <w:rFonts w:ascii="Arial" w:eastAsia="Times New Roman" w:hAnsi="Arial" w:cs="Arial"/>
+          <w:sz w:val="20"/>
+          <w:szCs w:val="20"/>
+        </w:rPr>
+      </w:pPr>
+      <w:r>
+        <w:rPr>
+          <w:rFonts w:ascii="Arial" w:eastAsia="Times New Roman" w:hAnsi="Arial" w:cs="Arial"/>
+          <w:sz w:val="20"/>
+          <w:szCs w:val="20"/>
+        </w:rPr>
+        <w:t>Table tags must be nested in a specific order to display correctly.</w:t>
+      </w:r>
+    </w:p>
+    <w:p>
+      <w:pPr>
+        <w:pStyle w:val="Style"/>
+        <w:numPr>
+          <w:ilvl w:val="0"/>
+          <w:numId w:val="22"/>
+        </w:numPr>
+        <w:shd w:val="clear" w:color="auto" w:fill="FFFFFF"/>
+        <w:spacing w:line="412" w:lineRule="exact"/>
+        <w:ind w:left="360" w:right="1531"/>
+        <w:rPr>
+          <w:b/>
+          <w:bCs/>
+          <w:color w:val="000000"/>
+          <w:sz w:val="28"/>
+          <w:szCs w:val="28"/>
+          <w:shd w:val="clear" w:color="auto" w:fill="FFFFFF"/>
+        </w:rPr>
+      </w:pPr>
+      <w:r>
+        <w:rPr>
+          <w:b/>
+          <w:bCs/>
+          <w:color w:val="000000"/>
+          <w:sz w:val="28"/>
+          <w:szCs w:val="28"/>
+          <w:shd w:val="clear" w:color="auto" w:fill="FFFFFF"/>
+        </w:rPr>
         <w:t>A Web Page's Content</w:t>
       </w:r>
     </w:p>
@@ -15364,18 +16369,42 @@
           <w:szCs w:val="20"/>
           <w:shd w:val="clear" w:color="auto" w:fill="FFFFFF"/>
         </w:rPr>
-        <w:t>&amp;eac</w:t>
-      </w:r>
-      <w:r>
-        <w:rPr>
-          <w:b/>
-          <w:bCs/>
-          <w:color w:val="000000"/>
-          <w:sz w:val="20"/>
-          <w:szCs w:val="20"/>
-          <w:shd w:val="clear" w:color="auto" w:fill="FFFFFF"/>
-        </w:rPr>
-        <w:t xml:space="preserve">ute; </w:t>
+        <w:t>&amp;</w:t>
+      </w:r>
+      <w:proofErr w:type="spellStart"/>
+      <w:r>
+        <w:rPr>
+          <w:b/>
+          <w:bCs/>
+          <w:color w:val="000000"/>
+          <w:sz w:val="20"/>
+          <w:szCs w:val="20"/>
+          <w:shd w:val="clear" w:color="auto" w:fill="FFFFFF"/>
+        </w:rPr>
+        <w:t>eac</w:t>
+      </w:r>
+      <w:r>
+        <w:rPr>
+          <w:b/>
+          <w:bCs/>
+          <w:color w:val="000000"/>
+          <w:sz w:val="20"/>
+          <w:szCs w:val="20"/>
+          <w:shd w:val="clear" w:color="auto" w:fill="FFFFFF"/>
+        </w:rPr>
+        <w:t>ute</w:t>
+      </w:r>
+      <w:proofErr w:type="spellEnd"/>
+      <w:r>
+        <w:rPr>
+          <w:b/>
+          <w:bCs/>
+          <w:color w:val="000000"/>
+          <w:sz w:val="20"/>
+          <w:szCs w:val="20"/>
+          <w:shd w:val="clear" w:color="auto" w:fill="FFFFFF"/>
+        </w:rPr>
+        <w:t xml:space="preserve">; </w:t>
       </w:r>
       <w:r>
         <w:rPr>
@@ -15467,7 +16496,6 @@
           <w:szCs w:val="20"/>
           <w:shd w:val="clear" w:color="auto" w:fill="FFFFFF"/>
         </w:rPr>
-        <w:lastRenderedPageBreak/>
         <w:t xml:space="preserve">See a full list at </w:t>
       </w:r>
       <w:hyperlink r:id="rId19" w:history="1">
@@ -15656,7 +16684,27 @@
           <w:szCs w:val="20"/>
           <w:shd w:val="clear" w:color="auto" w:fill="FFFFFF"/>
         </w:rPr>
-        <w:t>tors, except particularly old ones. Brows ers that don't understand Unicode will</w:t>
+        <w:t xml:space="preserve">tors, except particularly old ones. Brows </w:t>
+      </w:r>
+      <w:proofErr w:type="spellStart"/>
+      <w:r>
+        <w:rPr>
+          <w:color w:val="000000"/>
+          <w:sz w:val="20"/>
+          <w:szCs w:val="20"/>
+          <w:shd w:val="clear" w:color="auto" w:fill="FFFFFF"/>
+        </w:rPr>
+        <w:t>ers</w:t>
+      </w:r>
+      <w:proofErr w:type="spellEnd"/>
+      <w:r>
+        <w:rPr>
+          <w:color w:val="000000"/>
+          <w:sz w:val="20"/>
+          <w:szCs w:val="20"/>
+          <w:shd w:val="clear" w:color="auto" w:fill="FFFFFF"/>
+        </w:rPr>
+        <w:t xml:space="preserve"> that don't understand Unicode will</w:t>
       </w:r>
       <w:r>
         <w:rPr>
@@ -15776,6 +16824,7 @@
         </w:rPr>
         <w:t>&amp;copy</w:t>
       </w:r>
+      <w:proofErr w:type="gramStart"/>
       <w:r>
         <w:rPr>
           <w:bCs/>
@@ -15786,6 +16835,7 @@
         </w:rPr>
         <w:t>;</w:t>
       </w:r>
+      <w:proofErr w:type="gramEnd"/>
     </w:p>
     <w:p>
       <w:pPr>
@@ -15882,7 +16932,38 @@
           <w:szCs w:val="20"/>
           <w:shd w:val="clear" w:color="auto" w:fill="FFFFFF"/>
         </w:rPr>
-        <w:t>Specify your document's character encoding</w:t>
+        <w:t xml:space="preserve">Specify your </w:t>
+      </w:r>
+      <w:proofErr w:type="gramStart"/>
+      <w:r>
+        <w:rPr>
+          <w:color w:val="000000"/>
+          <w:sz w:val="20"/>
+          <w:szCs w:val="20"/>
+          <w:shd w:val="clear" w:color="auto" w:fill="FFFFFF"/>
+        </w:rPr>
+        <w:t>docu</w:t>
+      </w:r>
+      <w:bookmarkStart w:id="0" w:name="_GoBack"/>
+      <w:bookmarkEnd w:id="0"/>
+      <w:r>
+        <w:rPr>
+          <w:color w:val="000000"/>
+          <w:sz w:val="20"/>
+          <w:szCs w:val="20"/>
+          <w:shd w:val="clear" w:color="auto" w:fill="FFFFFF"/>
+        </w:rPr>
+        <w:t>ment's</w:t>
+      </w:r>
+      <w:proofErr w:type="gramEnd"/>
+      <w:r>
+        <w:rPr>
+          <w:color w:val="000000"/>
+          <w:sz w:val="20"/>
+          <w:szCs w:val="20"/>
+          <w:shd w:val="clear" w:color="auto" w:fill="FFFFFF"/>
+        </w:rPr>
+        <w:t xml:space="preserve"> character encoding</w:t>
       </w:r>
       <w:r>
         <w:rPr>
@@ -16178,7 +17259,17 @@
           <w:szCs w:val="20"/>
           <w:shd w:val="clear" w:color="auto" w:fill="FFFFFF"/>
         </w:rPr>
-        <w:t>surround your attribute values with</w:t>
+        <w:t xml:space="preserve">surround your attribute </w:t>
+      </w:r>
+      <w:r>
+        <w:rPr>
+          <w:color w:val="000000"/>
+          <w:sz w:val="20"/>
+          <w:szCs w:val="20"/>
+          <w:shd w:val="clear" w:color="auto" w:fill="FFFFFF"/>
+        </w:rPr>
+        <w:lastRenderedPageBreak/>
+        <w:t>values with</w:t>
       </w:r>
       <w:r>
         <w:rPr>
@@ -16214,7 +17305,17 @@
           <w:szCs w:val="20"/>
           <w:shd w:val="clear" w:color="auto" w:fill="FFFFFF"/>
         </w:rPr>
-        <w:t>a space and a forward slash (</w:t>
+        <w:t xml:space="preserve">a space and a forward slash </w:t>
+      </w:r>
+      <w:proofErr w:type="gramStart"/>
+      <w:r>
+        <w:rPr>
+          <w:color w:val="000000"/>
+          <w:sz w:val="20"/>
+          <w:szCs w:val="20"/>
+          <w:shd w:val="clear" w:color="auto" w:fill="FFFFFF"/>
+        </w:rPr>
+        <w:t>(</w:t>
       </w:r>
       <w:r>
         <w:rPr>
@@ -16236,6 +17337,7 @@
         </w:rPr>
         <w:t>/</w:t>
       </w:r>
+      <w:proofErr w:type="gramEnd"/>
       <w:r>
         <w:rPr>
           <w:i/>
@@ -16317,18 +17419,42 @@
           <w:szCs w:val="20"/>
           <w:shd w:val="clear" w:color="auto" w:fill="FFFFFF"/>
         </w:rPr>
-        <w:t>&lt;!D</w:t>
-      </w:r>
-      <w:r>
-        <w:rPr>
-          <w:b/>
-          <w:bCs/>
-          <w:color w:val="000000"/>
-          <w:sz w:val="20"/>
-          <w:szCs w:val="20"/>
-          <w:shd w:val="clear" w:color="auto" w:fill="FFFFFF"/>
-        </w:rPr>
-        <w:t xml:space="preserve">OCTYPE html&gt; </w:t>
+        <w:t>&lt;</w:t>
+      </w:r>
+      <w:proofErr w:type="gramStart"/>
+      <w:r>
+        <w:rPr>
+          <w:b/>
+          <w:bCs/>
+          <w:color w:val="000000"/>
+          <w:sz w:val="20"/>
+          <w:szCs w:val="20"/>
+          <w:shd w:val="clear" w:color="auto" w:fill="FFFFFF"/>
+        </w:rPr>
+        <w:t>!D</w:t>
+      </w:r>
+      <w:r>
+        <w:rPr>
+          <w:b/>
+          <w:bCs/>
+          <w:color w:val="000000"/>
+          <w:sz w:val="20"/>
+          <w:szCs w:val="20"/>
+          <w:shd w:val="clear" w:color="auto" w:fill="FFFFFF"/>
+        </w:rPr>
+        <w:t>OCTYPE</w:t>
+      </w:r>
+      <w:proofErr w:type="gramEnd"/>
+      <w:r>
+        <w:rPr>
+          <w:b/>
+          <w:bCs/>
+          <w:color w:val="000000"/>
+          <w:sz w:val="20"/>
+          <w:szCs w:val="20"/>
+          <w:shd w:val="clear" w:color="auto" w:fill="FFFFFF"/>
+        </w:rPr>
+        <w:t xml:space="preserve"> html&gt; </w:t>
       </w:r>
     </w:p>
     <w:p>
@@ -16865,7 +17991,7 @@
                 <w:bCs/>
                 <w:noProof/>
               </w:rPr>
-              <w:t>5</w:t>
+              <w:t>15</w:t>
             </w:r>
             <w:r>
               <w:rPr>
@@ -16910,7 +18036,7 @@
                 <w:bCs/>
                 <w:noProof/>
               </w:rPr>
-              <w:t>17</w:t>
+              <w:t>18</w:t>
             </w:r>
             <w:r>
               <w:rPr>
@@ -19419,6 +20545,54 @@
       <w:iCs/>
     </w:rPr>
   </w:style>
+  <w:style w:type="paragraph" w:styleId="HTMLPreformatted">
+    <w:name w:val="HTML Preformatted"/>
+    <w:basedOn w:val="Normal"/>
+    <w:link w:val="HTMLPreformattedChar"/>
+    <w:uiPriority w:val="99"/>
+    <w:semiHidden/>
+    <w:unhideWhenUsed/>
+    <w:rsid w:val="00656B94"/>
+    <w:pPr>
+      <w:tabs>
+        <w:tab w:val="left" w:pos="916"/>
+        <w:tab w:val="left" w:pos="1832"/>
+        <w:tab w:val="left" w:pos="2748"/>
+        <w:tab w:val="left" w:pos="3664"/>
+        <w:tab w:val="left" w:pos="4580"/>
+        <w:tab w:val="left" w:pos="5496"/>
+        <w:tab w:val="left" w:pos="6412"/>
+        <w:tab w:val="left" w:pos="7328"/>
+        <w:tab w:val="left" w:pos="8244"/>
+        <w:tab w:val="left" w:pos="9160"/>
+        <w:tab w:val="left" w:pos="10076"/>
+        <w:tab w:val="left" w:pos="10992"/>
+        <w:tab w:val="left" w:pos="11908"/>
+        <w:tab w:val="left" w:pos="12824"/>
+        <w:tab w:val="left" w:pos="13740"/>
+        <w:tab w:val="left" w:pos="14656"/>
+      </w:tabs>
+      <w:spacing w:after="0" w:line="240" w:lineRule="auto"/>
+    </w:pPr>
+    <w:rPr>
+      <w:rFonts w:ascii="Courier" w:hAnsi="Courier" w:cs="Courier"/>
+      <w:sz w:val="20"/>
+      <w:szCs w:val="20"/>
+    </w:rPr>
+  </w:style>
+  <w:style w:type="character" w:customStyle="1" w:styleId="HTMLPreformattedChar">
+    <w:name w:val="HTML Preformatted Char"/>
+    <w:basedOn w:val="DefaultParagraphFont"/>
+    <w:link w:val="HTMLPreformatted"/>
+    <w:uiPriority w:val="99"/>
+    <w:semiHidden/>
+    <w:rsid w:val="00656B94"/>
+    <w:rPr>
+      <w:rFonts w:ascii="Courier" w:hAnsi="Courier" w:cs="Courier"/>
+      <w:sz w:val="20"/>
+      <w:szCs w:val="20"/>
+    </w:rPr>
+  </w:style>
 </w:styles>
 </file>
 
@@ -19978,6 +21152,54 @@
       <w:iCs/>
     </w:rPr>
   </w:style>
+  <w:style w:type="paragraph" w:styleId="HTMLPreformatted">
+    <w:name w:val="HTML Preformatted"/>
+    <w:basedOn w:val="Normal"/>
+    <w:link w:val="HTMLPreformattedChar"/>
+    <w:uiPriority w:val="99"/>
+    <w:semiHidden/>
+    <w:unhideWhenUsed/>
+    <w:rsid w:val="00656B94"/>
+    <w:pPr>
+      <w:tabs>
+        <w:tab w:val="left" w:pos="916"/>
+        <w:tab w:val="left" w:pos="1832"/>
+        <w:tab w:val="left" w:pos="2748"/>
+        <w:tab w:val="left" w:pos="3664"/>
+        <w:tab w:val="left" w:pos="4580"/>
+        <w:tab w:val="left" w:pos="5496"/>
+        <w:tab w:val="left" w:pos="6412"/>
+        <w:tab w:val="left" w:pos="7328"/>
+        <w:tab w:val="left" w:pos="8244"/>
+        <w:tab w:val="left" w:pos="9160"/>
+        <w:tab w:val="left" w:pos="10076"/>
+        <w:tab w:val="left" w:pos="10992"/>
+        <w:tab w:val="left" w:pos="11908"/>
+        <w:tab w:val="left" w:pos="12824"/>
+        <w:tab w:val="left" w:pos="13740"/>
+        <w:tab w:val="left" w:pos="14656"/>
+      </w:tabs>
+      <w:spacing w:after="0" w:line="240" w:lineRule="auto"/>
+    </w:pPr>
+    <w:rPr>
+      <w:rFonts w:ascii="Courier" w:hAnsi="Courier" w:cs="Courier"/>
+      <w:sz w:val="20"/>
+      <w:szCs w:val="20"/>
+    </w:rPr>
+  </w:style>
+  <w:style w:type="character" w:customStyle="1" w:styleId="HTMLPreformattedChar">
+    <w:name w:val="HTML Preformatted Char"/>
+    <w:basedOn w:val="DefaultParagraphFont"/>
+    <w:link w:val="HTMLPreformatted"/>
+    <w:uiPriority w:val="99"/>
+    <w:semiHidden/>
+    <w:rsid w:val="00656B94"/>
+    <w:rPr>
+      <w:rFonts w:ascii="Courier" w:hAnsi="Courier" w:cs="Courier"/>
+      <w:sz w:val="20"/>
+      <w:szCs w:val="20"/>
+    </w:rPr>
+  </w:style>
 </w:styles>
 </file>
 
@@ -20271,7 +21493,7 @@
 </file>
 
 <file path=customXml/itemProps1.xml><?xml version="1.0" encoding="utf-8"?>
-<ds:datastoreItem xmlns:ds="http://schemas.openxmlformats.org/officeDocument/2006/customXml" ds:itemID="{21FF28B2-3C19-2F48-B0A4-2894629ECC98}">
+<ds:datastoreItem xmlns:ds="http://schemas.openxmlformats.org/officeDocument/2006/customXml" ds:itemID="{D5823693-A0A8-8841-9BAD-EB2BC945B5A3}">
   <ds:schemaRefs>
     <ds:schemaRef ds:uri="http://schemas.openxmlformats.org/officeDocument/2006/bibliography"/>
   </ds:schemaRefs>

</xml_diff>

<commit_message>
removed copy of Web Technologies not in section
</commit_message>
<xml_diff>
--- a/GDI html.docx
+++ b/GDI html.docx
@@ -344,7 +344,25 @@
           <w:szCs w:val="20"/>
           <w:shd w:val="clear" w:color="auto" w:fill="FFFFFF"/>
         </w:rPr>
-        <w:t xml:space="preserve"> Brown will be the instructor for this class; Tanya and Brendan will be the assistants,</w:t>
+        <w:t xml:space="preserve"> Brown will be the instructor for this class; </w:t>
+      </w:r>
+      <w:r>
+        <w:rPr>
+          <w:color w:val="000000"/>
+          <w:sz w:val="20"/>
+          <w:szCs w:val="20"/>
+          <w:shd w:val="clear" w:color="auto" w:fill="FFFFFF"/>
+        </w:rPr>
+        <w:t>Courtenay Rojas will be the assistant</w:t>
+      </w:r>
+      <w:r>
+        <w:rPr>
+          <w:color w:val="000000"/>
+          <w:sz w:val="20"/>
+          <w:szCs w:val="20"/>
+          <w:shd w:val="clear" w:color="auto" w:fill="FFFFFF"/>
+        </w:rPr>
+        <w:t>,</w:t>
       </w:r>
     </w:p>
     <w:p>
@@ -755,7 +773,25 @@
           <w:szCs w:val="20"/>
           <w:shd w:val="clear" w:color="auto" w:fill="FFFFFF"/>
         </w:rPr>
-        <w:t xml:space="preserve">Topics for this workshop: </w:t>
+        <w:t xml:space="preserve">Topics for this </w:t>
+      </w:r>
+      <w:r>
+        <w:rPr>
+          <w:color w:val="000000"/>
+          <w:sz w:val="20"/>
+          <w:szCs w:val="20"/>
+          <w:shd w:val="clear" w:color="auto" w:fill="FFFFFF"/>
+        </w:rPr>
+        <w:t>session</w:t>
+      </w:r>
+      <w:r>
+        <w:rPr>
+          <w:color w:val="000000"/>
+          <w:sz w:val="20"/>
+          <w:szCs w:val="20"/>
+          <w:shd w:val="clear" w:color="auto" w:fill="FFFFFF"/>
+        </w:rPr>
+        <w:t xml:space="preserve">: </w:t>
       </w:r>
     </w:p>
     <w:p>
@@ -863,7 +899,7 @@
           <w:szCs w:val="20"/>
           <w:shd w:val="clear" w:color="auto" w:fill="FFFFFF"/>
         </w:rPr>
-        <w:t xml:space="preserve">Adding images to your pages and optimizing them for the Web. </w:t>
+        <w:t xml:space="preserve">Adding images to your pages. </w:t>
       </w:r>
     </w:p>
     <w:p>
@@ -917,7 +953,7 @@
           <w:szCs w:val="20"/>
           <w:shd w:val="clear" w:color="auto" w:fill="FFFFFF"/>
         </w:rPr>
-        <w:t xml:space="preserve">Styling text (size, color, bold, italics, and more); adding background colors and images; and implementing a fluid, multi-column layout that can shrink and expand to accommodate different screen sizes. </w:t>
+        <w:t xml:space="preserve">Styling text (size, color, bold, italics, and more); </w:t>
       </w:r>
     </w:p>
     <w:p>
@@ -1099,98 +1135,98 @@
           <w:szCs w:val="20"/>
           <w:shd w:val="clear" w:color="auto" w:fill="FFFFFF"/>
         </w:rPr>
+        <w:t>older</w:t>
+      </w:r>
+      <w:r>
+        <w:rPr>
+          <w:color w:val="000000"/>
+          <w:sz w:val="20"/>
+          <w:szCs w:val="20"/>
+          <w:shd w:val="clear" w:color="auto" w:fill="FFFFFF"/>
+        </w:rPr>
+        <w:t xml:space="preserve"> versions of OS X that makes </w:t>
+      </w:r>
+      <w:r>
+        <w:rPr>
+          <w:b/>
+          <w:bCs/>
+          <w:color w:val="000000"/>
+          <w:sz w:val="20"/>
+          <w:szCs w:val="20"/>
+          <w:shd w:val="clear" w:color="auto" w:fill="FFFFFF"/>
+        </w:rPr>
+        <w:t xml:space="preserve">it </w:t>
+      </w:r>
+      <w:r>
+        <w:rPr>
+          <w:color w:val="000000"/>
+          <w:sz w:val="20"/>
+          <w:szCs w:val="20"/>
+          <w:shd w:val="clear" w:color="auto" w:fill="FFFFFF"/>
+        </w:rPr>
+        <w:t>to</w:t>
+      </w:r>
+      <w:r>
+        <w:rPr>
+          <w:color w:val="000000"/>
+          <w:sz w:val="20"/>
+          <w:szCs w:val="20"/>
+          <w:shd w:val="clear" w:color="auto" w:fill="FFFFFF"/>
+        </w:rPr>
+        <w:t>o</w:t>
+      </w:r>
+      <w:r>
+        <w:rPr>
+          <w:color w:val="000000"/>
+          <w:sz w:val="20"/>
+          <w:szCs w:val="20"/>
+          <w:shd w:val="clear" w:color="auto" w:fill="FFFFFF"/>
+        </w:rPr>
+        <w:t xml:space="preserve"> difficult to work with </w:t>
+      </w:r>
+      <w:r>
+        <w:rPr>
+          <w:b/>
+          <w:bCs/>
+          <w:color w:val="000000"/>
+          <w:sz w:val="20"/>
+          <w:szCs w:val="20"/>
+          <w:shd w:val="clear" w:color="auto" w:fill="FFFFFF"/>
+        </w:rPr>
+        <w:t xml:space="preserve">HTML </w:t>
+      </w:r>
+      <w:r>
+        <w:rPr>
+          <w:color w:val="000000"/>
+          <w:sz w:val="20"/>
+          <w:szCs w:val="20"/>
+          <w:shd w:val="clear" w:color="auto" w:fill="FFFFFF"/>
+        </w:rPr>
+        <w:t xml:space="preserve">files.) </w:t>
+      </w:r>
+    </w:p>
+    <w:p>
+      <w:pPr>
+        <w:pStyle w:val="Style"/>
+        <w:shd w:val="clear" w:color="auto" w:fill="FFFFFF"/>
+        <w:spacing w:before="100" w:beforeAutospacing="1" w:after="100" w:afterAutospacing="1"/>
+        <w:rPr>
+          <w:b/>
+          <w:color w:val="000000"/>
+          <w:sz w:val="20"/>
+          <w:szCs w:val="20"/>
+          <w:shd w:val="clear" w:color="auto" w:fill="FFFFFF"/>
+        </w:rPr>
+      </w:pPr>
+      <w:r>
+        <w:rPr>
+          <w:b/>
+          <w:color w:val="000000"/>
+          <w:sz w:val="20"/>
+          <w:szCs w:val="20"/>
+          <w:shd w:val="clear" w:color="auto" w:fill="FFFFFF"/>
+        </w:rPr>
         <w:lastRenderedPageBreak/>
-        <w:t>older</w:t>
-      </w:r>
-      <w:r>
-        <w:rPr>
-          <w:color w:val="000000"/>
-          <w:sz w:val="20"/>
-          <w:szCs w:val="20"/>
-          <w:shd w:val="clear" w:color="auto" w:fill="FFFFFF"/>
-        </w:rPr>
-        <w:t xml:space="preserve"> versions of OS X that makes </w:t>
-      </w:r>
-      <w:r>
-        <w:rPr>
-          <w:b/>
-          <w:bCs/>
-          <w:color w:val="000000"/>
-          <w:sz w:val="20"/>
-          <w:szCs w:val="20"/>
-          <w:shd w:val="clear" w:color="auto" w:fill="FFFFFF"/>
-        </w:rPr>
-        <w:t xml:space="preserve">it </w:t>
-      </w:r>
-      <w:r>
-        <w:rPr>
-          <w:color w:val="000000"/>
-          <w:sz w:val="20"/>
-          <w:szCs w:val="20"/>
-          <w:shd w:val="clear" w:color="auto" w:fill="FFFFFF"/>
-        </w:rPr>
-        <w:t>to</w:t>
-      </w:r>
-      <w:r>
-        <w:rPr>
-          <w:color w:val="000000"/>
-          <w:sz w:val="20"/>
-          <w:szCs w:val="20"/>
-          <w:shd w:val="clear" w:color="auto" w:fill="FFFFFF"/>
-        </w:rPr>
-        <w:t>o</w:t>
-      </w:r>
-      <w:r>
-        <w:rPr>
-          <w:color w:val="000000"/>
-          <w:sz w:val="20"/>
-          <w:szCs w:val="20"/>
-          <w:shd w:val="clear" w:color="auto" w:fill="FFFFFF"/>
-        </w:rPr>
-        <w:t xml:space="preserve"> difficult to work with </w:t>
-      </w:r>
-      <w:r>
-        <w:rPr>
-          <w:b/>
-          <w:bCs/>
-          <w:color w:val="000000"/>
-          <w:sz w:val="20"/>
-          <w:szCs w:val="20"/>
-          <w:shd w:val="clear" w:color="auto" w:fill="FFFFFF"/>
-        </w:rPr>
-        <w:t xml:space="preserve">HTML </w:t>
-      </w:r>
-      <w:r>
-        <w:rPr>
-          <w:color w:val="000000"/>
-          <w:sz w:val="20"/>
-          <w:szCs w:val="20"/>
-          <w:shd w:val="clear" w:color="auto" w:fill="FFFFFF"/>
-        </w:rPr>
-        <w:t xml:space="preserve">files.) </w:t>
-      </w:r>
-    </w:p>
-    <w:p>
-      <w:pPr>
-        <w:pStyle w:val="Style"/>
-        <w:shd w:val="clear" w:color="auto" w:fill="FFFFFF"/>
-        <w:spacing w:before="100" w:beforeAutospacing="1" w:after="100" w:afterAutospacing="1"/>
-        <w:rPr>
-          <w:b/>
-          <w:color w:val="000000"/>
-          <w:sz w:val="20"/>
-          <w:szCs w:val="20"/>
-          <w:shd w:val="clear" w:color="auto" w:fill="FFFFFF"/>
-        </w:rPr>
-      </w:pPr>
-      <w:r>
-        <w:rPr>
-          <w:b/>
-          <w:color w:val="000000"/>
-          <w:sz w:val="20"/>
-          <w:szCs w:val="20"/>
-          <w:shd w:val="clear" w:color="auto" w:fill="FFFFFF"/>
-        </w:rPr>
         <w:t>Browsers</w:t>
       </w:r>
       <w:r>
@@ -1700,17 +1736,7 @@
           <w:szCs w:val="20"/>
           <w:shd w:val="clear" w:color="auto" w:fill="FFFFFF"/>
         </w:rPr>
-        <w:t xml:space="preserve">Sketching out your site and thinking about what it might contain can help you decide what sort of structure </w:t>
-      </w:r>
-      <w:r>
-        <w:rPr>
-          <w:color w:val="000000"/>
-          <w:sz w:val="20"/>
-          <w:szCs w:val="20"/>
-          <w:shd w:val="clear" w:color="auto" w:fill="FFFFFF"/>
-        </w:rPr>
-        <w:lastRenderedPageBreak/>
-        <w:t xml:space="preserve">it needs. </w:t>
+        <w:t xml:space="preserve">Sketching out your site and thinking about what it might contain can help you decide what sort of structure it needs. </w:t>
       </w:r>
     </w:p>
     <w:p>
@@ -1733,7 +1759,17 @@
           <w:szCs w:val="20"/>
           <w:shd w:val="clear" w:color="auto" w:fill="FFFFFF"/>
         </w:rPr>
-        <w:t xml:space="preserve">Don't overdo the planning phase of your site. At some point, you've got to dig in and start writing content and code. </w:t>
+        <w:t xml:space="preserve">Don't overdo the planning phase of your site. At some point, you've got to dig in and start writing content </w:t>
+      </w:r>
+      <w:r>
+        <w:rPr>
+          <w:color w:val="000000"/>
+          <w:sz w:val="20"/>
+          <w:szCs w:val="20"/>
+          <w:shd w:val="clear" w:color="auto" w:fill="FFFFFF"/>
+        </w:rPr>
+        <w:lastRenderedPageBreak/>
+        <w:t xml:space="preserve">and code. </w:t>
       </w:r>
     </w:p>
     <w:p>
@@ -2249,18 +2285,7 @@
           <w:szCs w:val="20"/>
           <w:shd w:val="clear" w:color="auto" w:fill="FFFFFF"/>
         </w:rPr>
-        <w:t xml:space="preserve">– When you view a webpage, your computer (the client) sends a message to another computer (the server) to send back the webpage. Your message consists of the URL (Uniform Resource </w:t>
-      </w:r>
-      <w:r>
-        <w:rPr>
-          <w:bCs/>
-          <w:color w:val="000000"/>
-          <w:sz w:val="20"/>
-          <w:szCs w:val="20"/>
-          <w:shd w:val="clear" w:color="auto" w:fill="FFFFFF"/>
-        </w:rPr>
-        <w:lastRenderedPageBreak/>
-        <w:t xml:space="preserve">Locator) and information on where to send back the webpage. The URL tells where to send the message and what to send back (more on URLs in a future email). </w:t>
+        <w:t xml:space="preserve">– When you view a webpage, your computer (the client) sends a message to another computer (the server) to send back the webpage. Your message consists of the URL (Uniform Resource Locator) and information on where to send back the webpage. The URL tells where to send the message and what to send back (more on URLs in a future email). </w:t>
       </w:r>
     </w:p>
     <w:p>
@@ -2284,6 +2309,7 @@
           <w:szCs w:val="20"/>
           <w:shd w:val="clear" w:color="auto" w:fill="FFFFFF"/>
         </w:rPr>
+        <w:lastRenderedPageBreak/>
         <w:t>Almost any computer can be configured as a web server, including your laptop. Your laptop could not handle all the traffic of a publically accessed web server, but it could be configured as a web server called “</w:t>
       </w:r>
       <w:proofErr w:type="spellStart"/>
@@ -2965,16 +2991,16 @@
         </w:rPr>
         <w:t xml:space="preserve">I know the word semantics is a mouthful - it just </w:t>
       </w:r>
-      <w:proofErr w:type="gramStart"/>
+      <w:bookmarkStart w:id="0" w:name="_GoBack"/>
+      <w:bookmarkEnd w:id="0"/>
       <w:r>
         <w:rPr>
           <w:rFonts w:cs="Arial"/>
           <w:sz w:val="20"/>
           <w:szCs w:val="20"/>
         </w:rPr>
-        <w:t>means</w:t>
-      </w:r>
-      <w:proofErr w:type="gramEnd"/>
+        <w:t>means,</w:t>
+      </w:r>
       <w:r>
         <w:rPr>
           <w:rFonts w:cs="Arial"/>
@@ -3171,7 +3197,6 @@
           <w:szCs w:val="20"/>
           <w:shd w:val="clear" w:color="auto" w:fill="FFFFFF"/>
         </w:rPr>
-        <w:lastRenderedPageBreak/>
         <w:t xml:space="preserve">HTML does </w:t>
       </w:r>
       <w:r>
@@ -3210,7 +3235,17 @@
           <w:szCs w:val="20"/>
           <w:shd w:val="clear" w:color="auto" w:fill="FFFFFF"/>
         </w:rPr>
-        <w:t xml:space="preserve"> stresses this distinction more than any prior version of HTML. It's at the core of the language. </w:t>
+        <w:t xml:space="preserve"> stresses this distinction more than any prior version of HTML. It's at the core of the </w:t>
+      </w:r>
+      <w:r>
+        <w:rPr>
+          <w:color w:val="000000"/>
+          <w:sz w:val="20"/>
+          <w:szCs w:val="20"/>
+          <w:shd w:val="clear" w:color="auto" w:fill="FFFFFF"/>
+        </w:rPr>
+        <w:lastRenderedPageBreak/>
+        <w:t xml:space="preserve">language. </w:t>
       </w:r>
     </w:p>
     <w:p>
@@ -4161,7 +4196,7 @@
           <w:szCs w:val="20"/>
           <w:shd w:val="clear" w:color="auto" w:fill="FFFFFF"/>
         </w:rPr>
-        <w:t xml:space="preserve">Even though things can rapidly get complex in web development, it always starts simply and adds </w:t>
+        <w:t xml:space="preserve">Even though things can rapidly get complex in web development, it always starts simply and adds complexity baby step by baby step. A thorough understanding of HTML and CSS will help you determine when a more complex solution is needed and when the seemingly complex problem can really be solved </w:t>
       </w:r>
       <w:r>
         <w:rPr>
@@ -4172,7 +4207,7 @@
           <w:shd w:val="clear" w:color="auto" w:fill="FFFFFF"/>
         </w:rPr>
         <w:lastRenderedPageBreak/>
-        <w:t>complexity baby step by baby step. A thorough understanding of HTML and CSS will help you determine when a more complex solution is needed and when the seemingly complex problem can really be solved by a slick use of HTML and CSS.</w:t>
+        <w:t>by a slick use of HTML and CSS.</w:t>
       </w:r>
     </w:p>
     <w:p>
@@ -4907,7 +4942,6 @@
           <w:sz w:val="21"/>
           <w:szCs w:val="21"/>
         </w:rPr>
-        <w:lastRenderedPageBreak/>
         <w:t>In 2002, IE has pretty much taken the lion share of t</w:t>
       </w:r>
       <w:r>
@@ -4956,6 +4990,7 @@
           <w:sz w:val="21"/>
           <w:szCs w:val="21"/>
         </w:rPr>
+        <w:lastRenderedPageBreak/>
         <w:t xml:space="preserve">In 2005, AJAX – Asynchronous JavaScript And XMLHttpRequest – </w:t>
       </w:r>
       <w:r>
@@ -5583,86 +5618,95 @@
           <w:szCs w:val="20"/>
           <w:shd w:val="clear" w:color="auto" w:fill="FFFFFF"/>
         </w:rPr>
+        <w:t xml:space="preserve">Separate Words with a Dash </w:t>
+      </w:r>
+    </w:p>
+    <w:p>
+      <w:pPr>
+        <w:pStyle w:val="Style"/>
+        <w:shd w:val="clear" w:color="auto" w:fill="FFFFFF"/>
+        <w:spacing w:before="100" w:beforeAutospacing="1" w:after="100" w:afterAutospacing="1"/>
+        <w:rPr>
+          <w:color w:val="000000"/>
+          <w:sz w:val="20"/>
+          <w:szCs w:val="20"/>
+          <w:shd w:val="clear" w:color="auto" w:fill="FFFFFF"/>
+        </w:rPr>
+      </w:pPr>
+      <w:r>
+        <w:rPr>
+          <w:color w:val="000000"/>
+          <w:sz w:val="20"/>
+          <w:szCs w:val="20"/>
+          <w:shd w:val="clear" w:color="auto" w:fill="FFFFFF"/>
+        </w:rPr>
+        <w:t>Never include spaces between words in your file names. Instead, use a dash, for example, company-histor</w:t>
+      </w:r>
+      <w:r>
+        <w:rPr>
+          <w:color w:val="000000"/>
+          <w:sz w:val="20"/>
+          <w:szCs w:val="20"/>
+          <w:shd w:val="clear" w:color="auto" w:fill="FFFFFF"/>
+        </w:rPr>
+        <w:t>y.html and my-favorite-movies.h</w:t>
+      </w:r>
+      <w:r>
+        <w:rPr>
+          <w:color w:val="000000"/>
+          <w:sz w:val="20"/>
+          <w:szCs w:val="20"/>
+          <w:shd w:val="clear" w:color="auto" w:fill="FFFFFF"/>
+        </w:rPr>
+        <w:t xml:space="preserve">tml. </w:t>
+      </w:r>
+      <w:proofErr w:type="gramStart"/>
+      <w:r>
+        <w:rPr>
+          <w:color w:val="000000"/>
+          <w:sz w:val="20"/>
+          <w:szCs w:val="20"/>
+          <w:shd w:val="clear" w:color="auto" w:fill="FFFFFF"/>
+        </w:rPr>
+        <w:t>D</w:t>
+      </w:r>
+      <w:r>
+        <w:rPr>
+          <w:color w:val="000000"/>
+          <w:sz w:val="20"/>
+          <w:szCs w:val="20"/>
+          <w:shd w:val="clear" w:color="auto" w:fill="FFFFFF"/>
+        </w:rPr>
+        <w:t>ashes are preferred by s</w:t>
+      </w:r>
+      <w:r>
+        <w:rPr>
+          <w:color w:val="000000"/>
+          <w:sz w:val="20"/>
+          <w:szCs w:val="20"/>
+          <w:shd w:val="clear" w:color="auto" w:fill="FFFFFF"/>
+        </w:rPr>
+        <w:t>earch engines</w:t>
+      </w:r>
+      <w:proofErr w:type="gramEnd"/>
+      <w:r>
+        <w:rPr>
+          <w:color w:val="000000"/>
+          <w:sz w:val="20"/>
+          <w:szCs w:val="20"/>
+          <w:shd w:val="clear" w:color="auto" w:fill="FFFFFF"/>
+        </w:rPr>
+        <w:t xml:space="preserve"> over </w:t>
+      </w:r>
+      <w:r>
+        <w:rPr>
+          <w:color w:val="000000"/>
+          <w:sz w:val="20"/>
+          <w:szCs w:val="20"/>
+          <w:shd w:val="clear" w:color="auto" w:fill="FFFFFF"/>
+        </w:rPr>
         <w:lastRenderedPageBreak/>
-        <w:t xml:space="preserve">Separate Words with a Dash </w:t>
-      </w:r>
-    </w:p>
-    <w:p>
-      <w:pPr>
-        <w:pStyle w:val="Style"/>
-        <w:shd w:val="clear" w:color="auto" w:fill="FFFFFF"/>
-        <w:spacing w:before="100" w:beforeAutospacing="1" w:after="100" w:afterAutospacing="1"/>
-        <w:rPr>
-          <w:color w:val="000000"/>
-          <w:sz w:val="20"/>
-          <w:szCs w:val="20"/>
-          <w:shd w:val="clear" w:color="auto" w:fill="FFFFFF"/>
-        </w:rPr>
-      </w:pPr>
-      <w:r>
-        <w:rPr>
-          <w:color w:val="000000"/>
-          <w:sz w:val="20"/>
-          <w:szCs w:val="20"/>
-          <w:shd w:val="clear" w:color="auto" w:fill="FFFFFF"/>
-        </w:rPr>
-        <w:t>Never include spaces between words in your file names. Instead, use a dash, for example, company-histor</w:t>
-      </w:r>
-      <w:r>
-        <w:rPr>
-          <w:color w:val="000000"/>
-          <w:sz w:val="20"/>
-          <w:szCs w:val="20"/>
-          <w:shd w:val="clear" w:color="auto" w:fill="FFFFFF"/>
-        </w:rPr>
-        <w:t>y.html and my-favorite-movies.h</w:t>
-      </w:r>
-      <w:r>
-        <w:rPr>
-          <w:color w:val="000000"/>
-          <w:sz w:val="20"/>
-          <w:szCs w:val="20"/>
-          <w:shd w:val="clear" w:color="auto" w:fill="FFFFFF"/>
-        </w:rPr>
-        <w:t xml:space="preserve">tml. </w:t>
-      </w:r>
-      <w:proofErr w:type="gramStart"/>
-      <w:r>
-        <w:rPr>
-          <w:color w:val="000000"/>
-          <w:sz w:val="20"/>
-          <w:szCs w:val="20"/>
-          <w:shd w:val="clear" w:color="auto" w:fill="FFFFFF"/>
-        </w:rPr>
-        <w:t>D</w:t>
-      </w:r>
-      <w:r>
-        <w:rPr>
-          <w:color w:val="000000"/>
-          <w:sz w:val="20"/>
-          <w:szCs w:val="20"/>
-          <w:shd w:val="clear" w:color="auto" w:fill="FFFFFF"/>
-        </w:rPr>
-        <w:t>ashes are preferred by s</w:t>
-      </w:r>
-      <w:r>
-        <w:rPr>
-          <w:color w:val="000000"/>
-          <w:sz w:val="20"/>
-          <w:szCs w:val="20"/>
-          <w:shd w:val="clear" w:color="auto" w:fill="FFFFFF"/>
-        </w:rPr>
-        <w:t>earch engines</w:t>
-      </w:r>
-      <w:proofErr w:type="gramEnd"/>
-      <w:r>
-        <w:rPr>
-          <w:color w:val="000000"/>
-          <w:sz w:val="20"/>
-          <w:szCs w:val="20"/>
-          <w:shd w:val="clear" w:color="auto" w:fill="FFFFFF"/>
-        </w:rPr>
-        <w:t xml:space="preserve"> over underscores.</w:t>
+        <w:t>underscores.</w:t>
       </w:r>
       <w:r>
         <w:rPr>
@@ -16942,18 +16986,7 @@
           <w:szCs w:val="20"/>
           <w:shd w:val="clear" w:color="auto" w:fill="FFFFFF"/>
         </w:rPr>
-        <w:t>docu</w:t>
-      </w:r>
-      <w:bookmarkStart w:id="0" w:name="_GoBack"/>
-      <w:bookmarkEnd w:id="0"/>
-      <w:r>
-        <w:rPr>
-          <w:color w:val="000000"/>
-          <w:sz w:val="20"/>
-          <w:szCs w:val="20"/>
-          <w:shd w:val="clear" w:color="auto" w:fill="FFFFFF"/>
-        </w:rPr>
-        <w:t>ment's</w:t>
+        <w:t>document's</w:t>
       </w:r>
       <w:proofErr w:type="gramEnd"/>
       <w:r>
@@ -17991,7 +18024,7 @@
                 <w:bCs/>
                 <w:noProof/>
               </w:rPr>
-              <w:t>15</w:t>
+              <w:t>5</w:t>
             </w:r>
             <w:r>
               <w:rPr>
@@ -21493,7 +21526,7 @@
 </file>
 
 <file path=customXml/itemProps1.xml><?xml version="1.0" encoding="utf-8"?>
-<ds:datastoreItem xmlns:ds="http://schemas.openxmlformats.org/officeDocument/2006/customXml" ds:itemID="{D5823693-A0A8-8841-9BAD-EB2BC945B5A3}">
+<ds:datastoreItem xmlns:ds="http://schemas.openxmlformats.org/officeDocument/2006/customXml" ds:itemID="{F42CF4EC-9876-E04B-88BD-7D29BE9A6434}">
   <ds:schemaRefs>
     <ds:schemaRef ds:uri="http://schemas.openxmlformats.org/officeDocument/2006/bibliography"/>
   </ds:schemaRefs>

</xml_diff>

<commit_message>
updates to class2 and class3 and class 3 notes and GDI html
</commit_message>
<xml_diff>
--- a/GDI html.docx
+++ b/GDI html.docx
@@ -2899,6 +2899,7 @@
         <w:adjustRightInd w:val="0"/>
         <w:spacing w:after="0" w:line="240" w:lineRule="auto"/>
         <w:rPr>
+          <w:rFonts w:ascii="Arial" w:hAnsi="Arial"/>
           <w:i/>
           <w:iCs/>
           <w:color w:val="000000"/>
@@ -2909,15 +2910,27 @@
       </w:pPr>
       <w:r>
         <w:rPr>
-          <w:color w:val="000000"/>
-          <w:sz w:val="20"/>
-          <w:szCs w:val="20"/>
-          <w:shd w:val="clear" w:color="auto" w:fill="FFFFFF"/>
-        </w:rPr>
-        <w:t xml:space="preserve">HTML is a clever system of including information about the content in a text document. This information, called markup, describes the </w:t>
-      </w:r>
-      <w:r>
-        <w:rPr>
+          <w:rFonts w:ascii="Arial" w:hAnsi="Arial"/>
+          <w:color w:val="000000"/>
+          <w:sz w:val="20"/>
+          <w:szCs w:val="20"/>
+          <w:shd w:val="clear" w:color="auto" w:fill="FFFFFF"/>
+        </w:rPr>
+        <w:t xml:space="preserve">HTML is a system of including information about the content in a text document. This information, called markup, describes the </w:t>
+      </w:r>
+      <w:r>
+        <w:rPr>
+          <w:rFonts w:ascii="Arial" w:hAnsi="Arial"/>
+          <w:color w:val="000000"/>
+          <w:sz w:val="20"/>
+          <w:szCs w:val="20"/>
+          <w:shd w:val="clear" w:color="auto" w:fill="FFFFFF"/>
+        </w:rPr>
+        <w:t xml:space="preserve">structure of content, like headers and paragraphs, and </w:t>
+      </w:r>
+      <w:r>
+        <w:rPr>
+          <w:rFonts w:ascii="Arial" w:hAnsi="Arial"/>
           <w:i/>
           <w:iCs/>
           <w:color w:val="000000"/>
@@ -2929,6 +2942,7 @@
       </w:r>
       <w:r>
         <w:rPr>
+          <w:rFonts w:ascii="Arial" w:hAnsi="Arial"/>
           <w:color w:val="000000"/>
           <w:sz w:val="20"/>
           <w:szCs w:val="20"/>
@@ -2938,6 +2952,7 @@
       </w:r>
       <w:r>
         <w:rPr>
+          <w:rFonts w:ascii="Arial" w:hAnsi="Arial"/>
           <w:i/>
           <w:iCs/>
           <w:color w:val="000000"/>
@@ -2949,6 +2964,7 @@
       </w:r>
       <w:r>
         <w:rPr>
+          <w:rFonts w:ascii="Arial" w:hAnsi="Arial"/>
           <w:i/>
           <w:iCs/>
           <w:color w:val="000000"/>
@@ -2956,10 +2972,47 @@
           <w:szCs w:val="20"/>
           <w:shd w:val="clear" w:color="auto" w:fill="FFFFFF"/>
         </w:rPr>
+        <w:t>,</w:t>
+      </w:r>
+      <w:r>
+        <w:rPr>
+          <w:rFonts w:ascii="Arial" w:hAnsi="Arial"/>
+          <w:iCs/>
+          <w:color w:val="000000"/>
+          <w:sz w:val="20"/>
+          <w:szCs w:val="20"/>
+          <w:shd w:val="clear" w:color="auto" w:fill="FFFFFF"/>
+        </w:rPr>
+        <w:t xml:space="preserve"> for example, what should be emphasized or what is a quote</w:t>
+      </w:r>
+      <w:proofErr w:type="gramStart"/>
+      <w:r>
+        <w:rPr>
+          <w:rFonts w:ascii="Arial" w:hAnsi="Arial"/>
+          <w:iCs/>
+          <w:color w:val="000000"/>
+          <w:sz w:val="20"/>
+          <w:szCs w:val="20"/>
+          <w:shd w:val="clear" w:color="auto" w:fill="FFFFFF"/>
+        </w:rPr>
         <w:t>.</w:t>
       </w:r>
       <w:r>
         <w:rPr>
+          <w:rFonts w:ascii="Arial" w:hAnsi="Arial"/>
+          <w:i/>
+          <w:iCs/>
+          <w:color w:val="000000"/>
+          <w:sz w:val="20"/>
+          <w:szCs w:val="20"/>
+          <w:shd w:val="clear" w:color="auto" w:fill="FFFFFF"/>
+        </w:rPr>
+        <w:t>.</w:t>
+      </w:r>
+      <w:proofErr w:type="gramEnd"/>
+      <w:r>
+        <w:rPr>
+          <w:rFonts w:ascii="Arial" w:hAnsi="Arial"/>
           <w:i/>
           <w:iCs/>
           <w:color w:val="000000"/>
@@ -2978,24 +3031,22 @@
         <w:adjustRightInd w:val="0"/>
         <w:spacing w:before="100" w:beforeAutospacing="1" w:after="100" w:afterAutospacing="1" w:line="240" w:lineRule="auto"/>
         <w:rPr>
-          <w:rFonts w:ascii="Helvetica" w:hAnsi="Helvetica" w:cs="Helvetica"/>
+          <w:rFonts w:ascii="Arial" w:hAnsi="Arial" w:cs="Helvetica"/>
           <w:sz w:val="24"/>
           <w:szCs w:val="24"/>
         </w:rPr>
       </w:pPr>
       <w:r>
         <w:rPr>
-          <w:rFonts w:cs="Arial"/>
+          <w:rFonts w:ascii="Arial" w:hAnsi="Arial" w:cs="Arial"/>
           <w:sz w:val="20"/>
           <w:szCs w:val="20"/>
         </w:rPr>
         <w:t xml:space="preserve">I know the word semantics is a mouthful - it just </w:t>
       </w:r>
-      <w:bookmarkStart w:id="0" w:name="_GoBack"/>
-      <w:bookmarkEnd w:id="0"/>
-      <w:r>
-        <w:rPr>
-          <w:rFonts w:cs="Arial"/>
+      <w:r>
+        <w:rPr>
+          <w:rFonts w:ascii="Arial" w:hAnsi="Arial" w:cs="Arial"/>
           <w:sz w:val="20"/>
           <w:szCs w:val="20"/>
         </w:rPr>
@@ -3003,7 +3054,7 @@
       </w:r>
       <w:r>
         <w:rPr>
-          <w:rFonts w:cs="Arial"/>
+          <w:rFonts w:ascii="Arial" w:hAnsi="Arial" w:cs="Arial"/>
           <w:sz w:val="20"/>
           <w:szCs w:val="20"/>
         </w:rPr>
@@ -3018,14 +3069,14 @@
         <w:adjustRightInd w:val="0"/>
         <w:spacing w:before="100" w:beforeAutospacing="1" w:after="100" w:afterAutospacing="1" w:line="240" w:lineRule="auto"/>
         <w:rPr>
-          <w:rFonts w:cs="Arial"/>
-          <w:sz w:val="20"/>
-          <w:szCs w:val="20"/>
-        </w:rPr>
-      </w:pPr>
-      <w:r>
-        <w:rPr>
-          <w:rFonts w:cs="Arial"/>
+          <w:rFonts w:ascii="Arial" w:hAnsi="Arial" w:cs="Arial"/>
+          <w:sz w:val="20"/>
+          <w:szCs w:val="20"/>
+        </w:rPr>
+      </w:pPr>
+      <w:r>
+        <w:rPr>
+          <w:rFonts w:ascii="Arial" w:hAnsi="Arial" w:cs="Arial"/>
           <w:sz w:val="20"/>
           <w:szCs w:val="20"/>
         </w:rPr>
@@ -3033,7 +3084,7 @@
       </w:r>
       <w:r>
         <w:rPr>
-          <w:rFonts w:cs="Arial"/>
+          <w:rFonts w:ascii="Arial" w:hAnsi="Arial" w:cs="Arial"/>
           <w:sz w:val="20"/>
           <w:szCs w:val="20"/>
         </w:rPr>
@@ -3041,7 +3092,7 @@
       </w:r>
       <w:r>
         <w:rPr>
-          <w:rFonts w:cs="Arial"/>
+          <w:rFonts w:ascii="Arial" w:hAnsi="Arial" w:cs="Arial"/>
           <w:sz w:val="20"/>
           <w:szCs w:val="20"/>
         </w:rPr>
@@ -3049,7 +3100,7 @@
       </w:r>
       <w:r>
         <w:rPr>
-          <w:rFonts w:cs="Arial"/>
+          <w:rFonts w:ascii="Arial" w:hAnsi="Arial" w:cs="Arial"/>
           <w:sz w:val="20"/>
           <w:szCs w:val="20"/>
         </w:rPr>
@@ -3057,7 +3108,7 @@
       </w:r>
       <w:r>
         <w:rPr>
-          <w:rFonts w:cs="Arial"/>
+          <w:rFonts w:ascii="Arial" w:hAnsi="Arial" w:cs="Arial"/>
           <w:sz w:val="20"/>
           <w:szCs w:val="20"/>
         </w:rPr>
@@ -3072,6 +3123,7 @@
         <w:adjustRightInd w:val="0"/>
         <w:spacing w:before="100" w:beforeAutospacing="1" w:after="100" w:afterAutospacing="1" w:line="240" w:lineRule="auto"/>
         <w:rPr>
+          <w:rFonts w:ascii="Arial" w:hAnsi="Arial"/>
           <w:i/>
           <w:iCs/>
           <w:color w:val="000000"/>
@@ -3082,7 +3134,7 @@
       </w:pPr>
       <w:r>
         <w:rPr>
-          <w:rFonts w:cs="Arial"/>
+          <w:rFonts w:ascii="Arial" w:hAnsi="Arial" w:cs="Arial"/>
           <w:sz w:val="20"/>
           <w:szCs w:val="20"/>
         </w:rPr>
@@ -3090,7 +3142,7 @@
       </w:r>
       <w:r>
         <w:rPr>
-          <w:rFonts w:cs="Arial"/>
+          <w:rFonts w:ascii="Arial" w:hAnsi="Arial" w:cs="Arial"/>
           <w:sz w:val="20"/>
           <w:szCs w:val="20"/>
         </w:rPr>
@@ -3098,7 +3150,7 @@
       </w:r>
       <w:r>
         <w:rPr>
-          <w:rFonts w:cs="Arial"/>
+          <w:rFonts w:ascii="Arial" w:hAnsi="Arial" w:cs="Arial"/>
           <w:sz w:val="20"/>
           <w:szCs w:val="20"/>
         </w:rPr>
@@ -3106,6 +3158,7 @@
       </w:r>
       <w:r>
         <w:rPr>
+          <w:rFonts w:ascii="Arial" w:hAnsi="Arial"/>
           <w:i/>
           <w:iCs/>
           <w:color w:val="000000"/>
@@ -3124,13 +3177,14 @@
         <w:adjustRightInd w:val="0"/>
         <w:spacing w:before="100" w:beforeAutospacing="1" w:after="100" w:afterAutospacing="1" w:line="240" w:lineRule="auto"/>
         <w:rPr>
-          <w:rFonts w:cs="Helvetica"/>
-          <w:sz w:val="20"/>
-          <w:szCs w:val="20"/>
-        </w:rPr>
-      </w:pPr>
-      <w:r>
-        <w:rPr>
+          <w:rFonts w:ascii="Arial" w:hAnsi="Arial" w:cs="Helvetica"/>
+          <w:sz w:val="20"/>
+          <w:szCs w:val="20"/>
+        </w:rPr>
+      </w:pPr>
+      <w:r>
+        <w:rPr>
+          <w:rFonts w:ascii="Arial" w:hAnsi="Arial"/>
           <w:iCs/>
           <w:color w:val="000000"/>
           <w:sz w:val="20"/>
@@ -3141,6 +3195,7 @@
       </w:r>
       <w:r>
         <w:rPr>
+          <w:rFonts w:ascii="Arial" w:hAnsi="Arial"/>
           <w:color w:val="000000"/>
           <w:sz w:val="20"/>
           <w:szCs w:val="20"/>
@@ -3150,6 +3205,7 @@
       </w:r>
       <w:r>
         <w:rPr>
+          <w:rFonts w:ascii="Arial" w:hAnsi="Arial"/>
           <w:b/>
           <w:color w:val="000000"/>
           <w:sz w:val="20"/>
@@ -3160,6 +3216,7 @@
       </w:r>
       <w:r>
         <w:rPr>
+          <w:rFonts w:ascii="Arial" w:hAnsi="Arial"/>
           <w:color w:val="000000"/>
           <w:sz w:val="20"/>
           <w:szCs w:val="20"/>
@@ -3169,6 +3226,7 @@
       </w:r>
       <w:r>
         <w:rPr>
+          <w:rFonts w:ascii="Arial" w:hAnsi="Arial"/>
           <w:color w:val="000000"/>
           <w:sz w:val="20"/>
           <w:szCs w:val="20"/>
@@ -3197,6 +3255,7 @@
           <w:szCs w:val="20"/>
           <w:shd w:val="clear" w:color="auto" w:fill="FFFFFF"/>
         </w:rPr>
+        <w:lastRenderedPageBreak/>
         <w:t xml:space="preserve">HTML does </w:t>
       </w:r>
       <w:r>
@@ -3217,35 +3276,7 @@
           <w:szCs w:val="20"/>
           <w:shd w:val="clear" w:color="auto" w:fill="FFFFFF"/>
         </w:rPr>
-        <w:t xml:space="preserve">define how the content should appear in a browser; that's the role of CSS (Cascading Style Sheets). </w:t>
-      </w:r>
-      <w:r>
-        <w:rPr>
-          <w:color w:val="000000"/>
-          <w:sz w:val="20"/>
-          <w:szCs w:val="20"/>
-          <w:shd w:val="clear" w:color="auto" w:fill="FFFFFF"/>
-        </w:rPr>
-        <w:t>HTML5</w:t>
-      </w:r>
-      <w:r>
-        <w:rPr>
-          <w:color w:val="000000"/>
-          <w:sz w:val="20"/>
-          <w:szCs w:val="20"/>
-          <w:shd w:val="clear" w:color="auto" w:fill="FFFFFF"/>
-        </w:rPr>
-        <w:t xml:space="preserve"> stresses this distinction more than any prior version of HTML. It's at the core of the </w:t>
-      </w:r>
-      <w:r>
-        <w:rPr>
-          <w:color w:val="000000"/>
-          <w:sz w:val="20"/>
-          <w:szCs w:val="20"/>
-          <w:shd w:val="clear" w:color="auto" w:fill="FFFFFF"/>
-        </w:rPr>
-        <w:lastRenderedPageBreak/>
-        <w:t xml:space="preserve">language. </w:t>
+        <w:t xml:space="preserve">define how the content should appear in a browser; that's the role of CSS (Cascading Style Sheets). HTML5 stresses this distinction more than any prior version of HTML. It's at the core of the language. </w:t>
       </w:r>
     </w:p>
     <w:p>
@@ -3286,7 +3317,18 @@
           <w:szCs w:val="20"/>
           <w:shd w:val="clear" w:color="auto" w:fill="FFFFFF"/>
         </w:rPr>
-        <w:t xml:space="preserve"> basic HTML page looks larger than other text, or is bold or italicized.</w:t>
+        <w:t xml:space="preserve"> basic HTML page looks larger than other text, or is bold or italiciz</w:t>
+      </w:r>
+      <w:bookmarkStart w:id="0" w:name="_GoBack"/>
+      <w:bookmarkEnd w:id="0"/>
+      <w:r>
+        <w:rPr>
+          <w:color w:val="000000"/>
+          <w:sz w:val="20"/>
+          <w:szCs w:val="20"/>
+          <w:shd w:val="clear" w:color="auto" w:fill="FFFFFF"/>
+        </w:rPr>
+        <w:t>ed.</w:t>
       </w:r>
     </w:p>
     <w:p>
@@ -3348,16 +3390,7 @@
           <w:szCs w:val="20"/>
           <w:shd w:val="clear" w:color="auto" w:fill="FFFFFF"/>
         </w:rPr>
-        <w:t>that dictates how each HTML element displays by default, unless you create your own that overwrites it. The default presentation varies slightly from browser to browser, but on the whole it is fairly consistent. More importantly, the content's underlying structure and meaning as define</w:t>
-      </w:r>
-      <w:r>
-        <w:rPr>
-          <w:color w:val="000000"/>
-          <w:sz w:val="20"/>
-          <w:szCs w:val="20"/>
-          <w:shd w:val="clear" w:color="auto" w:fill="FFFFFF"/>
-        </w:rPr>
-        <w:t>d by your HTML remain the same</w:t>
+        <w:t>that dictates how each HTML element displays by default, unless you create your own that overwrites it. The default presentation varies slightly from browser to browser, but on the whole it is fairly consistent. More importantly, the content's underlying structure and meaning as defined by your HTML remain the same</w:t>
       </w:r>
       <w:r>
         <w:rPr>
@@ -4196,7 +4229,7 @@
           <w:szCs w:val="20"/>
           <w:shd w:val="clear" w:color="auto" w:fill="FFFFFF"/>
         </w:rPr>
-        <w:t xml:space="preserve">Even though things can rapidly get complex in web development, it always starts simply and adds complexity baby step by baby step. A thorough understanding of HTML and CSS will help you determine when a more complex solution is needed and when the seemingly complex problem can really be solved </w:t>
+        <w:t xml:space="preserve">Even though things can rapidly get complex in web development, it always starts simply and adds </w:t>
       </w:r>
       <w:r>
         <w:rPr>
@@ -4207,7 +4240,7 @@
           <w:shd w:val="clear" w:color="auto" w:fill="FFFFFF"/>
         </w:rPr>
         <w:lastRenderedPageBreak/>
-        <w:t>by a slick use of HTML and CSS.</w:t>
+        <w:t>complexity baby step by baby step. A thorough understanding of HTML and CSS will help you determine when a more complex solution is needed and when the seemingly complex problem can really be solved by a slick use of HTML and CSS.</w:t>
       </w:r>
     </w:p>
     <w:p>
@@ -4942,6 +4975,7 @@
           <w:sz w:val="21"/>
           <w:szCs w:val="21"/>
         </w:rPr>
+        <w:lastRenderedPageBreak/>
         <w:t>In 2002, IE has pretty much taken the lion share of t</w:t>
       </w:r>
       <w:r>
@@ -4990,7 +5024,6 @@
           <w:sz w:val="21"/>
           <w:szCs w:val="21"/>
         </w:rPr>
-        <w:lastRenderedPageBreak/>
         <w:t xml:space="preserve">In 2005, AJAX – Asynchronous JavaScript And XMLHttpRequest – </w:t>
       </w:r>
       <w:r>
@@ -5618,6 +5651,7 @@
           <w:szCs w:val="20"/>
           <w:shd w:val="clear" w:color="auto" w:fill="FFFFFF"/>
         </w:rPr>
+        <w:lastRenderedPageBreak/>
         <w:t xml:space="preserve">Separate Words with a Dash </w:t>
       </w:r>
     </w:p>
@@ -5696,17 +5730,7 @@
           <w:szCs w:val="20"/>
           <w:shd w:val="clear" w:color="auto" w:fill="FFFFFF"/>
         </w:rPr>
-        <w:t xml:space="preserve"> over </w:t>
-      </w:r>
-      <w:r>
-        <w:rPr>
-          <w:color w:val="000000"/>
-          <w:sz w:val="20"/>
-          <w:szCs w:val="20"/>
-          <w:shd w:val="clear" w:color="auto" w:fill="FFFFFF"/>
-        </w:rPr>
-        <w:lastRenderedPageBreak/>
-        <w:t>underscores.</w:t>
+        <w:t xml:space="preserve"> over underscores.</w:t>
       </w:r>
       <w:r>
         <w:rPr>
@@ -17976,6 +18000,7 @@
         <w:docPartUnique/>
       </w:docPartObj>
     </w:sdtPr>
+    <w:sdtEndPr/>
     <w:sdtContent>
       <w:sdt>
         <w:sdtPr>
@@ -17985,6 +18010,7 @@
             <w:docPartUnique/>
           </w:docPartObj>
         </w:sdtPr>
+        <w:sdtEndPr/>
         <w:sdtContent>
           <w:p>
             <w:pPr>
@@ -21526,7 +21552,7 @@
 </file>
 
 <file path=customXml/itemProps1.xml><?xml version="1.0" encoding="utf-8"?>
-<ds:datastoreItem xmlns:ds="http://schemas.openxmlformats.org/officeDocument/2006/customXml" ds:itemID="{F42CF4EC-9876-E04B-88BD-7D29BE9A6434}">
+<ds:datastoreItem xmlns:ds="http://schemas.openxmlformats.org/officeDocument/2006/customXml" ds:itemID="{52639C36-0209-AD44-80C3-69588322A281}">
   <ds:schemaRefs>
     <ds:schemaRef ds:uri="http://schemas.openxmlformats.org/officeDocument/2006/bibliography"/>
   </ds:schemaRefs>

</xml_diff>

<commit_message>
class document and html notes
</commit_message>
<xml_diff>
--- a/GDI html.docx
+++ b/GDI html.docx
@@ -1595,7 +1595,7 @@
           <w:numId w:val="1"/>
         </w:numPr>
         <w:spacing w:before="100" w:beforeAutospacing="1" w:after="100" w:afterAutospacing="1"/>
-        <w:ind w:right="72"/>
+        <w:ind w:left="360" w:right="72" w:hanging="360"/>
         <w:rPr>
           <w:color w:val="000000"/>
           <w:sz w:val="20"/>
@@ -1621,7 +1621,7 @@
           <w:numId w:val="1"/>
         </w:numPr>
         <w:spacing w:before="100" w:beforeAutospacing="1" w:after="100" w:afterAutospacing="1"/>
-        <w:ind w:right="72"/>
+        <w:ind w:left="360" w:right="72" w:hanging="360"/>
         <w:rPr>
           <w:color w:val="000000"/>
           <w:sz w:val="20"/>
@@ -1647,7 +1647,7 @@
           <w:numId w:val="1"/>
         </w:numPr>
         <w:spacing w:before="100" w:beforeAutospacing="1" w:after="100" w:afterAutospacing="1"/>
-        <w:ind w:right="72"/>
+        <w:ind w:left="360" w:right="72" w:hanging="360"/>
         <w:rPr>
           <w:color w:val="000000"/>
           <w:sz w:val="20"/>
@@ -1673,7 +1673,7 @@
           <w:numId w:val="1"/>
         </w:numPr>
         <w:spacing w:before="100" w:beforeAutospacing="1" w:after="100" w:afterAutospacing="1"/>
-        <w:ind w:right="72"/>
+        <w:ind w:left="360" w:right="72" w:hanging="360"/>
         <w:rPr>
           <w:color w:val="000000"/>
           <w:sz w:val="20"/>
@@ -1699,14 +1699,16 @@
           <w:numId w:val="1"/>
         </w:numPr>
         <w:spacing w:before="100" w:beforeAutospacing="1" w:after="100" w:afterAutospacing="1"/>
-        <w:ind w:right="72"/>
-        <w:rPr>
-          <w:color w:val="000000"/>
-          <w:sz w:val="20"/>
-          <w:szCs w:val="20"/>
-          <w:shd w:val="clear" w:color="auto" w:fill="FFFFFF"/>
-        </w:rPr>
-      </w:pPr>
+        <w:ind w:left="360" w:right="72" w:hanging="360"/>
+        <w:rPr>
+          <w:color w:val="000000"/>
+          <w:sz w:val="20"/>
+          <w:szCs w:val="20"/>
+          <w:shd w:val="clear" w:color="auto" w:fill="FFFFFF"/>
+        </w:rPr>
+      </w:pPr>
+      <w:bookmarkStart w:id="0" w:name="_GoBack"/>
+      <w:bookmarkEnd w:id="0"/>
       <w:r>
         <w:rPr>
           <w:color w:val="000000"/>
@@ -1971,29 +1973,7 @@
           <w:szCs w:val="20"/>
           <w:shd w:val="clear" w:color="auto" w:fill="FFFFFF"/>
         </w:rPr>
-        <w:t xml:space="preserve">During this class we will be developing a static web page – just including HTML and CSS. Dynamic web development includes a programming language like JavaScript, Ruby, </w:t>
-      </w:r>
-      <w:proofErr w:type="gramStart"/>
-      <w:r>
-        <w:rPr>
-          <w:bCs/>
-          <w:color w:val="000000"/>
-          <w:sz w:val="20"/>
-          <w:szCs w:val="20"/>
-          <w:shd w:val="clear" w:color="auto" w:fill="FFFFFF"/>
-        </w:rPr>
-        <w:t>.</w:t>
-      </w:r>
-      <w:proofErr w:type="gramEnd"/>
-      <w:r>
-        <w:rPr>
-          <w:bCs/>
-          <w:color w:val="000000"/>
-          <w:sz w:val="20"/>
-          <w:szCs w:val="20"/>
-          <w:shd w:val="clear" w:color="auto" w:fill="FFFFFF"/>
-        </w:rPr>
-        <w:t xml:space="preserve">Net. </w:t>
+        <w:t xml:space="preserve">During this class we will be developing a static web page – just including HTML and CSS. Dynamic web development includes a programming language like JavaScript, Ruby, .Net. </w:t>
       </w:r>
     </w:p>
     <w:p>
@@ -2667,11 +2647,10 @@
         <w:pStyle w:val="Style"/>
         <w:numPr>
           <w:ilvl w:val="0"/>
-          <w:numId w:val="1"/>
+          <w:numId w:val="28"/>
         </w:numPr>
         <w:shd w:val="clear" w:color="auto" w:fill="FFFFFF"/>
         <w:spacing w:before="100" w:beforeAutospacing="1" w:after="100" w:afterAutospacing="1"/>
-        <w:ind w:left="270" w:hanging="278"/>
         <w:rPr>
           <w:color w:val="000000"/>
           <w:sz w:val="20"/>
@@ -2705,11 +2684,10 @@
         <w:pStyle w:val="Style"/>
         <w:numPr>
           <w:ilvl w:val="0"/>
-          <w:numId w:val="1"/>
+          <w:numId w:val="28"/>
         </w:numPr>
         <w:shd w:val="clear" w:color="auto" w:fill="FFFFFF"/>
         <w:spacing w:before="100" w:beforeAutospacing="1" w:after="100" w:afterAutospacing="1"/>
-        <w:ind w:left="270" w:hanging="278"/>
         <w:rPr>
           <w:color w:val="000000"/>
           <w:sz w:val="20"/>
@@ -2774,11 +2752,10 @@
         <w:pStyle w:val="Style"/>
         <w:numPr>
           <w:ilvl w:val="0"/>
-          <w:numId w:val="1"/>
+          <w:numId w:val="28"/>
         </w:numPr>
         <w:shd w:val="clear" w:color="auto" w:fill="FFFFFF"/>
         <w:spacing w:before="100" w:beforeAutospacing="1" w:after="100" w:afterAutospacing="1"/>
-        <w:ind w:left="270" w:hanging="278"/>
         <w:rPr>
           <w:i/>
           <w:iCs/>
@@ -2983,19 +2960,7 @@
           <w:szCs w:val="20"/>
           <w:shd w:val="clear" w:color="auto" w:fill="FFFFFF"/>
         </w:rPr>
-        <w:t xml:space="preserve"> for example, what should be emphasized or what is a quote</w:t>
-      </w:r>
-      <w:proofErr w:type="gramStart"/>
-      <w:r>
-        <w:rPr>
-          <w:rFonts w:ascii="Arial" w:hAnsi="Arial"/>
-          <w:iCs/>
-          <w:color w:val="000000"/>
-          <w:sz w:val="20"/>
-          <w:szCs w:val="20"/>
-          <w:shd w:val="clear" w:color="auto" w:fill="FFFFFF"/>
-        </w:rPr>
-        <w:t>.</w:t>
+        <w:t xml:space="preserve"> for example, what should be emphasized or what is a quote.</w:t>
       </w:r>
       <w:r>
         <w:rPr>
@@ -3009,7 +2974,6 @@
         </w:rPr>
         <w:t>.</w:t>
       </w:r>
-      <w:proofErr w:type="gramEnd"/>
       <w:r>
         <w:rPr>
           <w:rFonts w:ascii="Arial" w:hAnsi="Arial"/>
@@ -3317,18 +3281,7 @@
           <w:szCs w:val="20"/>
           <w:shd w:val="clear" w:color="auto" w:fill="FFFFFF"/>
         </w:rPr>
-        <w:t xml:space="preserve"> basic HTML page looks larger than other text, or is bold or italiciz</w:t>
-      </w:r>
-      <w:bookmarkStart w:id="0" w:name="_GoBack"/>
-      <w:bookmarkEnd w:id="0"/>
-      <w:r>
-        <w:rPr>
-          <w:color w:val="000000"/>
-          <w:sz w:val="20"/>
-          <w:szCs w:val="20"/>
-          <w:shd w:val="clear" w:color="auto" w:fill="FFFFFF"/>
-        </w:rPr>
-        <w:t>ed.</w:t>
+        <w:t xml:space="preserve"> basic HTML page looks larger than other text, or is bold or italicized.</w:t>
       </w:r>
     </w:p>
     <w:p>
@@ -5694,7 +5647,6 @@
         </w:rPr>
         <w:t xml:space="preserve">tml. </w:t>
       </w:r>
-      <w:proofErr w:type="gramStart"/>
       <w:r>
         <w:rPr>
           <w:color w:val="000000"/>
@@ -5720,17 +5672,7 @@
           <w:szCs w:val="20"/>
           <w:shd w:val="clear" w:color="auto" w:fill="FFFFFF"/>
         </w:rPr>
-        <w:t>earch engines</w:t>
-      </w:r>
-      <w:proofErr w:type="gramEnd"/>
-      <w:r>
-        <w:rPr>
-          <w:color w:val="000000"/>
-          <w:sz w:val="20"/>
-          <w:szCs w:val="20"/>
-          <w:shd w:val="clear" w:color="auto" w:fill="FFFFFF"/>
-        </w:rPr>
-        <w:t xml:space="preserve"> over underscores.</w:t>
+        <w:t>earch engines over underscores.</w:t>
       </w:r>
       <w:r>
         <w:rPr>
@@ -5852,17 +5794,7 @@
           <w:szCs w:val="20"/>
           <w:shd w:val="clear" w:color="auto" w:fill="FFFFFF"/>
         </w:rPr>
-        <w:t>“</w:t>
-      </w:r>
-      <w:proofErr w:type="gramStart"/>
-      <w:r>
-        <w:rPr>
-          <w:color w:val="000000"/>
-          <w:sz w:val="20"/>
-          <w:szCs w:val="20"/>
-          <w:shd w:val="clear" w:color="auto" w:fill="FFFFFF"/>
-        </w:rPr>
-        <w:t>.</w:t>
+        <w:t>“.</w:t>
       </w:r>
       <w:r>
         <w:rPr>
@@ -5873,7 +5805,6 @@
         </w:rPr>
         <w:t>txt</w:t>
       </w:r>
-      <w:proofErr w:type="gramEnd"/>
       <w:r>
         <w:rPr>
           <w:color w:val="000000"/>
@@ -6843,7 +6774,6 @@
         </w:rPr>
         <w:t>&lt;</w:t>
       </w:r>
-      <w:proofErr w:type="gramStart"/>
       <w:r>
         <w:rPr>
           <w:color w:val="008000"/>
@@ -6851,9 +6781,51 @@
           <w:szCs w:val="20"/>
           <w:shd w:val="clear" w:color="auto" w:fill="FFFFFF"/>
         </w:rPr>
-        <w:t>!DOCTYPE</w:t>
-      </w:r>
-      <w:proofErr w:type="gramEnd"/>
+        <w:t>!DOCTYPE html</w:t>
+      </w:r>
+      <w:r>
+        <w:rPr>
+          <w:b/>
+          <w:color w:val="0000FF"/>
+          <w:sz w:val="20"/>
+          <w:szCs w:val="20"/>
+          <w:shd w:val="clear" w:color="auto" w:fill="FFFFFF"/>
+        </w:rPr>
+        <w:t>&gt;</w:t>
+      </w:r>
+    </w:p>
+    <w:p>
+      <w:pPr>
+        <w:pStyle w:val="Style"/>
+        <w:shd w:val="clear" w:color="auto" w:fill="FFFFFF"/>
+        <w:ind w:right="173"/>
+        <w:rPr>
+          <w:b/>
+          <w:color w:val="0000FF"/>
+          <w:sz w:val="20"/>
+          <w:szCs w:val="20"/>
+          <w:shd w:val="clear" w:color="auto" w:fill="FFFFFF"/>
+        </w:rPr>
+      </w:pPr>
+      <w:r>
+        <w:rPr>
+          <w:b/>
+          <w:color w:val="0000FF"/>
+          <w:sz w:val="20"/>
+          <w:szCs w:val="20"/>
+          <w:shd w:val="clear" w:color="auto" w:fill="FFFFFF"/>
+        </w:rPr>
+        <w:t>&lt;html lang=</w:t>
+      </w:r>
+      <w:r>
+        <w:rPr>
+          <w:color w:val="0000FF"/>
+          <w:sz w:val="20"/>
+          <w:szCs w:val="20"/>
+          <w:shd w:val="clear" w:color="auto" w:fill="FFFFFF"/>
+        </w:rPr>
+        <w:t>"</w:t>
+      </w:r>
       <w:r>
         <w:rPr>
           <w:color w:val="008000"/>
@@ -6861,17 +6833,16 @@
           <w:szCs w:val="20"/>
           <w:shd w:val="clear" w:color="auto" w:fill="FFFFFF"/>
         </w:rPr>
-        <w:t xml:space="preserve"> html</w:t>
-      </w:r>
-      <w:r>
-        <w:rPr>
-          <w:b/>
+        <w:t>en</w:t>
+      </w:r>
+      <w:r>
+        <w:rPr>
           <w:color w:val="0000FF"/>
           <w:sz w:val="20"/>
           <w:szCs w:val="20"/>
           <w:shd w:val="clear" w:color="auto" w:fill="FFFFFF"/>
         </w:rPr>
-        <w:t>&gt;</w:t>
+        <w:t>"&gt;</w:t>
       </w:r>
     </w:p>
     <w:p>
@@ -6895,10 +6866,14 @@
           <w:szCs w:val="20"/>
           <w:shd w:val="clear" w:color="auto" w:fill="FFFFFF"/>
         </w:rPr>
-        <w:t>&lt;</w:t>
-      </w:r>
-      <w:proofErr w:type="gramStart"/>
-      <w:r>
+        <w:t>&lt;head&gt;</w:t>
+      </w:r>
+    </w:p>
+    <w:p>
+      <w:pPr>
+        <w:pStyle w:val="Style"/>
+        <w:shd w:val="clear" w:color="auto" w:fill="FFFFFF"/>
+        <w:ind w:right="173"/>
         <w:rPr>
           <w:b/>
           <w:color w:val="0000FF"/>
@@ -6906,9 +6881,7 @@
           <w:szCs w:val="20"/>
           <w:shd w:val="clear" w:color="auto" w:fill="FFFFFF"/>
         </w:rPr>
-        <w:t>html</w:t>
-      </w:r>
-      <w:proofErr w:type="gramEnd"/>
+      </w:pPr>
       <w:r>
         <w:rPr>
           <w:b/>
@@ -6917,7 +6890,8 @@
           <w:szCs w:val="20"/>
           <w:shd w:val="clear" w:color="auto" w:fill="FFFFFF"/>
         </w:rPr>
-        <w:t xml:space="preserve"> lang=</w:t>
+        <w:tab/>
+        <w:t>&lt;meta charset=</w:t>
       </w:r>
       <w:r>
         <w:rPr>
@@ -6935,7 +6909,7 @@
           <w:szCs w:val="20"/>
           <w:shd w:val="clear" w:color="auto" w:fill="FFFFFF"/>
         </w:rPr>
-        <w:t>en</w:t>
+        <w:t>utf-8</w:t>
       </w:r>
       <w:r>
         <w:rPr>
@@ -6944,7 +6918,17 @@
           <w:szCs w:val="20"/>
           <w:shd w:val="clear" w:color="auto" w:fill="FFFFFF"/>
         </w:rPr>
-        <w:t>"&gt;</w:t>
+        <w:t xml:space="preserve">" </w:t>
+      </w:r>
+      <w:r>
+        <w:rPr>
+          <w:b/>
+          <w:color w:val="0000FF"/>
+          <w:sz w:val="20"/>
+          <w:szCs w:val="20"/>
+          <w:shd w:val="clear" w:color="auto" w:fill="FFFFFF"/>
+        </w:rPr>
+        <w:t>/&gt;</w:t>
       </w:r>
     </w:p>
     <w:p>
@@ -6968,9 +6952,17 @@
           <w:szCs w:val="20"/>
           <w:shd w:val="clear" w:color="auto" w:fill="FFFFFF"/>
         </w:rPr>
-        <w:t>&lt;</w:t>
-      </w:r>
-      <w:proofErr w:type="gramStart"/>
+        <w:tab/>
+        <w:t>&lt;title&gt;</w:t>
+      </w:r>
+      <w:r>
+        <w:rPr>
+          <w:sz w:val="20"/>
+          <w:szCs w:val="20"/>
+          <w:shd w:val="clear" w:color="auto" w:fill="FFFFFF"/>
+        </w:rPr>
+        <w:t>Girl Develop It -- Learn to Code</w:t>
+      </w:r>
       <w:r>
         <w:rPr>
           <w:b/>
@@ -6979,10 +6971,14 @@
           <w:szCs w:val="20"/>
           <w:shd w:val="clear" w:color="auto" w:fill="FFFFFF"/>
         </w:rPr>
-        <w:t>head</w:t>
-      </w:r>
-      <w:proofErr w:type="gramEnd"/>
-      <w:r>
+        <w:t>&lt;/title&gt;</w:t>
+      </w:r>
+    </w:p>
+    <w:p>
+      <w:pPr>
+        <w:pStyle w:val="Style"/>
+        <w:shd w:val="clear" w:color="auto" w:fill="FFFFFF"/>
+        <w:ind w:right="173"/>
         <w:rPr>
           <w:b/>
           <w:color w:val="0000FF"/>
@@ -6990,7 +6986,16 @@
           <w:szCs w:val="20"/>
           <w:shd w:val="clear" w:color="auto" w:fill="FFFFFF"/>
         </w:rPr>
-        <w:t>&gt;</w:t>
+      </w:pPr>
+      <w:r>
+        <w:rPr>
+          <w:b/>
+          <w:color w:val="0000FF"/>
+          <w:sz w:val="20"/>
+          <w:szCs w:val="20"/>
+          <w:shd w:val="clear" w:color="auto" w:fill="FFFFFF"/>
+        </w:rPr>
+        <w:t>&lt;/head&gt;</w:t>
       </w:r>
     </w:p>
     <w:p>
@@ -7014,10 +7019,30 @@
           <w:szCs w:val="20"/>
           <w:shd w:val="clear" w:color="auto" w:fill="FFFFFF"/>
         </w:rPr>
+        <w:t>&lt;body&gt;</w:t>
+      </w:r>
+    </w:p>
+    <w:p>
+      <w:pPr>
+        <w:pStyle w:val="Style"/>
+        <w:shd w:val="clear" w:color="auto" w:fill="FFFFFF"/>
+        <w:ind w:right="173"/>
+        <w:rPr>
+          <w:color w:val="0000FF"/>
+          <w:sz w:val="20"/>
+          <w:szCs w:val="20"/>
+          <w:shd w:val="clear" w:color="auto" w:fill="FFFFFF"/>
+        </w:rPr>
+      </w:pPr>
+      <w:r>
+        <w:rPr>
+          <w:color w:val="0000FF"/>
+          <w:sz w:val="20"/>
+          <w:szCs w:val="20"/>
+          <w:shd w:val="clear" w:color="auto" w:fill="FFFFFF"/>
+        </w:rPr>
         <w:tab/>
-        <w:t>&lt;</w:t>
-      </w:r>
-      <w:proofErr w:type="gramStart"/>
+      </w:r>
       <w:r>
         <w:rPr>
           <w:b/>
@@ -7026,9 +7051,16 @@
           <w:szCs w:val="20"/>
           <w:shd w:val="clear" w:color="auto" w:fill="FFFFFF"/>
         </w:rPr>
-        <w:t>meta</w:t>
-      </w:r>
-      <w:proofErr w:type="gramEnd"/>
+        <w:t>&lt;h1&gt;</w:t>
+      </w:r>
+      <w:r>
+        <w:rPr>
+          <w:sz w:val="20"/>
+          <w:szCs w:val="20"/>
+          <w:shd w:val="clear" w:color="auto" w:fill="FFFFFF"/>
+        </w:rPr>
+        <w:t>Girl Develop It -- Learn to Code</w:t>
+      </w:r>
       <w:r>
         <w:rPr>
           <w:b/>
@@ -7037,26 +7069,21 @@
           <w:szCs w:val="20"/>
           <w:shd w:val="clear" w:color="auto" w:fill="FFFFFF"/>
         </w:rPr>
-        <w:t xml:space="preserve"> charset=</w:t>
-      </w:r>
-      <w:r>
+        <w:t>&lt;/h1&gt;</w:t>
+      </w:r>
+    </w:p>
+    <w:p>
+      <w:pPr>
+        <w:pStyle w:val="Style"/>
+        <w:shd w:val="clear" w:color="auto" w:fill="FFFFFF"/>
+        <w:ind w:right="173"/>
         <w:rPr>
           <w:color w:val="0000FF"/>
           <w:sz w:val="20"/>
           <w:szCs w:val="20"/>
           <w:shd w:val="clear" w:color="auto" w:fill="FFFFFF"/>
         </w:rPr>
-        <w:t>"</w:t>
-      </w:r>
-      <w:r>
-        <w:rPr>
-          <w:color w:val="008000"/>
-          <w:sz w:val="20"/>
-          <w:szCs w:val="20"/>
-          <w:shd w:val="clear" w:color="auto" w:fill="FFFFFF"/>
-        </w:rPr>
-        <w:t>utf-8</w:t>
-      </w:r>
+      </w:pPr>
       <w:r>
         <w:rPr>
           <w:color w:val="0000FF"/>
@@ -7064,7 +7091,7 @@
           <w:szCs w:val="20"/>
           <w:shd w:val="clear" w:color="auto" w:fill="FFFFFF"/>
         </w:rPr>
-        <w:t xml:space="preserve">" </w:t>
+        <w:tab/>
       </w:r>
       <w:r>
         <w:rPr>
@@ -7074,259 +7101,8 @@
           <w:szCs w:val="20"/>
           <w:shd w:val="clear" w:color="auto" w:fill="FFFFFF"/>
         </w:rPr>
-        <w:t>/&gt;</w:t>
-      </w:r>
-    </w:p>
-    <w:p>
-      <w:pPr>
-        <w:pStyle w:val="Style"/>
-        <w:shd w:val="clear" w:color="auto" w:fill="FFFFFF"/>
-        <w:ind w:right="173"/>
-        <w:rPr>
-          <w:b/>
-          <w:color w:val="0000FF"/>
-          <w:sz w:val="20"/>
-          <w:szCs w:val="20"/>
-          <w:shd w:val="clear" w:color="auto" w:fill="FFFFFF"/>
-        </w:rPr>
-      </w:pPr>
-      <w:r>
-        <w:rPr>
-          <w:b/>
-          <w:color w:val="0000FF"/>
-          <w:sz w:val="20"/>
-          <w:szCs w:val="20"/>
-          <w:shd w:val="clear" w:color="auto" w:fill="FFFFFF"/>
-        </w:rPr>
-        <w:tab/>
-        <w:t>&lt;</w:t>
-      </w:r>
-      <w:proofErr w:type="gramStart"/>
-      <w:r>
-        <w:rPr>
-          <w:b/>
-          <w:color w:val="0000FF"/>
-          <w:sz w:val="20"/>
-          <w:szCs w:val="20"/>
-          <w:shd w:val="clear" w:color="auto" w:fill="FFFFFF"/>
-        </w:rPr>
-        <w:t>title</w:t>
-      </w:r>
-      <w:proofErr w:type="gramEnd"/>
-      <w:r>
-        <w:rPr>
-          <w:b/>
-          <w:color w:val="0000FF"/>
-          <w:sz w:val="20"/>
-          <w:szCs w:val="20"/>
-          <w:shd w:val="clear" w:color="auto" w:fill="FFFFFF"/>
-        </w:rPr>
-        <w:t>&gt;</w:t>
-      </w:r>
-      <w:r>
-        <w:rPr>
-          <w:sz w:val="20"/>
-          <w:szCs w:val="20"/>
-          <w:shd w:val="clear" w:color="auto" w:fill="FFFFFF"/>
-        </w:rPr>
-        <w:t>Girl Develop It -- Learn to Code</w:t>
-      </w:r>
-      <w:r>
-        <w:rPr>
-          <w:b/>
-          <w:color w:val="0000FF"/>
-          <w:sz w:val="20"/>
-          <w:szCs w:val="20"/>
-          <w:shd w:val="clear" w:color="auto" w:fill="FFFFFF"/>
-        </w:rPr>
-        <w:t>&lt;/title&gt;</w:t>
-      </w:r>
-    </w:p>
-    <w:p>
-      <w:pPr>
-        <w:pStyle w:val="Style"/>
-        <w:shd w:val="clear" w:color="auto" w:fill="FFFFFF"/>
-        <w:ind w:right="173"/>
-        <w:rPr>
-          <w:b/>
-          <w:color w:val="0000FF"/>
-          <w:sz w:val="20"/>
-          <w:szCs w:val="20"/>
-          <w:shd w:val="clear" w:color="auto" w:fill="FFFFFF"/>
-        </w:rPr>
-      </w:pPr>
-      <w:r>
-        <w:rPr>
-          <w:b/>
-          <w:color w:val="0000FF"/>
-          <w:sz w:val="20"/>
-          <w:szCs w:val="20"/>
-          <w:shd w:val="clear" w:color="auto" w:fill="FFFFFF"/>
-        </w:rPr>
-        <w:t>&lt;/head&gt;</w:t>
-      </w:r>
-    </w:p>
-    <w:p>
-      <w:pPr>
-        <w:pStyle w:val="Style"/>
-        <w:shd w:val="clear" w:color="auto" w:fill="FFFFFF"/>
-        <w:ind w:right="173"/>
-        <w:rPr>
-          <w:b/>
-          <w:color w:val="0000FF"/>
-          <w:sz w:val="20"/>
-          <w:szCs w:val="20"/>
-          <w:shd w:val="clear" w:color="auto" w:fill="FFFFFF"/>
-        </w:rPr>
-      </w:pPr>
-      <w:r>
-        <w:rPr>
-          <w:b/>
-          <w:color w:val="0000FF"/>
-          <w:sz w:val="20"/>
-          <w:szCs w:val="20"/>
-          <w:shd w:val="clear" w:color="auto" w:fill="FFFFFF"/>
-        </w:rPr>
-        <w:t>&lt;</w:t>
-      </w:r>
-      <w:proofErr w:type="gramStart"/>
-      <w:r>
-        <w:rPr>
-          <w:b/>
-          <w:color w:val="0000FF"/>
-          <w:sz w:val="20"/>
-          <w:szCs w:val="20"/>
-          <w:shd w:val="clear" w:color="auto" w:fill="FFFFFF"/>
-        </w:rPr>
-        <w:t>body</w:t>
-      </w:r>
-      <w:proofErr w:type="gramEnd"/>
-      <w:r>
-        <w:rPr>
-          <w:b/>
-          <w:color w:val="0000FF"/>
-          <w:sz w:val="20"/>
-          <w:szCs w:val="20"/>
-          <w:shd w:val="clear" w:color="auto" w:fill="FFFFFF"/>
-        </w:rPr>
-        <w:t>&gt;</w:t>
-      </w:r>
-    </w:p>
-    <w:p>
-      <w:pPr>
-        <w:pStyle w:val="Style"/>
-        <w:shd w:val="clear" w:color="auto" w:fill="FFFFFF"/>
-        <w:ind w:right="173"/>
-        <w:rPr>
-          <w:color w:val="0000FF"/>
-          <w:sz w:val="20"/>
-          <w:szCs w:val="20"/>
-          <w:shd w:val="clear" w:color="auto" w:fill="FFFFFF"/>
-        </w:rPr>
-      </w:pPr>
-      <w:r>
-        <w:rPr>
-          <w:color w:val="0000FF"/>
-          <w:sz w:val="20"/>
-          <w:szCs w:val="20"/>
-          <w:shd w:val="clear" w:color="auto" w:fill="FFFFFF"/>
-        </w:rPr>
-        <w:tab/>
-      </w:r>
-      <w:r>
-        <w:rPr>
-          <w:b/>
-          <w:color w:val="0000FF"/>
-          <w:sz w:val="20"/>
-          <w:szCs w:val="20"/>
-          <w:shd w:val="clear" w:color="auto" w:fill="FFFFFF"/>
-        </w:rPr>
-        <w:t>&lt;</w:t>
-      </w:r>
-      <w:proofErr w:type="gramStart"/>
-      <w:r>
-        <w:rPr>
-          <w:b/>
-          <w:color w:val="0000FF"/>
-          <w:sz w:val="20"/>
-          <w:szCs w:val="20"/>
-          <w:shd w:val="clear" w:color="auto" w:fill="FFFFFF"/>
-        </w:rPr>
-        <w:t>h1</w:t>
-      </w:r>
-      <w:proofErr w:type="gramEnd"/>
-      <w:r>
-        <w:rPr>
-          <w:b/>
-          <w:color w:val="0000FF"/>
-          <w:sz w:val="20"/>
-          <w:szCs w:val="20"/>
-          <w:shd w:val="clear" w:color="auto" w:fill="FFFFFF"/>
-        </w:rPr>
-        <w:t>&gt;</w:t>
-      </w:r>
-      <w:r>
-        <w:rPr>
-          <w:sz w:val="20"/>
-          <w:szCs w:val="20"/>
-          <w:shd w:val="clear" w:color="auto" w:fill="FFFFFF"/>
-        </w:rPr>
-        <w:t>Girl Develop It -- Learn to Code</w:t>
-      </w:r>
-      <w:r>
-        <w:rPr>
-          <w:b/>
-          <w:color w:val="0000FF"/>
-          <w:sz w:val="20"/>
-          <w:szCs w:val="20"/>
-          <w:shd w:val="clear" w:color="auto" w:fill="FFFFFF"/>
-        </w:rPr>
-        <w:t>&lt;/h1&gt;</w:t>
-      </w:r>
-    </w:p>
-    <w:p>
-      <w:pPr>
-        <w:pStyle w:val="Style"/>
-        <w:shd w:val="clear" w:color="auto" w:fill="FFFFFF"/>
-        <w:ind w:right="173"/>
-        <w:rPr>
-          <w:color w:val="0000FF"/>
-          <w:sz w:val="20"/>
-          <w:szCs w:val="20"/>
-          <w:shd w:val="clear" w:color="auto" w:fill="FFFFFF"/>
-        </w:rPr>
-      </w:pPr>
-      <w:r>
-        <w:rPr>
-          <w:color w:val="0000FF"/>
-          <w:sz w:val="20"/>
-          <w:szCs w:val="20"/>
-          <w:shd w:val="clear" w:color="auto" w:fill="FFFFFF"/>
-        </w:rPr>
-        <w:tab/>
-      </w:r>
-      <w:r>
-        <w:rPr>
-          <w:b/>
-          <w:color w:val="0000FF"/>
-          <w:sz w:val="20"/>
-          <w:szCs w:val="20"/>
-          <w:shd w:val="clear" w:color="auto" w:fill="FFFFFF"/>
-        </w:rPr>
-        <w:t>&lt;</w:t>
-      </w:r>
-      <w:proofErr w:type="gramStart"/>
-      <w:r>
-        <w:rPr>
-          <w:b/>
-          <w:color w:val="0000FF"/>
-          <w:sz w:val="20"/>
-          <w:szCs w:val="20"/>
-          <w:shd w:val="clear" w:color="auto" w:fill="FFFFFF"/>
-        </w:rPr>
-        <w:t>img</w:t>
-      </w:r>
-      <w:proofErr w:type="gramEnd"/>
+        <w:t>&lt;img</w:t>
+      </w:r>
       <w:r>
         <w:rPr>
           <w:color w:val="0000FF"/>
@@ -7450,29 +7226,7 @@
           <w:szCs w:val="20"/>
           <w:shd w:val="clear" w:color="auto" w:fill="FFFFFF"/>
         </w:rPr>
-        <w:t>&lt;</w:t>
-      </w:r>
-      <w:proofErr w:type="gramStart"/>
-      <w:r>
-        <w:rPr>
-          <w:b/>
-          <w:color w:val="0000FF"/>
-          <w:sz w:val="20"/>
-          <w:szCs w:val="20"/>
-          <w:shd w:val="clear" w:color="auto" w:fill="FFFFFF"/>
-        </w:rPr>
-        <w:t>p</w:t>
-      </w:r>
-      <w:proofErr w:type="gramEnd"/>
-      <w:r>
-        <w:rPr>
-          <w:b/>
-          <w:color w:val="0000FF"/>
-          <w:sz w:val="20"/>
-          <w:szCs w:val="20"/>
-          <w:shd w:val="clear" w:color="auto" w:fill="FFFFFF"/>
-        </w:rPr>
-        <w:t>&gt;</w:t>
+        <w:t>&lt;p&gt;</w:t>
       </w:r>
       <w:r>
         <w:rPr>
@@ -7630,7 +7384,6 @@
         </w:rPr>
         <w:t xml:space="preserve"> around the country and here in the TriCities</w:t>
       </w:r>
-      <w:proofErr w:type="gramStart"/>
       <w:r>
         <w:rPr>
           <w:b/>
@@ -7639,19 +7392,21 @@
           <w:szCs w:val="20"/>
           <w:shd w:val="clear" w:color="auto" w:fill="FFFFFF"/>
         </w:rPr>
-        <w:t>.&lt;</w:t>
-      </w:r>
-      <w:proofErr w:type="gramEnd"/>
-      <w:r>
-        <w:rPr>
-          <w:b/>
+        <w:t>.&lt;/p&gt;</w:t>
+      </w:r>
+    </w:p>
+    <w:p>
+      <w:pPr>
+        <w:pStyle w:val="Style"/>
+        <w:shd w:val="clear" w:color="auto" w:fill="FFFFFF"/>
+        <w:ind w:right="173"/>
+        <w:rPr>
           <w:color w:val="0000FF"/>
           <w:sz w:val="20"/>
           <w:szCs w:val="20"/>
           <w:shd w:val="clear" w:color="auto" w:fill="FFFFFF"/>
         </w:rPr>
-        <w:t>/p&gt;</w:t>
-      </w:r>
+      </w:pPr>
     </w:p>
     <w:p>
       <w:pPr>
@@ -7665,59 +7420,24 @@
           <w:shd w:val="clear" w:color="auto" w:fill="FFFFFF"/>
         </w:rPr>
       </w:pPr>
-    </w:p>
-    <w:p>
-      <w:pPr>
-        <w:pStyle w:val="Style"/>
-        <w:shd w:val="clear" w:color="auto" w:fill="FFFFFF"/>
-        <w:ind w:right="173"/>
+      <w:r>
         <w:rPr>
           <w:color w:val="0000FF"/>
           <w:sz w:val="20"/>
           <w:szCs w:val="20"/>
           <w:shd w:val="clear" w:color="auto" w:fill="FFFFFF"/>
         </w:rPr>
-      </w:pPr>
-      <w:r>
-        <w:rPr>
+        <w:tab/>
+      </w:r>
+      <w:r>
+        <w:rPr>
+          <w:b/>
           <w:color w:val="0000FF"/>
           <w:sz w:val="20"/>
           <w:szCs w:val="20"/>
           <w:shd w:val="clear" w:color="auto" w:fill="FFFFFF"/>
         </w:rPr>
-        <w:tab/>
-      </w:r>
-      <w:r>
-        <w:rPr>
-          <w:b/>
-          <w:color w:val="0000FF"/>
-          <w:sz w:val="20"/>
-          <w:szCs w:val="20"/>
-          <w:shd w:val="clear" w:color="auto" w:fill="FFFFFF"/>
-        </w:rPr>
-        <w:t>&lt;</w:t>
-      </w:r>
-      <w:proofErr w:type="gramStart"/>
-      <w:r>
-        <w:rPr>
-          <w:b/>
-          <w:color w:val="0000FF"/>
-          <w:sz w:val="20"/>
-          <w:szCs w:val="20"/>
-          <w:shd w:val="clear" w:color="auto" w:fill="FFFFFF"/>
-        </w:rPr>
-        <w:t>p</w:t>
-      </w:r>
-      <w:proofErr w:type="gramEnd"/>
-      <w:r>
-        <w:rPr>
-          <w:b/>
-          <w:color w:val="0000FF"/>
-          <w:sz w:val="20"/>
-          <w:szCs w:val="20"/>
-          <w:shd w:val="clear" w:color="auto" w:fill="FFFFFF"/>
-        </w:rPr>
-        <w:t>&gt;&lt;small&gt;</w:t>
+        <w:t>&lt;p&gt;&lt;small&gt;</w:t>
       </w:r>
       <w:r>
         <w:rPr>
@@ -7870,31 +7590,7 @@
           <w:szCs w:val="20"/>
           <w:shd w:val="clear" w:color="auto" w:fill="FFFFFF"/>
         </w:rPr>
-        <w:t>&lt;</w:t>
-      </w:r>
-      <w:proofErr w:type="gramStart"/>
-      <w:r>
-        <w:rPr>
-          <w:b/>
-          <w:bCs/>
-          <w:color w:val="000000"/>
-          <w:sz w:val="20"/>
-          <w:szCs w:val="20"/>
-          <w:shd w:val="clear" w:color="auto" w:fill="FFFFFF"/>
-        </w:rPr>
-        <w:t>!DOCTYPE</w:t>
-      </w:r>
-      <w:proofErr w:type="gramEnd"/>
-      <w:r>
-        <w:rPr>
-          <w:b/>
-          <w:bCs/>
-          <w:color w:val="000000"/>
-          <w:sz w:val="20"/>
-          <w:szCs w:val="20"/>
-          <w:shd w:val="clear" w:color="auto" w:fill="FFFFFF"/>
-        </w:rPr>
-        <w:t xml:space="preserve"> html&gt;, </w:t>
+        <w:t xml:space="preserve">&lt;!DOCTYPE html&gt;, </w:t>
       </w:r>
       <w:r>
         <w:rPr>
@@ -8075,25 +7771,14 @@
         </w:rPr>
         <w:t xml:space="preserve">The </w:t>
       </w:r>
-      <w:proofErr w:type="gramStart"/>
-      <w:r>
-        <w:rPr>
-          <w:color w:val="000000"/>
-          <w:sz w:val="20"/>
-          <w:szCs w:val="20"/>
-          <w:shd w:val="clear" w:color="auto" w:fill="FFFFFF"/>
-        </w:rPr>
-        <w:t>lang</w:t>
-      </w:r>
-      <w:proofErr w:type="gramEnd"/>
-      <w:r>
-        <w:rPr>
-          <w:color w:val="000000"/>
-          <w:sz w:val="20"/>
-          <w:szCs w:val="20"/>
-          <w:shd w:val="clear" w:color="auto" w:fill="FFFFFF"/>
-        </w:rPr>
-        <w:t xml:space="preserve"> attribute is optional. In this case, we see the language for this page is English.</w:t>
+      <w:r>
+        <w:rPr>
+          <w:color w:val="000000"/>
+          <w:sz w:val="20"/>
+          <w:szCs w:val="20"/>
+          <w:shd w:val="clear" w:color="auto" w:fill="FFFFFF"/>
+        </w:rPr>
+        <w:t>lang attribute is optional. In this case, we see the language for this page is English.</w:t>
       </w:r>
       <w:r>
         <w:rPr>
@@ -8112,27 +7797,7 @@
           <w:szCs w:val="20"/>
           <w:shd w:val="clear" w:color="auto" w:fill="FFFFFF"/>
         </w:rPr>
-        <w:t xml:space="preserve">Since the </w:t>
-      </w:r>
-      <w:proofErr w:type="gramStart"/>
-      <w:r>
-        <w:rPr>
-          <w:color w:val="000000"/>
-          <w:sz w:val="20"/>
-          <w:szCs w:val="20"/>
-          <w:shd w:val="clear" w:color="auto" w:fill="FFFFFF"/>
-        </w:rPr>
-        <w:t>lang</w:t>
-      </w:r>
-      <w:proofErr w:type="gramEnd"/>
-      <w:r>
-        <w:rPr>
-          <w:color w:val="000000"/>
-          <w:sz w:val="20"/>
-          <w:szCs w:val="20"/>
-          <w:shd w:val="clear" w:color="auto" w:fill="FFFFFF"/>
-        </w:rPr>
-        <w:t xml:space="preserve"> attribute is valid on all HTML elements</w:t>
+        <w:t>Since the lang attribute is valid on all HTML elements</w:t>
       </w:r>
       <w:r>
         <w:rPr>
@@ -8322,27 +7987,7 @@
           <w:szCs w:val="20"/>
           <w:shd w:val="clear" w:color="auto" w:fill="FFFFFF"/>
         </w:rPr>
-        <w:t xml:space="preserve">The head element contains the title of the page and </w:t>
-      </w:r>
-      <w:proofErr w:type="gramStart"/>
-      <w:r>
-        <w:rPr>
-          <w:color w:val="000000"/>
-          <w:sz w:val="20"/>
-          <w:szCs w:val="20"/>
-          <w:shd w:val="clear" w:color="auto" w:fill="FFFFFF"/>
-        </w:rPr>
-        <w:t>meta</w:t>
-      </w:r>
-      <w:proofErr w:type="gramEnd"/>
-      <w:r>
-        <w:rPr>
-          <w:color w:val="000000"/>
-          <w:sz w:val="20"/>
-          <w:szCs w:val="20"/>
-          <w:shd w:val="clear" w:color="auto" w:fill="FFFFFF"/>
-        </w:rPr>
-        <w:t xml:space="preserve"> information bout the page. Meta information is not visible to the user. </w:t>
+        <w:t xml:space="preserve">The head element contains the title of the page and meta information bout the page. Meta information is not visible to the user. </w:t>
       </w:r>
       <w:r>
         <w:rPr>
@@ -9963,25 +9608,14 @@
           <w:shd w:val="clear" w:color="auto" w:fill="FFFFFF"/>
         </w:rPr>
       </w:pPr>
-      <w:proofErr w:type="gramStart"/>
-      <w:r>
-        <w:rPr>
-          <w:color w:val="000000"/>
-          <w:sz w:val="20"/>
-          <w:szCs w:val="20"/>
-          <w:shd w:val="clear" w:color="auto" w:fill="FFFFFF"/>
-        </w:rPr>
-        <w:t>a</w:t>
-      </w:r>
-      <w:proofErr w:type="gramEnd"/>
-      <w:r>
-        <w:rPr>
-          <w:color w:val="000000"/>
-          <w:sz w:val="20"/>
-          <w:szCs w:val="20"/>
-          <w:shd w:val="clear" w:color="auto" w:fill="FFFFFF"/>
-        </w:rPr>
-        <w:t xml:space="preserve"> name (</w:t>
+      <w:r>
+        <w:rPr>
+          <w:color w:val="000000"/>
+          <w:sz w:val="20"/>
+          <w:szCs w:val="20"/>
+          <w:shd w:val="clear" w:color="auto" w:fill="FFFFFF"/>
+        </w:rPr>
+        <w:t>a name (</w:t>
       </w:r>
       <w:r>
         <w:rPr>
@@ -10028,25 +9662,14 @@
           <w:shd w:val="clear" w:color="auto" w:fill="FFFFFF"/>
         </w:rPr>
       </w:pPr>
-      <w:proofErr w:type="gramStart"/>
-      <w:r>
-        <w:rPr>
-          <w:color w:val="000000"/>
-          <w:sz w:val="20"/>
-          <w:szCs w:val="20"/>
-          <w:shd w:val="clear" w:color="auto" w:fill="FFFFFF"/>
-        </w:rPr>
-        <w:t>an</w:t>
-      </w:r>
-      <w:proofErr w:type="gramEnd"/>
-      <w:r>
-        <w:rPr>
-          <w:color w:val="000000"/>
-          <w:sz w:val="20"/>
-          <w:szCs w:val="20"/>
-          <w:shd w:val="clear" w:color="auto" w:fill="FFFFFF"/>
-        </w:rPr>
-        <w:t xml:space="preserve"> equal sign (sometimes a colon)</w:t>
+      <w:r>
+        <w:rPr>
+          <w:color w:val="000000"/>
+          <w:sz w:val="20"/>
+          <w:szCs w:val="20"/>
+          <w:shd w:val="clear" w:color="auto" w:fill="FFFFFF"/>
+        </w:rPr>
+        <w:t>an equal sign (sometimes a colon)</w:t>
       </w:r>
     </w:p>
     <w:p>
@@ -10066,25 +9689,14 @@
           <w:shd w:val="clear" w:color="auto" w:fill="FFFFFF"/>
         </w:rPr>
       </w:pPr>
-      <w:proofErr w:type="gramStart"/>
-      <w:r>
-        <w:rPr>
-          <w:color w:val="000000"/>
-          <w:sz w:val="20"/>
-          <w:szCs w:val="20"/>
-          <w:shd w:val="clear" w:color="auto" w:fill="FFFFFF"/>
-        </w:rPr>
-        <w:t>a</w:t>
-      </w:r>
-      <w:proofErr w:type="gramEnd"/>
-      <w:r>
-        <w:rPr>
-          <w:color w:val="000000"/>
-          <w:sz w:val="20"/>
-          <w:szCs w:val="20"/>
-          <w:shd w:val="clear" w:color="auto" w:fill="FFFFFF"/>
-        </w:rPr>
-        <w:t xml:space="preserve"> value (usually quoted). </w:t>
+      <w:r>
+        <w:rPr>
+          <w:color w:val="000000"/>
+          <w:sz w:val="20"/>
+          <w:szCs w:val="20"/>
+          <w:shd w:val="clear" w:color="auto" w:fill="FFFFFF"/>
+        </w:rPr>
+        <w:t xml:space="preserve">a value (usually quoted). </w:t>
       </w:r>
     </w:p>
     <w:p>
@@ -10371,17 +9983,7 @@
           <w:szCs w:val="20"/>
           <w:shd w:val="clear" w:color="auto" w:fill="FFFFFF"/>
         </w:rPr>
-        <w:t xml:space="preserve">It's important to note that when elements contain other elements, each element must be properly nested, that is, fully contained within its parent. Whenever you use an end tag, it should correspond to the last unclosed start tag. In other words, first open </w:t>
-      </w:r>
-      <w:proofErr w:type="gramStart"/>
-      <w:r>
-        <w:rPr>
-          <w:color w:val="000000"/>
-          <w:sz w:val="20"/>
-          <w:szCs w:val="20"/>
-          <w:shd w:val="clear" w:color="auto" w:fill="FFFFFF"/>
-        </w:rPr>
-        <w:t>e</w:t>
+        <w:t>It's important to note that when elements contain other elements, each element must be properly nested, that is, fully contained within its parent. Whenever you use an end tag, it should correspond to the last unclosed start tag. In other words, first open e</w:t>
       </w:r>
       <w:r>
         <w:rPr>
@@ -10399,17 +10001,7 @@
           <w:szCs w:val="20"/>
           <w:shd w:val="clear" w:color="auto" w:fill="FFFFFF"/>
         </w:rPr>
-        <w:t>then open</w:t>
-      </w:r>
-      <w:proofErr w:type="gramEnd"/>
-      <w:r>
-        <w:rPr>
-          <w:color w:val="000000"/>
-          <w:sz w:val="20"/>
-          <w:szCs w:val="20"/>
-          <w:shd w:val="clear" w:color="auto" w:fill="FFFFFF"/>
-        </w:rPr>
-        <w:t xml:space="preserve"> element 2, t</w:t>
+        <w:t>then open element 2, t</w:t>
       </w:r>
       <w:r>
         <w:rPr>
@@ -11243,7 +10835,6 @@
         </w:rPr>
         <w:t xml:space="preserve">an </w:t>
       </w:r>
-      <w:proofErr w:type="gramStart"/>
       <w:r>
         <w:rPr>
           <w:b/>
@@ -11261,9 +10852,27 @@
           <w:szCs w:val="17"/>
           <w:shd w:val="clear" w:color="auto" w:fill="FFFFFF"/>
         </w:rPr>
-        <w:t>,</w:t>
-      </w:r>
-      <w:proofErr w:type="gramEnd"/>
+        <w:t xml:space="preserve">, an </w:t>
+      </w:r>
+      <w:r>
+        <w:rPr>
+          <w:b/>
+          <w:color w:val="000000"/>
+          <w:sz w:val="20"/>
+          <w:szCs w:val="16"/>
+          <w:shd w:val="clear" w:color="auto" w:fill="FFFFFF"/>
+        </w:rPr>
+        <w:t>h3</w:t>
+      </w:r>
+      <w:r>
+        <w:rPr>
+          <w:color w:val="000000"/>
+          <w:sz w:val="20"/>
+          <w:szCs w:val="16"/>
+          <w:shd w:val="clear" w:color="auto" w:fill="FFFFFF"/>
+        </w:rPr>
+        <w:t xml:space="preserve"> </w:t>
+      </w:r>
       <w:r>
         <w:rPr>
           <w:color w:val="000000"/>
@@ -11271,74 +10880,26 @@
           <w:szCs w:val="17"/>
           <w:shd w:val="clear" w:color="auto" w:fill="FFFFFF"/>
         </w:rPr>
-        <w:t xml:space="preserve"> an </w:t>
-      </w:r>
-      <w:r>
-        <w:rPr>
-          <w:b/>
-          <w:color w:val="000000"/>
-          <w:sz w:val="20"/>
-          <w:szCs w:val="16"/>
-          <w:shd w:val="clear" w:color="auto" w:fill="FFFFFF"/>
-        </w:rPr>
-        <w:t>h3</w:t>
-      </w:r>
-      <w:r>
-        <w:rPr>
-          <w:color w:val="000000"/>
-          <w:sz w:val="20"/>
-          <w:szCs w:val="16"/>
-          <w:shd w:val="clear" w:color="auto" w:fill="FFFFFF"/>
-        </w:rPr>
-        <w:t xml:space="preserve"> </w:t>
-      </w:r>
-      <w:r>
-        <w:rPr>
+        <w:t xml:space="preserve">is a subheading of an </w:t>
+      </w:r>
+      <w:r>
+        <w:rPr>
+          <w:b/>
           <w:color w:val="000000"/>
           <w:sz w:val="20"/>
           <w:szCs w:val="17"/>
           <w:shd w:val="clear" w:color="auto" w:fill="FFFFFF"/>
         </w:rPr>
-        <w:t xml:space="preserve">is a subheading of an </w:t>
-      </w:r>
-      <w:r>
-        <w:rPr>
-          <w:b/>
+        <w:t>h2</w:t>
+      </w:r>
+      <w:r>
+        <w:rPr>
           <w:color w:val="000000"/>
           <w:sz w:val="20"/>
           <w:szCs w:val="17"/>
           <w:shd w:val="clear" w:color="auto" w:fill="FFFFFF"/>
         </w:rPr>
-        <w:t>h2</w:t>
-      </w:r>
-      <w:r>
-        <w:rPr>
-          <w:color w:val="000000"/>
-          <w:sz w:val="20"/>
-          <w:szCs w:val="17"/>
-          <w:shd w:val="clear" w:color="auto" w:fill="FFFFFF"/>
-        </w:rPr>
-        <w:t xml:space="preserve">. </w:t>
-      </w:r>
-      <w:proofErr w:type="gramStart"/>
-      <w:r>
-        <w:rPr>
-          <w:color w:val="000000"/>
-          <w:sz w:val="20"/>
-          <w:szCs w:val="17"/>
-          <w:shd w:val="clear" w:color="auto" w:fill="FFFFFF"/>
-        </w:rPr>
-        <w:t>and</w:t>
-      </w:r>
-      <w:proofErr w:type="gramEnd"/>
-      <w:r>
-        <w:rPr>
-          <w:color w:val="000000"/>
-          <w:sz w:val="20"/>
-          <w:szCs w:val="17"/>
-          <w:shd w:val="clear" w:color="auto" w:fill="FFFFFF"/>
-        </w:rPr>
-        <w:t xml:space="preserve"> so on, just like when you type a document with various headings in a word processor. </w:t>
+        <w:t xml:space="preserve">. and so on, just like when you type a document with various headings in a word processor. </w:t>
       </w:r>
     </w:p>
     <w:p>
@@ -11380,27 +10941,7 @@
           <w:szCs w:val="17"/>
           <w:shd w:val="clear" w:color="auto" w:fill="FFFFFF"/>
         </w:rPr>
-        <w:t xml:space="preserve"> (or more, depending on your content)</w:t>
-      </w:r>
-      <w:proofErr w:type="gramStart"/>
-      <w:r>
-        <w:rPr>
-          <w:color w:val="000000"/>
-          <w:sz w:val="20"/>
-          <w:szCs w:val="17"/>
-          <w:shd w:val="clear" w:color="auto" w:fill="FFFFFF"/>
-        </w:rPr>
-        <w:t>,</w:t>
-      </w:r>
-      <w:proofErr w:type="gramEnd"/>
-      <w:r>
-        <w:rPr>
-          <w:color w:val="000000"/>
-          <w:sz w:val="20"/>
-          <w:szCs w:val="17"/>
-          <w:shd w:val="clear" w:color="auto" w:fill="FFFFFF"/>
-        </w:rPr>
-        <w:t xml:space="preserve"> so </w:t>
+        <w:t xml:space="preserve"> (or more, depending on your content), so </w:t>
       </w:r>
       <w:r>
         <w:rPr>
@@ -13264,27 +12805,7 @@
           <w:szCs w:val="20"/>
           <w:shd w:val="clear" w:color="auto" w:fill="FFFFFF"/>
         </w:rPr>
-        <w:t>tself. An absolute URL is analogous to a complete street address</w:t>
-      </w:r>
-      <w:proofErr w:type="gramStart"/>
-      <w:r>
-        <w:rPr>
-          <w:color w:val="000000"/>
-          <w:sz w:val="20"/>
-          <w:szCs w:val="20"/>
-          <w:shd w:val="clear" w:color="auto" w:fill="FFFFFF"/>
-        </w:rPr>
-        <w:t>,.</w:t>
-      </w:r>
-      <w:proofErr w:type="gramEnd"/>
-      <w:r>
-        <w:rPr>
-          <w:color w:val="000000"/>
-          <w:sz w:val="20"/>
-          <w:szCs w:val="20"/>
-          <w:shd w:val="clear" w:color="auto" w:fill="FFFFFF"/>
-        </w:rPr>
-        <w:t xml:space="preserve"> No matter where a letter is sent from, the post office will be able to find the recipient. </w:t>
+        <w:t xml:space="preserve">tself. An absolute URL is analogous to a complete street address,. No matter where a letter is sent from, the post office will be able to find the recipient. </w:t>
       </w:r>
     </w:p>
     <w:p>
@@ -13333,27 +12854,7 @@
           <w:szCs w:val="20"/>
           <w:shd w:val="clear" w:color="auto" w:fill="FFFFFF"/>
         </w:rPr>
-        <w:t xml:space="preserve">when use an absolute URL in a link. </w:t>
-      </w:r>
-      <w:proofErr w:type="gramStart"/>
-      <w:r>
-        <w:rPr>
-          <w:color w:val="000000"/>
-          <w:sz w:val="20"/>
-          <w:szCs w:val="20"/>
-          <w:shd w:val="clear" w:color="auto" w:fill="FFFFFF"/>
-        </w:rPr>
-        <w:t>it</w:t>
-      </w:r>
-      <w:proofErr w:type="gramEnd"/>
-      <w:r>
-        <w:rPr>
-          <w:color w:val="000000"/>
-          <w:sz w:val="20"/>
-          <w:szCs w:val="20"/>
-          <w:shd w:val="clear" w:color="auto" w:fill="FFFFFF"/>
-        </w:rPr>
-        <w:t xml:space="preserve"> will be the same no matter where the calling file – the file containing the link – is</w:t>
+        <w:t>when use an absolute URL in a link. it will be the same no matter where the calling file – the file containing the link – is</w:t>
       </w:r>
     </w:p>
     <w:p>
@@ -13607,23 +13108,7 @@
           <w:rFonts w:ascii="Arial" w:hAnsi="Arial" w:cs="Arial"/>
           <w:color w:val="4D4E53"/>
         </w:rPr>
-        <w:t xml:space="preserve">eak (carriage-return). </w:t>
-      </w:r>
-      <w:proofErr w:type="gramStart"/>
-      <w:r>
-        <w:rPr>
-          <w:rFonts w:ascii="Arial" w:hAnsi="Arial" w:cs="Arial"/>
-          <w:color w:val="4D4E53"/>
-        </w:rPr>
-        <w:t>In text.</w:t>
-      </w:r>
-      <w:proofErr w:type="gramEnd"/>
-      <w:r>
-        <w:rPr>
-          <w:rFonts w:ascii="Arial" w:hAnsi="Arial" w:cs="Arial"/>
-          <w:color w:val="4D4E53"/>
-        </w:rPr>
-        <w:t xml:space="preserve"> </w:t>
+        <w:t xml:space="preserve">eak (carriage-return). In text. </w:t>
       </w:r>
     </w:p>
     <w:p>
@@ -13998,37 +13483,16 @@
           <w:szCs w:val="20"/>
           <w:shd w:val="clear" w:color="auto" w:fill="FFFFFF"/>
         </w:rPr>
-        <w:t xml:space="preserve"> </w:t>
-      </w:r>
-      <w:proofErr w:type="gramStart"/>
-      <w:r>
-        <w:rPr>
-          <w:b/>
-          <w:color w:val="000000"/>
-          <w:sz w:val="20"/>
-          <w:szCs w:val="20"/>
-          <w:shd w:val="clear" w:color="auto" w:fill="FFFFFF"/>
-        </w:rPr>
-        <w:t>(</w:t>
-      </w:r>
-      <w:r>
-        <w:rPr>
-          <w:color w:val="000000"/>
-          <w:sz w:val="20"/>
-          <w:szCs w:val="20"/>
-          <w:shd w:val="clear" w:color="auto" w:fill="FFFFFF"/>
-        </w:rPr>
-        <w:t xml:space="preserve"> “</w:t>
-      </w:r>
-      <w:proofErr w:type="gramEnd"/>
-      <w:r>
-        <w:rPr>
-          <w:color w:val="000000"/>
-          <w:sz w:val="20"/>
-          <w:szCs w:val="20"/>
-          <w:shd w:val="clear" w:color="auto" w:fill="FFFFFF"/>
-        </w:rPr>
-        <w:t>hypertext reference”)</w:t>
+        <w:t xml:space="preserve"> (</w:t>
+      </w:r>
+      <w:r>
+        <w:rPr>
+          <w:color w:val="000000"/>
+          <w:sz w:val="20"/>
+          <w:szCs w:val="20"/>
+          <w:shd w:val="clear" w:color="auto" w:fill="FFFFFF"/>
+        </w:rPr>
+        <w:t xml:space="preserve"> “hypertext reference”)</w:t>
       </w:r>
       <w:r>
         <w:rPr>
@@ -14535,27 +13999,7 @@
           <w:szCs w:val="17"/>
           <w:shd w:val="clear" w:color="auto" w:fill="FFFFFF"/>
         </w:rPr>
-        <w:t xml:space="preserve"> than </w:t>
-      </w:r>
-      <w:proofErr w:type="gramStart"/>
-      <w:r>
-        <w:rPr>
-          <w:color w:val="000000"/>
-          <w:sz w:val="20"/>
-          <w:szCs w:val="17"/>
-          <w:shd w:val="clear" w:color="auto" w:fill="FFFFFF"/>
-        </w:rPr>
-        <w:t>one way</w:t>
-      </w:r>
-      <w:proofErr w:type="gramEnd"/>
-      <w:r>
-        <w:rPr>
-          <w:color w:val="000000"/>
-          <w:sz w:val="20"/>
-          <w:szCs w:val="17"/>
-          <w:shd w:val="clear" w:color="auto" w:fill="FFFFFF"/>
-        </w:rPr>
-        <w:t>. Th</w:t>
+        <w:t xml:space="preserve"> than one way. Th</w:t>
       </w:r>
       <w:r>
         <w:rPr>
@@ -15165,27 +14609,7 @@
           <w:sz w:val="20"/>
           <w:szCs w:val="20"/>
         </w:rPr>
-        <w:t xml:space="preserve">the order is meaningful. </w:t>
-      </w:r>
-      <w:proofErr w:type="gramStart"/>
-      <w:r>
-        <w:rPr>
-          <w:rFonts w:ascii="Arial" w:eastAsia="Times New Roman" w:hAnsi="Arial" w:cs="Arial"/>
-          <w:iCs/>
-          <w:sz w:val="20"/>
-          <w:szCs w:val="20"/>
-        </w:rPr>
-        <w:t>if</w:t>
-      </w:r>
-      <w:proofErr w:type="gramEnd"/>
-      <w:r>
-        <w:rPr>
-          <w:rFonts w:ascii="Arial" w:eastAsia="Times New Roman" w:hAnsi="Arial" w:cs="Arial"/>
-          <w:iCs/>
-          <w:sz w:val="20"/>
-          <w:szCs w:val="20"/>
-        </w:rPr>
-        <w:t xml:space="preserve"> the </w:t>
+        <w:t xml:space="preserve">the order is meaningful. if the </w:t>
       </w:r>
       <w:r>
         <w:rPr>
@@ -16015,27 +15439,7 @@
           <w:sz w:val="20"/>
           <w:szCs w:val="20"/>
         </w:rPr>
-        <w:t>Several tags are needed to display a table. At minimum are &lt;</w:t>
-      </w:r>
-      <w:proofErr w:type="spellStart"/>
-      <w:proofErr w:type="gramStart"/>
-      <w:r>
-        <w:rPr>
-          <w:rFonts w:ascii="Arial" w:eastAsia="Times New Roman" w:hAnsi="Arial" w:cs="Arial"/>
-          <w:sz w:val="20"/>
-          <w:szCs w:val="20"/>
-        </w:rPr>
-        <w:t>tr</w:t>
-      </w:r>
-      <w:proofErr w:type="spellEnd"/>
-      <w:proofErr w:type="gramEnd"/>
-      <w:r>
-        <w:rPr>
-          <w:rFonts w:ascii="Arial" w:eastAsia="Times New Roman" w:hAnsi="Arial" w:cs="Arial"/>
-          <w:sz w:val="20"/>
-          <w:szCs w:val="20"/>
-        </w:rPr>
-        <w:t>&gt; table row start and end tags and &lt;td&gt; table cell start and end tags.</w:t>
+        <w:t>Several tags are needed to display a table. At minimum are &lt;tr&gt; table row start and end tags and &lt;td&gt; table cell start and end tags.</w:t>
       </w:r>
     </w:p>
     <w:p>
@@ -16892,7 +16296,6 @@
         </w:rPr>
         <w:t>&amp;copy</w:t>
       </w:r>
-      <w:proofErr w:type="gramStart"/>
       <w:r>
         <w:rPr>
           <w:bCs/>
@@ -16903,7 +16306,6 @@
         </w:rPr>
         <w:t>;</w:t>
       </w:r>
-      <w:proofErr w:type="gramEnd"/>
     </w:p>
     <w:p>
       <w:pPr>
@@ -17000,27 +16402,7 @@
           <w:szCs w:val="20"/>
           <w:shd w:val="clear" w:color="auto" w:fill="FFFFFF"/>
         </w:rPr>
-        <w:t xml:space="preserve">Specify your </w:t>
-      </w:r>
-      <w:proofErr w:type="gramStart"/>
-      <w:r>
-        <w:rPr>
-          <w:color w:val="000000"/>
-          <w:sz w:val="20"/>
-          <w:szCs w:val="20"/>
-          <w:shd w:val="clear" w:color="auto" w:fill="FFFFFF"/>
-        </w:rPr>
-        <w:t>document's</w:t>
-      </w:r>
-      <w:proofErr w:type="gramEnd"/>
-      <w:r>
-        <w:rPr>
-          <w:color w:val="000000"/>
-          <w:sz w:val="20"/>
-          <w:szCs w:val="20"/>
-          <w:shd w:val="clear" w:color="auto" w:fill="FFFFFF"/>
-        </w:rPr>
-        <w:t xml:space="preserve"> character encoding</w:t>
+        <w:t>Specify your document's character encoding</w:t>
       </w:r>
       <w:r>
         <w:rPr>
@@ -17169,11 +16551,11 @@
         <w:pStyle w:val="Style"/>
         <w:numPr>
           <w:ilvl w:val="0"/>
-          <w:numId w:val="1"/>
+          <w:numId w:val="28"/>
         </w:numPr>
         <w:shd w:val="clear" w:color="auto" w:fill="FFFFFF"/>
         <w:spacing w:before="91" w:line="235" w:lineRule="exact"/>
-        <w:ind w:left="297" w:right="144" w:hanging="278"/>
+        <w:ind w:right="144"/>
         <w:rPr>
           <w:color w:val="000000"/>
           <w:sz w:val="20"/>
@@ -17232,11 +16614,11 @@
         <w:pStyle w:val="Style"/>
         <w:numPr>
           <w:ilvl w:val="0"/>
-          <w:numId w:val="1"/>
+          <w:numId w:val="28"/>
         </w:numPr>
         <w:shd w:val="clear" w:color="auto" w:fill="FFFFFF"/>
         <w:spacing w:before="91" w:line="235" w:lineRule="exact"/>
-        <w:ind w:left="293" w:right="441" w:hanging="273"/>
+        <w:ind w:right="441"/>
         <w:rPr>
           <w:color w:val="000000"/>
           <w:sz w:val="20"/>
@@ -17259,11 +16641,11 @@
         <w:pStyle w:val="Style"/>
         <w:numPr>
           <w:ilvl w:val="0"/>
-          <w:numId w:val="1"/>
+          <w:numId w:val="28"/>
         </w:numPr>
         <w:shd w:val="clear" w:color="auto" w:fill="FFFFFF"/>
         <w:spacing w:before="81" w:line="240" w:lineRule="exact"/>
-        <w:ind w:left="283" w:right="62" w:hanging="273"/>
+        <w:ind w:right="62"/>
         <w:rPr>
           <w:i/>
           <w:iCs/>
@@ -17362,17 +16744,7 @@
           <w:szCs w:val="20"/>
           <w:shd w:val="clear" w:color="auto" w:fill="FFFFFF"/>
         </w:rPr>
-        <w:t xml:space="preserve">a space and a forward slash </w:t>
-      </w:r>
-      <w:proofErr w:type="gramStart"/>
-      <w:r>
-        <w:rPr>
-          <w:color w:val="000000"/>
-          <w:sz w:val="20"/>
-          <w:szCs w:val="20"/>
-          <w:shd w:val="clear" w:color="auto" w:fill="FFFFFF"/>
-        </w:rPr>
-        <w:t>(</w:t>
+        <w:t>a space and a forward slash (</w:t>
       </w:r>
       <w:r>
         <w:rPr>
@@ -17394,7 +16766,6 @@
         </w:rPr>
         <w:t>/</w:t>
       </w:r>
-      <w:proofErr w:type="gramEnd"/>
       <w:r>
         <w:rPr>
           <w:i/>
@@ -17412,11 +16783,11 @@
         <w:pStyle w:val="Style"/>
         <w:numPr>
           <w:ilvl w:val="0"/>
-          <w:numId w:val="1"/>
+          <w:numId w:val="28"/>
         </w:numPr>
         <w:shd w:val="clear" w:color="auto" w:fill="FFFFFF"/>
         <w:spacing w:before="96" w:line="230" w:lineRule="exact"/>
-        <w:ind w:left="278" w:right="254" w:hanging="264"/>
+        <w:ind w:right="254"/>
         <w:rPr>
           <w:color w:val="000000"/>
           <w:sz w:val="20"/>
@@ -17476,42 +16847,18 @@
           <w:szCs w:val="20"/>
           <w:shd w:val="clear" w:color="auto" w:fill="FFFFFF"/>
         </w:rPr>
-        <w:t>&lt;</w:t>
-      </w:r>
-      <w:proofErr w:type="gramStart"/>
-      <w:r>
-        <w:rPr>
-          <w:b/>
-          <w:bCs/>
-          <w:color w:val="000000"/>
-          <w:sz w:val="20"/>
-          <w:szCs w:val="20"/>
-          <w:shd w:val="clear" w:color="auto" w:fill="FFFFFF"/>
-        </w:rPr>
-        <w:t>!D</w:t>
-      </w:r>
-      <w:r>
-        <w:rPr>
-          <w:b/>
-          <w:bCs/>
-          <w:color w:val="000000"/>
-          <w:sz w:val="20"/>
-          <w:szCs w:val="20"/>
-          <w:shd w:val="clear" w:color="auto" w:fill="FFFFFF"/>
-        </w:rPr>
-        <w:t>OCTYPE</w:t>
-      </w:r>
-      <w:proofErr w:type="gramEnd"/>
-      <w:r>
-        <w:rPr>
-          <w:b/>
-          <w:bCs/>
-          <w:color w:val="000000"/>
-          <w:sz w:val="20"/>
-          <w:szCs w:val="20"/>
-          <w:shd w:val="clear" w:color="auto" w:fill="FFFFFF"/>
-        </w:rPr>
-        <w:t xml:space="preserve"> html&gt; </w:t>
+        <w:t>&lt;!D</w:t>
+      </w:r>
+      <w:r>
+        <w:rPr>
+          <w:b/>
+          <w:bCs/>
+          <w:color w:val="000000"/>
+          <w:sz w:val="20"/>
+          <w:szCs w:val="20"/>
+          <w:shd w:val="clear" w:color="auto" w:fill="FFFFFF"/>
+        </w:rPr>
+        <w:t xml:space="preserve">OCTYPE html&gt; </w:t>
       </w:r>
     </w:p>
     <w:p>
@@ -17519,11 +16866,11 @@
         <w:pStyle w:val="Style"/>
         <w:numPr>
           <w:ilvl w:val="0"/>
-          <w:numId w:val="1"/>
+          <w:numId w:val="28"/>
         </w:numPr>
         <w:shd w:val="clear" w:color="auto" w:fill="FFFFFF"/>
         <w:spacing w:before="81" w:line="240" w:lineRule="exact"/>
-        <w:ind w:left="283" w:right="62" w:hanging="273"/>
+        <w:ind w:right="62"/>
         <w:rPr>
           <w:b/>
           <w:bCs/>
@@ -17624,11 +16971,11 @@
         <w:pStyle w:val="Style"/>
         <w:numPr>
           <w:ilvl w:val="0"/>
-          <w:numId w:val="1"/>
+          <w:numId w:val="28"/>
         </w:numPr>
         <w:shd w:val="clear" w:color="auto" w:fill="FFFFFF"/>
         <w:spacing w:before="96" w:line="235" w:lineRule="exact"/>
-        <w:ind w:left="288" w:right="340" w:hanging="278"/>
+        <w:ind w:right="340"/>
         <w:rPr>
           <w:color w:val="000000"/>
           <w:sz w:val="20"/>
@@ -17669,11 +17016,11 @@
         <w:pStyle w:val="Style"/>
         <w:numPr>
           <w:ilvl w:val="0"/>
-          <w:numId w:val="1"/>
+          <w:numId w:val="28"/>
         </w:numPr>
         <w:shd w:val="clear" w:color="auto" w:fill="FFFFFF"/>
         <w:spacing w:before="91" w:line="235" w:lineRule="exact"/>
-        <w:ind w:left="278" w:right="124" w:hanging="273"/>
+        <w:ind w:right="124"/>
         <w:rPr>
           <w:color w:val="000000"/>
           <w:sz w:val="20"/>
@@ -17732,11 +17079,11 @@
         <w:pStyle w:val="Style"/>
         <w:numPr>
           <w:ilvl w:val="0"/>
-          <w:numId w:val="1"/>
+          <w:numId w:val="28"/>
         </w:numPr>
         <w:shd w:val="clear" w:color="auto" w:fill="FFFFFF"/>
         <w:spacing w:before="81" w:line="240" w:lineRule="exact"/>
-        <w:ind w:left="283" w:right="62" w:hanging="273"/>
+        <w:ind w:right="62"/>
         <w:rPr>
           <w:color w:val="000000"/>
           <w:sz w:val="20"/>
@@ -17777,11 +17124,10 @@
         <w:pStyle w:val="Style"/>
         <w:numPr>
           <w:ilvl w:val="0"/>
-          <w:numId w:val="1"/>
+          <w:numId w:val="28"/>
         </w:numPr>
         <w:shd w:val="clear" w:color="auto" w:fill="FFFFFF"/>
         <w:spacing w:before="100" w:line="244" w:lineRule="exact"/>
-        <w:ind w:left="278" w:hanging="278"/>
         <w:rPr>
           <w:color w:val="000000"/>
           <w:sz w:val="20"/>
@@ -17867,11 +17213,11 @@
         <w:pStyle w:val="Style"/>
         <w:numPr>
           <w:ilvl w:val="0"/>
-          <w:numId w:val="1"/>
+          <w:numId w:val="28"/>
         </w:numPr>
         <w:shd w:val="clear" w:color="auto" w:fill="FFFFFF"/>
         <w:spacing w:before="129" w:line="240" w:lineRule="exact"/>
-        <w:ind w:left="283" w:right="28" w:hanging="283"/>
+        <w:ind w:right="28"/>
         <w:rPr>
           <w:color w:val="000000"/>
           <w:sz w:val="20"/>
@@ -18000,7 +17346,6 @@
         <w:docPartUnique/>
       </w:docPartObj>
     </w:sdtPr>
-    <w:sdtEndPr/>
     <w:sdtContent>
       <w:sdt>
         <w:sdtPr>
@@ -18010,7 +17355,6 @@
             <w:docPartUnique/>
           </w:docPartObj>
         </w:sdtPr>
-        <w:sdtEndPr/>
         <w:sdtContent>
           <w:p>
             <w:pPr>
@@ -18050,7 +17394,7 @@
                 <w:bCs/>
                 <w:noProof/>
               </w:rPr>
-              <w:t>5</w:t>
+              <w:t>3</w:t>
             </w:r>
             <w:r>
               <w:rPr>
@@ -18768,6 +18112,119 @@
     </w:lvl>
   </w:abstractNum>
   <w:abstractNum w:abstractNumId="8">
+    <w:nsid w:val="24F753E7"/>
+    <w:multiLevelType w:val="hybridMultilevel"/>
+    <w:tmpl w:val="0E3A1AE4"/>
+    <w:lvl w:ilvl="0" w:tplc="04090001">
+      <w:start w:val="1"/>
+      <w:numFmt w:val="bullet"/>
+      <w:lvlText w:val=""/>
+      <w:lvlJc w:val="left"/>
+      <w:pPr>
+        <w:ind w:left="734" w:hanging="360"/>
+      </w:pPr>
+      <w:rPr>
+        <w:rFonts w:ascii="Symbol" w:hAnsi="Symbol" w:hint="default"/>
+      </w:rPr>
+    </w:lvl>
+    <w:lvl w:ilvl="1" w:tplc="04090003" w:tentative="1">
+      <w:start w:val="1"/>
+      <w:numFmt w:val="bullet"/>
+      <w:lvlText w:val="o"/>
+      <w:lvlJc w:val="left"/>
+      <w:pPr>
+        <w:ind w:left="1454" w:hanging="360"/>
+      </w:pPr>
+      <w:rPr>
+        <w:rFonts w:ascii="Courier New" w:hAnsi="Courier New" w:cs="Courier New" w:hint="default"/>
+      </w:rPr>
+    </w:lvl>
+    <w:lvl w:ilvl="2" w:tplc="04090005" w:tentative="1">
+      <w:start w:val="1"/>
+      <w:numFmt w:val="bullet"/>
+      <w:lvlText w:val=""/>
+      <w:lvlJc w:val="left"/>
+      <w:pPr>
+        <w:ind w:left="2174" w:hanging="360"/>
+      </w:pPr>
+      <w:rPr>
+        <w:rFonts w:ascii="Wingdings" w:hAnsi="Wingdings" w:hint="default"/>
+      </w:rPr>
+    </w:lvl>
+    <w:lvl w:ilvl="3" w:tplc="04090001" w:tentative="1">
+      <w:start w:val="1"/>
+      <w:numFmt w:val="bullet"/>
+      <w:lvlText w:val=""/>
+      <w:lvlJc w:val="left"/>
+      <w:pPr>
+        <w:ind w:left="2894" w:hanging="360"/>
+      </w:pPr>
+      <w:rPr>
+        <w:rFonts w:ascii="Symbol" w:hAnsi="Symbol" w:hint="default"/>
+      </w:rPr>
+    </w:lvl>
+    <w:lvl w:ilvl="4" w:tplc="04090003" w:tentative="1">
+      <w:start w:val="1"/>
+      <w:numFmt w:val="bullet"/>
+      <w:lvlText w:val="o"/>
+      <w:lvlJc w:val="left"/>
+      <w:pPr>
+        <w:ind w:left="3614" w:hanging="360"/>
+      </w:pPr>
+      <w:rPr>
+        <w:rFonts w:ascii="Courier New" w:hAnsi="Courier New" w:cs="Courier New" w:hint="default"/>
+      </w:rPr>
+    </w:lvl>
+    <w:lvl w:ilvl="5" w:tplc="04090005" w:tentative="1">
+      <w:start w:val="1"/>
+      <w:numFmt w:val="bullet"/>
+      <w:lvlText w:val=""/>
+      <w:lvlJc w:val="left"/>
+      <w:pPr>
+        <w:ind w:left="4334" w:hanging="360"/>
+      </w:pPr>
+      <w:rPr>
+        <w:rFonts w:ascii="Wingdings" w:hAnsi="Wingdings" w:hint="default"/>
+      </w:rPr>
+    </w:lvl>
+    <w:lvl w:ilvl="6" w:tplc="04090001" w:tentative="1">
+      <w:start w:val="1"/>
+      <w:numFmt w:val="bullet"/>
+      <w:lvlText w:val=""/>
+      <w:lvlJc w:val="left"/>
+      <w:pPr>
+        <w:ind w:left="5054" w:hanging="360"/>
+      </w:pPr>
+      <w:rPr>
+        <w:rFonts w:ascii="Symbol" w:hAnsi="Symbol" w:hint="default"/>
+      </w:rPr>
+    </w:lvl>
+    <w:lvl w:ilvl="7" w:tplc="04090003" w:tentative="1">
+      <w:start w:val="1"/>
+      <w:numFmt w:val="bullet"/>
+      <w:lvlText w:val="o"/>
+      <w:lvlJc w:val="left"/>
+      <w:pPr>
+        <w:ind w:left="5774" w:hanging="360"/>
+      </w:pPr>
+      <w:rPr>
+        <w:rFonts w:ascii="Courier New" w:hAnsi="Courier New" w:cs="Courier New" w:hint="default"/>
+      </w:rPr>
+    </w:lvl>
+    <w:lvl w:ilvl="8" w:tplc="04090005" w:tentative="1">
+      <w:start w:val="1"/>
+      <w:numFmt w:val="bullet"/>
+      <w:lvlText w:val=""/>
+      <w:lvlJc w:val="left"/>
+      <w:pPr>
+        <w:ind w:left="6494" w:hanging="360"/>
+      </w:pPr>
+      <w:rPr>
+        <w:rFonts w:ascii="Wingdings" w:hAnsi="Wingdings" w:hint="default"/>
+      </w:rPr>
+    </w:lvl>
+  </w:abstractNum>
+  <w:abstractNum w:abstractNumId="9">
     <w:nsid w:val="271D3E43"/>
     <w:multiLevelType w:val="hybridMultilevel"/>
     <w:tmpl w:val="AA2AA47A"/>
@@ -18853,7 +18310,93 @@
       </w:pPr>
     </w:lvl>
   </w:abstractNum>
-  <w:abstractNum w:abstractNumId="9">
+  <w:abstractNum w:abstractNumId="10">
+    <w:nsid w:val="2BD54C29"/>
+    <w:multiLevelType w:val="hybridMultilevel"/>
+    <w:tmpl w:val="29587692"/>
+    <w:lvl w:ilvl="0" w:tplc="0409000F">
+      <w:start w:val="1"/>
+      <w:numFmt w:val="decimal"/>
+      <w:lvlText w:val="%1."/>
+      <w:lvlJc w:val="left"/>
+      <w:pPr>
+        <w:ind w:left="360" w:hanging="360"/>
+      </w:pPr>
+    </w:lvl>
+    <w:lvl w:ilvl="1" w:tplc="04090019" w:tentative="1">
+      <w:start w:val="1"/>
+      <w:numFmt w:val="lowerLetter"/>
+      <w:lvlText w:val="%2."/>
+      <w:lvlJc w:val="left"/>
+      <w:pPr>
+        <w:ind w:left="1080" w:hanging="360"/>
+      </w:pPr>
+    </w:lvl>
+    <w:lvl w:ilvl="2" w:tplc="0409001B" w:tentative="1">
+      <w:start w:val="1"/>
+      <w:numFmt w:val="lowerRoman"/>
+      <w:lvlText w:val="%3."/>
+      <w:lvlJc w:val="right"/>
+      <w:pPr>
+        <w:ind w:left="1800" w:hanging="180"/>
+      </w:pPr>
+    </w:lvl>
+    <w:lvl w:ilvl="3" w:tplc="0409000F" w:tentative="1">
+      <w:start w:val="1"/>
+      <w:numFmt w:val="decimal"/>
+      <w:lvlText w:val="%4."/>
+      <w:lvlJc w:val="left"/>
+      <w:pPr>
+        <w:ind w:left="2520" w:hanging="360"/>
+      </w:pPr>
+    </w:lvl>
+    <w:lvl w:ilvl="4" w:tplc="04090019" w:tentative="1">
+      <w:start w:val="1"/>
+      <w:numFmt w:val="lowerLetter"/>
+      <w:lvlText w:val="%5."/>
+      <w:lvlJc w:val="left"/>
+      <w:pPr>
+        <w:ind w:left="3240" w:hanging="360"/>
+      </w:pPr>
+    </w:lvl>
+    <w:lvl w:ilvl="5" w:tplc="0409001B" w:tentative="1">
+      <w:start w:val="1"/>
+      <w:numFmt w:val="lowerRoman"/>
+      <w:lvlText w:val="%6."/>
+      <w:lvlJc w:val="right"/>
+      <w:pPr>
+        <w:ind w:left="3960" w:hanging="180"/>
+      </w:pPr>
+    </w:lvl>
+    <w:lvl w:ilvl="6" w:tplc="0409000F" w:tentative="1">
+      <w:start w:val="1"/>
+      <w:numFmt w:val="decimal"/>
+      <w:lvlText w:val="%7."/>
+      <w:lvlJc w:val="left"/>
+      <w:pPr>
+        <w:ind w:left="4680" w:hanging="360"/>
+      </w:pPr>
+    </w:lvl>
+    <w:lvl w:ilvl="7" w:tplc="04090019" w:tentative="1">
+      <w:start w:val="1"/>
+      <w:numFmt w:val="lowerLetter"/>
+      <w:lvlText w:val="%8."/>
+      <w:lvlJc w:val="left"/>
+      <w:pPr>
+        <w:ind w:left="5400" w:hanging="360"/>
+      </w:pPr>
+    </w:lvl>
+    <w:lvl w:ilvl="8" w:tplc="0409001B" w:tentative="1">
+      <w:start w:val="1"/>
+      <w:numFmt w:val="lowerRoman"/>
+      <w:lvlText w:val="%9."/>
+      <w:lvlJc w:val="right"/>
+      <w:pPr>
+        <w:ind w:left="6120" w:hanging="180"/>
+      </w:pPr>
+    </w:lvl>
+  </w:abstractNum>
+  <w:abstractNum w:abstractNumId="11">
     <w:nsid w:val="305B5BFC"/>
     <w:multiLevelType w:val="hybridMultilevel"/>
     <w:tmpl w:val="3FB0BD2C"/>
@@ -18939,7 +18482,7 @@
       </w:pPr>
     </w:lvl>
   </w:abstractNum>
-  <w:abstractNum w:abstractNumId="10">
+  <w:abstractNum w:abstractNumId="12">
     <w:nsid w:val="30FF7431"/>
     <w:multiLevelType w:val="singleLevel"/>
     <w:tmpl w:val="8D9AECF8"/>
@@ -18955,7 +18498,7 @@
       </w:rPr>
     </w:lvl>
   </w:abstractNum>
-  <w:abstractNum w:abstractNumId="11">
+  <w:abstractNum w:abstractNumId="13">
     <w:nsid w:val="394715B5"/>
     <w:multiLevelType w:val="hybridMultilevel"/>
     <w:tmpl w:val="D72E95A4"/>
@@ -19047,7 +18590,7 @@
       </w:pPr>
     </w:lvl>
   </w:abstractNum>
-  <w:abstractNum w:abstractNumId="12">
+  <w:abstractNum w:abstractNumId="14">
     <w:nsid w:val="3B236CB6"/>
     <w:multiLevelType w:val="singleLevel"/>
     <w:tmpl w:val="8D9AECF8"/>
@@ -19063,7 +18606,7 @@
       </w:rPr>
     </w:lvl>
   </w:abstractNum>
-  <w:abstractNum w:abstractNumId="13">
+  <w:abstractNum w:abstractNumId="15">
     <w:nsid w:val="44721223"/>
     <w:multiLevelType w:val="hybridMultilevel"/>
     <w:tmpl w:val="4B1E43EA"/>
@@ -19156,7 +18699,7 @@
       </w:pPr>
     </w:lvl>
   </w:abstractNum>
-  <w:abstractNum w:abstractNumId="14">
+  <w:abstractNum w:abstractNumId="16">
     <w:nsid w:val="459942B9"/>
     <w:multiLevelType w:val="singleLevel"/>
     <w:tmpl w:val="8D9AECF8"/>
@@ -19172,7 +18715,7 @@
       </w:rPr>
     </w:lvl>
   </w:abstractNum>
-  <w:abstractNum w:abstractNumId="15">
+  <w:abstractNum w:abstractNumId="17">
     <w:nsid w:val="45FC0EB1"/>
     <w:multiLevelType w:val="singleLevel"/>
     <w:tmpl w:val="8D9AECF8"/>
@@ -19188,7 +18731,7 @@
       </w:rPr>
     </w:lvl>
   </w:abstractNum>
-  <w:abstractNum w:abstractNumId="16">
+  <w:abstractNum w:abstractNumId="18">
     <w:nsid w:val="4613128A"/>
     <w:multiLevelType w:val="hybridMultilevel"/>
     <w:tmpl w:val="17B620AA"/>
@@ -19277,7 +18820,7 @@
       </w:pPr>
     </w:lvl>
   </w:abstractNum>
-  <w:abstractNum w:abstractNumId="17">
+  <w:abstractNum w:abstractNumId="19">
     <w:nsid w:val="46CF3FA4"/>
     <w:multiLevelType w:val="singleLevel"/>
     <w:tmpl w:val="8D9AECF8"/>
@@ -19293,7 +18836,7 @@
       </w:rPr>
     </w:lvl>
   </w:abstractNum>
-  <w:abstractNum w:abstractNumId="18">
+  <w:abstractNum w:abstractNumId="20">
     <w:nsid w:val="47751429"/>
     <w:multiLevelType w:val="hybridMultilevel"/>
     <w:tmpl w:val="31864936"/>
@@ -19406,7 +18949,7 @@
       </w:rPr>
     </w:lvl>
   </w:abstractNum>
-  <w:abstractNum w:abstractNumId="19">
+  <w:abstractNum w:abstractNumId="21">
     <w:nsid w:val="4B4F63D8"/>
     <w:multiLevelType w:val="multilevel"/>
     <w:tmpl w:val="3CC003C4"/>
@@ -19519,7 +19062,7 @@
       </w:pPr>
     </w:lvl>
   </w:abstractNum>
-  <w:abstractNum w:abstractNumId="20">
+  <w:abstractNum w:abstractNumId="22">
     <w:nsid w:val="56D03417"/>
     <w:multiLevelType w:val="singleLevel"/>
     <w:tmpl w:val="8D9AECF8"/>
@@ -19535,7 +19078,7 @@
       </w:rPr>
     </w:lvl>
   </w:abstractNum>
-  <w:abstractNum w:abstractNumId="21">
+  <w:abstractNum w:abstractNumId="23">
     <w:nsid w:val="695125D7"/>
     <w:multiLevelType w:val="hybridMultilevel"/>
     <w:tmpl w:val="9E548BC2"/>
@@ -19627,7 +19170,7 @@
       </w:pPr>
     </w:lvl>
   </w:abstractNum>
-  <w:abstractNum w:abstractNumId="22">
+  <w:abstractNum w:abstractNumId="24">
     <w:nsid w:val="704A14F2"/>
     <w:multiLevelType w:val="hybridMultilevel"/>
     <w:tmpl w:val="98E02D7C"/>
@@ -19740,7 +19283,7 @@
       </w:rPr>
     </w:lvl>
   </w:abstractNum>
-  <w:abstractNum w:abstractNumId="23">
+  <w:abstractNum w:abstractNumId="25">
     <w:nsid w:val="716B5BC5"/>
     <w:multiLevelType w:val="singleLevel"/>
     <w:tmpl w:val="8D9AECF8"/>
@@ -19756,7 +19299,7 @@
       </w:rPr>
     </w:lvl>
   </w:abstractNum>
-  <w:abstractNum w:abstractNumId="24">
+  <w:abstractNum w:abstractNumId="26">
     <w:nsid w:val="79A178BF"/>
     <w:multiLevelType w:val="hybridMultilevel"/>
     <w:tmpl w:val="FA3A3942"/>
@@ -19869,7 +19412,7 @@
       </w:rPr>
     </w:lvl>
   </w:abstractNum>
-  <w:abstractNum w:abstractNumId="25">
+  <w:abstractNum w:abstractNumId="27">
     <w:nsid w:val="7F424E21"/>
     <w:multiLevelType w:val="hybridMultilevel"/>
     <w:tmpl w:val="29B0A234"/>
@@ -19971,13 +19514,13 @@
     </w:lvlOverride>
   </w:num>
   <w:num w:numId="2">
-    <w:abstractNumId w:val="12"/>
+    <w:abstractNumId w:val="14"/>
   </w:num>
   <w:num w:numId="3">
-    <w:abstractNumId w:val="14"/>
+    <w:abstractNumId w:val="16"/>
   </w:num>
   <w:num w:numId="4">
-    <w:abstractNumId w:val="17"/>
+    <w:abstractNumId w:val="19"/>
   </w:num>
   <w:num w:numId="5">
     <w:abstractNumId w:val="2"/>
@@ -19986,16 +19529,16 @@
     <w:abstractNumId w:val="7"/>
   </w:num>
   <w:num w:numId="7">
-    <w:abstractNumId w:val="23"/>
+    <w:abstractNumId w:val="25"/>
   </w:num>
   <w:num w:numId="8">
-    <w:abstractNumId w:val="20"/>
+    <w:abstractNumId w:val="22"/>
   </w:num>
   <w:num w:numId="9">
-    <w:abstractNumId w:val="10"/>
+    <w:abstractNumId w:val="12"/>
   </w:num>
   <w:num w:numId="10">
-    <w:abstractNumId w:val="15"/>
+    <w:abstractNumId w:val="17"/>
   </w:num>
   <w:num w:numId="11">
     <w:abstractNumId w:val="6"/>
@@ -20004,34 +19547,34 @@
     <w:abstractNumId w:val="5"/>
   </w:num>
   <w:num w:numId="13">
+    <w:abstractNumId w:val="20"/>
+  </w:num>
+  <w:num w:numId="14">
+    <w:abstractNumId w:val="9"/>
+  </w:num>
+  <w:num w:numId="15">
+    <w:abstractNumId w:val="26"/>
+  </w:num>
+  <w:num w:numId="16">
+    <w:abstractNumId w:val="15"/>
+  </w:num>
+  <w:num w:numId="17">
     <w:abstractNumId w:val="18"/>
   </w:num>
-  <w:num w:numId="14">
-    <w:abstractNumId w:val="8"/>
-  </w:num>
-  <w:num w:numId="15">
+  <w:num w:numId="18">
     <w:abstractNumId w:val="24"/>
-  </w:num>
-  <w:num w:numId="16">
-    <w:abstractNumId w:val="13"/>
-  </w:num>
-  <w:num w:numId="17">
-    <w:abstractNumId w:val="16"/>
-  </w:num>
-  <w:num w:numId="18">
-    <w:abstractNumId w:val="22"/>
   </w:num>
   <w:num w:numId="19">
     <w:abstractNumId w:val="3"/>
   </w:num>
   <w:num w:numId="20">
-    <w:abstractNumId w:val="11"/>
+    <w:abstractNumId w:val="13"/>
   </w:num>
   <w:num w:numId="21">
-    <w:abstractNumId w:val="25"/>
+    <w:abstractNumId w:val="27"/>
   </w:num>
   <w:num w:numId="22">
-    <w:abstractNumId w:val="21"/>
+    <w:abstractNumId w:val="23"/>
   </w:num>
   <w:num w:numId="23">
     <w:abstractNumId w:val="4"/>
@@ -20040,10 +19583,16 @@
     <w:abstractNumId w:val="1"/>
   </w:num>
   <w:num w:numId="25">
-    <w:abstractNumId w:val="9"/>
+    <w:abstractNumId w:val="11"/>
   </w:num>
   <w:num w:numId="26">
-    <w:abstractNumId w:val="19"/>
+    <w:abstractNumId w:val="21"/>
+  </w:num>
+  <w:num w:numId="27">
+    <w:abstractNumId w:val="10"/>
+  </w:num>
+  <w:num w:numId="28">
+    <w:abstractNumId w:val="8"/>
   </w:num>
 </w:numbering>
 </file>
@@ -21552,7 +21101,7 @@
 </file>
 
 <file path=customXml/itemProps1.xml><?xml version="1.0" encoding="utf-8"?>
-<ds:datastoreItem xmlns:ds="http://schemas.openxmlformats.org/officeDocument/2006/customXml" ds:itemID="{52639C36-0209-AD44-80C3-69588322A281}">
+<ds:datastoreItem xmlns:ds="http://schemas.openxmlformats.org/officeDocument/2006/customXml" ds:itemID="{3C1F2403-C516-D047-A7F5-DEEA97276AF3}">
   <ds:schemaRefs>
     <ds:schemaRef ds:uri="http://schemas.openxmlformats.org/officeDocument/2006/bibliography"/>
   </ds:schemaRefs>

</xml_diff>